<commit_message>
Added open sourse dependencies
</commit_message>
<xml_diff>
--- a/Homework_2/Homework Report/EE569_hw2_Report.docx
+++ b/Homework_2/Homework Report/EE569_hw2_Report.docx
@@ -187,6 +187,8 @@
           <w:szCs w:val="22"/>
         </w:rPr>
       </w:pPr>
+      <w:bookmarkStart w:id="0" w:name="_Abstract_and_Motivation"/>
+      <w:bookmarkEnd w:id="0"/>
       <w:r>
         <w:rPr>
           <w:sz w:val="22"/>
@@ -277,6 +279,8 @@
           <w:szCs w:val="22"/>
         </w:rPr>
       </w:pPr>
+      <w:bookmarkStart w:id="1" w:name="_Approaches_and_procedures"/>
+      <w:bookmarkEnd w:id="1"/>
       <w:r>
         <w:rPr>
           <w:sz w:val="22"/>
@@ -336,10 +340,10 @@
             <v:path o:extrusionok="f" gradientshapeok="t" o:connecttype="rect"/>
             <o:lock v:ext="edit" aspectratio="t"/>
           </v:shapetype>
-          <v:shape id="_x0000_i1025" type="#_x0000_t75" alt="" style="width:206.75pt;height:105.85pt;mso-width-percent:0;mso-height-percent:0;mso-width-percent:0;mso-height-percent:0" o:ole="">
+          <v:shape id="_x0000_i1025" type="#_x0000_t75" alt="" style="width:207.2pt;height:105.8pt;mso-width-percent:0;mso-height-percent:0;mso-width-percent:0;mso-height-percent:0" o:ole="">
             <v:imagedata r:id="rId6" o:title=""/>
           </v:shape>
-          <o:OLEObject Type="Embed" ProgID="Visio.Drawing.15" ShapeID="_x0000_i1025" DrawAspect="Content" ObjectID="_1705877889" r:id="rId7"/>
+          <o:OLEObject Type="Embed" ProgID="Visio.Drawing.15" ShapeID="_x0000_i1025" DrawAspect="Content" ObjectID="_1705914307" r:id="rId7"/>
         </w:object>
       </w:r>
     </w:p>
@@ -1645,6 +1649,22 @@
           <w:szCs w:val="20"/>
         </w:rPr>
         <w:tab/>
+      </w:r>
+      <w:r>
+        <w:rPr>
+          <w:color w:val="595959" w:themeColor="text1" w:themeTint="A6"/>
+          <w:sz w:val="18"/>
+          <w:szCs w:val="20"/>
+        </w:rPr>
+        <w:tab/>
+      </w:r>
+      <w:r>
+        <w:rPr>
+          <w:color w:val="595959" w:themeColor="text1" w:themeTint="A6"/>
+          <w:sz w:val="18"/>
+          <w:szCs w:val="20"/>
+        </w:rPr>
+        <w:tab/>
         <w:t xml:space="preserve">(b) </w:t>
       </w:r>
       <w:r>
@@ -1721,11 +1741,37 @@
       </w:r>
       <w:r>
         <w:rPr>
-          <w:color w:val="595959" w:themeColor="text1" w:themeTint="A6"/>
-          <w:sz w:val="18"/>
-          <w:szCs w:val="20"/>
-        </w:rPr>
-        <w:t xml:space="preserve">Magnitude maps for </w:t>
+          <w:rFonts w:hint="eastAsia"/>
+          <w:color w:val="595959" w:themeColor="text1" w:themeTint="A6"/>
+          <w:sz w:val="18"/>
+          <w:szCs w:val="20"/>
+        </w:rPr>
+        <w:t>Binarized</w:t>
+      </w:r>
+      <w:r>
+        <w:rPr>
+          <w:color w:val="595959" w:themeColor="text1" w:themeTint="A6"/>
+          <w:sz w:val="18"/>
+          <w:szCs w:val="20"/>
+        </w:rPr>
+        <w:t xml:space="preserve"> </w:t>
+      </w:r>
+      <w:r>
+        <w:rPr>
+          <w:rFonts w:hint="eastAsia"/>
+          <w:color w:val="595959" w:themeColor="text1" w:themeTint="A6"/>
+          <w:sz w:val="18"/>
+          <w:szCs w:val="20"/>
+        </w:rPr>
+        <w:t>edge</w:t>
+      </w:r>
+      <w:r>
+        <w:rPr>
+          <w:color w:val="595959" w:themeColor="text1" w:themeTint="A6"/>
+          <w:sz w:val="18"/>
+          <w:szCs w:val="20"/>
+        </w:rPr>
+        <w:t xml:space="preserve"> maps for </w:t>
       </w:r>
       <w:proofErr w:type="spellStart"/>
       <w:r>
@@ -1943,6 +1989,7 @@
           <w:szCs w:val="22"/>
         </w:rPr>
       </w:pPr>
+      <w:bookmarkStart w:id="2" w:name="_Ref95300322"/>
       <w:r>
         <w:rPr>
           <w:rFonts w:hint="eastAsia"/>
@@ -1958,6 +2005,7 @@
         </w:rPr>
         <w:t>pproaches and procedures</w:t>
       </w:r>
+      <w:bookmarkEnd w:id="2"/>
     </w:p>
     <w:p>
       <w:pPr>
@@ -1980,9 +2028,9 @@
         <w:pStyle w:val="a5"/>
         <w:numPr>
           <w:ilvl w:val="1"/>
-          <w:numId w:val="11"/>
+          <w:numId w:val="12"/>
         </w:numPr>
-        <w:spacing w:before="156" w:after="156"/>
+        <w:spacing w:beforeLines="0" w:before="0" w:afterLines="0" w:after="0"/>
         <w:ind w:firstLineChars="0"/>
       </w:pPr>
       <w:r>
@@ -1994,9 +2042,9 @@
         <w:pStyle w:val="a5"/>
         <w:numPr>
           <w:ilvl w:val="1"/>
-          <w:numId w:val="11"/>
+          <w:numId w:val="12"/>
         </w:numPr>
-        <w:spacing w:before="156" w:after="156"/>
+        <w:spacing w:beforeLines="0" w:before="0" w:afterLines="0" w:after="0"/>
         <w:ind w:firstLineChars="0"/>
       </w:pPr>
       <w:r>
@@ -2014,9 +2062,9 @@
         <w:pStyle w:val="a5"/>
         <w:numPr>
           <w:ilvl w:val="1"/>
-          <w:numId w:val="11"/>
+          <w:numId w:val="12"/>
         </w:numPr>
-        <w:spacing w:before="156" w:after="156"/>
+        <w:spacing w:beforeLines="0" w:before="0" w:afterLines="0" w:after="0"/>
         <w:ind w:firstLineChars="0"/>
       </w:pPr>
       <w:r>
@@ -2039,7 +2087,6 @@
           <w:b/>
           <w:bCs/>
         </w:rPr>
-        <w:lastRenderedPageBreak/>
         <w:t>S</w:t>
       </w:r>
       <w:r>
@@ -2056,7 +2103,11 @@
         <w:t xml:space="preserve">remove the noise and to </w:t>
       </w:r>
       <w:r>
-        <w:t>mark the areas where the brightness massively changes.</w:t>
+        <w:t xml:space="preserve">mark the areas </w:t>
+      </w:r>
+      <w:r>
+        <w:lastRenderedPageBreak/>
+        <w:t>where the brightness massively changes.</w:t>
       </w:r>
       <w:r>
         <w:t xml:space="preserve"> </w:t>
@@ -2071,6 +2122,9 @@
         <w:jc w:val="center"/>
       </w:pPr>
       <w:r>
+        <w:rPr>
+          <w:noProof/>
+        </w:rPr>
         <w:drawing>
           <wp:inline distT="0" distB="0" distL="0" distR="0" wp14:anchorId="13BD1497" wp14:editId="596B62F4">
             <wp:extent cx="1664677" cy="1343959"/>
@@ -2112,9 +2166,6 @@
       <w:pPr>
         <w:spacing w:before="156" w:after="156"/>
         <w:jc w:val="center"/>
-        <w:rPr>
-          <w:rFonts w:hint="eastAsia"/>
-        </w:rPr>
       </w:pPr>
       <w:r>
         <w:rPr>
@@ -2131,6 +2182,8 @@
         <w:spacing w:before="156" w:after="156"/>
         <w:ind w:leftChars="200"/>
       </w:pPr>
+      <w:bookmarkStart w:id="3" w:name="non_max_suppression"/>
+      <w:bookmarkEnd w:id="3"/>
       <w:r>
         <w:rPr>
           <w:rFonts w:hint="eastAsia"/>
@@ -2289,13 +2342,7 @@
               <w:rPr>
                 <w:rFonts w:ascii="Cambria Math" w:hAnsi="Cambria Math"/>
               </w:rPr>
-              <m:t>'</m:t>
-            </m:r>
-            <m:r>
-              <w:rPr>
-                <w:rFonts w:ascii="Cambria Math" w:hAnsi="Cambria Math"/>
-              </w:rPr>
-              <m:t>'</m:t>
+              <m:t>''</m:t>
             </m:r>
           </m:sup>
         </m:sSup>
@@ -2327,13 +2374,7 @@
               <w:rPr>
                 <w:rFonts w:ascii="Cambria Math" w:hAnsi="Cambria Math"/>
               </w:rPr>
-              <m:t>'</m:t>
-            </m:r>
-            <m:r>
-              <w:rPr>
-                <w:rFonts w:ascii="Cambria Math" w:hAnsi="Cambria Math"/>
-              </w:rPr>
-              <m:t>'</m:t>
+              <m:t>''</m:t>
             </m:r>
           </m:sup>
         </m:sSup>
@@ -2376,9 +2417,6 @@
       <w:pPr>
         <w:spacing w:before="156" w:after="156"/>
         <w:ind w:leftChars="200"/>
-        <w:rPr>
-          <w:rFonts w:hint="eastAsia"/>
-        </w:rPr>
       </w:pPr>
       <m:oMathPara>
         <m:oMath>
@@ -2478,13 +2516,7 @@
                 <w:rPr>
                   <w:rFonts w:ascii="Cambria Math" w:hAnsi="Cambria Math"/>
                 </w:rPr>
-                <m:t xml:space="preserve"> </m:t>
-              </m:r>
-              <m:r>
-                <w:rPr>
-                  <w:rFonts w:ascii="Cambria Math" w:hAnsi="Cambria Math"/>
-                </w:rPr>
-                <m:t xml:space="preserve">  </m:t>
+                <m:t xml:space="preserve">   </m:t>
               </m:r>
               <m:f>
                 <m:fPr>
@@ -2501,13 +2533,7 @@
                     <w:rPr>
                       <w:rFonts w:ascii="Cambria Math" w:hAnsi="Cambria Math"/>
                     </w:rPr>
-                    <m:t>i</m:t>
-                  </m:r>
-                  <m:r>
-                    <w:rPr>
-                      <w:rFonts w:ascii="Cambria Math" w:hAnsi="Cambria Math"/>
-                    </w:rPr>
-                    <m:t>f m</m:t>
+                    <m:t>if m</m:t>
                   </m:r>
                   <m:d>
                     <m:dPr>
@@ -2851,6 +2877,1316 @@
     <w:p>
       <w:pPr>
         <w:spacing w:before="156" w:after="156"/>
+      </w:pPr>
+      <w:r>
+        <w:t>After applying the Canny Edge Detector</w:t>
+      </w:r>
+      <w:r>
+        <w:t xml:space="preserve"> on MATLAB using function edge(…) with </w:t>
+      </w:r>
+      <w:r>
+        <w:t>parameter “canny” in the Image processing toolbox, the detection results are shown as Figure 6 below. The two thresholds</w:t>
+      </w:r>
+      <w:r>
+        <w:t xml:space="preserve"> </w:t>
+      </w:r>
+      <w:r>
+        <w:t>[Lower bound, Upper bound]</w:t>
+      </w:r>
+      <w:r>
+        <w:t xml:space="preserve"> set for </w:t>
+      </w:r>
+      <w:proofErr w:type="spellStart"/>
+      <w:r>
+        <w:t>Tiger.raw</w:t>
+      </w:r>
+      <w:proofErr w:type="spellEnd"/>
+      <w:r>
+        <w:t xml:space="preserve"> are </w:t>
+      </w:r>
+      <w:r>
+        <w:rPr>
+          <w:b/>
+          <w:bCs/>
+        </w:rPr>
+        <w:t>[0.16, 0.42]</w:t>
+      </w:r>
+      <w:r>
+        <w:t xml:space="preserve">, and the two thresholds set for </w:t>
+      </w:r>
+      <w:proofErr w:type="spellStart"/>
+      <w:r>
+        <w:t>Pig.raw</w:t>
+      </w:r>
+      <w:proofErr w:type="spellEnd"/>
+      <w:r>
+        <w:t xml:space="preserve"> are </w:t>
+      </w:r>
+      <w:r>
+        <w:rPr>
+          <w:b/>
+          <w:bCs/>
+        </w:rPr>
+        <w:t>[0.11, 0.51]</w:t>
+      </w:r>
+      <w:r>
+        <w:t>.</w:t>
+      </w:r>
+    </w:p>
+    <w:p>
+      <w:pPr>
+        <w:spacing w:before="156" w:after="156"/>
+        <w:jc w:val="center"/>
+      </w:pPr>
+      <w:r>
+        <w:lastRenderedPageBreak/>
+        <w:drawing>
+          <wp:inline distT="0" distB="0" distL="0" distR="0" wp14:anchorId="58FA7B9D" wp14:editId="49EB7A7C">
+            <wp:extent cx="2358000" cy="1574040"/>
+            <wp:effectExtent l="0" t="0" r="4445" b="1270"/>
+            <wp:docPr id="11" name="图片 11"/>
+            <wp:cNvGraphicFramePr>
+              <a:graphicFrameLocks xmlns:a="http://schemas.openxmlformats.org/drawingml/2006/main" noChangeAspect="1"/>
+            </wp:cNvGraphicFramePr>
+            <a:graphic xmlns:a="http://schemas.openxmlformats.org/drawingml/2006/main">
+              <a:graphicData uri="http://schemas.openxmlformats.org/drawingml/2006/picture">
+                <pic:pic xmlns:pic="http://schemas.openxmlformats.org/drawingml/2006/picture">
+                  <pic:nvPicPr>
+                    <pic:cNvPr id="1" name=""/>
+                    <pic:cNvPicPr/>
+                  </pic:nvPicPr>
+                  <pic:blipFill rotWithShape="1">
+                    <a:blip r:embed="rId17"/>
+                    <a:srcRect l="16287" t="7993" r="16692" b="22477"/>
+                    <a:stretch/>
+                  </pic:blipFill>
+                  <pic:spPr bwMode="auto">
+                    <a:xfrm>
+                      <a:off x="0" y="0"/>
+                      <a:ext cx="2358000" cy="1574040"/>
+                    </a:xfrm>
+                    <a:prstGeom prst="rect">
+                      <a:avLst/>
+                    </a:prstGeom>
+                    <a:ln>
+                      <a:noFill/>
+                    </a:ln>
+                    <a:extLst>
+                      <a:ext uri="{53640926-AAD7-44D8-BBD7-CCE9431645EC}">
+                        <a14:shadowObscured xmlns:a14="http://schemas.microsoft.com/office/drawing/2010/main"/>
+                      </a:ext>
+                    </a:extLst>
+                  </pic:spPr>
+                </pic:pic>
+              </a:graphicData>
+            </a:graphic>
+          </wp:inline>
+        </w:drawing>
+      </w:r>
+      <w:r>
+        <w:tab/>
+      </w:r>
+      <w:r>
+        <w:tab/>
+      </w:r>
+      <w:r>
+        <w:drawing>
+          <wp:inline distT="0" distB="0" distL="0" distR="0" wp14:anchorId="66D16D07" wp14:editId="2E75D0B2">
+            <wp:extent cx="2357559" cy="1574800"/>
+            <wp:effectExtent l="0" t="0" r="5080" b="0"/>
+            <wp:docPr id="12" name="图片 12"/>
+            <wp:cNvGraphicFramePr>
+              <a:graphicFrameLocks xmlns:a="http://schemas.openxmlformats.org/drawingml/2006/main" noChangeAspect="1"/>
+            </wp:cNvGraphicFramePr>
+            <a:graphic xmlns:a="http://schemas.openxmlformats.org/drawingml/2006/main">
+              <a:graphicData uri="http://schemas.openxmlformats.org/drawingml/2006/picture">
+                <pic:pic xmlns:pic="http://schemas.openxmlformats.org/drawingml/2006/picture">
+                  <pic:nvPicPr>
+                    <pic:cNvPr id="1" name=""/>
+                    <pic:cNvPicPr/>
+                  </pic:nvPicPr>
+                  <pic:blipFill rotWithShape="1">
+                    <a:blip r:embed="rId18"/>
+                    <a:srcRect l="16984" t="8430" r="16691" b="22477"/>
+                    <a:stretch/>
+                  </pic:blipFill>
+                  <pic:spPr bwMode="auto">
+                    <a:xfrm>
+                      <a:off x="0" y="0"/>
+                      <a:ext cx="2366347" cy="1580670"/>
+                    </a:xfrm>
+                    <a:prstGeom prst="rect">
+                      <a:avLst/>
+                    </a:prstGeom>
+                    <a:ln>
+                      <a:noFill/>
+                    </a:ln>
+                    <a:extLst>
+                      <a:ext uri="{53640926-AAD7-44D8-BBD7-CCE9431645EC}">
+                        <a14:shadowObscured xmlns:a14="http://schemas.microsoft.com/office/drawing/2010/main"/>
+                      </a:ext>
+                    </a:extLst>
+                  </pic:spPr>
+                </pic:pic>
+              </a:graphicData>
+            </a:graphic>
+          </wp:inline>
+        </w:drawing>
+      </w:r>
+    </w:p>
+    <w:p>
+      <w:pPr>
+        <w:pStyle w:val="a5"/>
+        <w:spacing w:before="156" w:after="156"/>
+        <w:ind w:leftChars="271" w:left="569" w:firstLineChars="0" w:firstLine="0"/>
+        <w:jc w:val="center"/>
+        <w:rPr>
+          <w:color w:val="595959" w:themeColor="text1" w:themeTint="A6"/>
+          <w:sz w:val="18"/>
+          <w:szCs w:val="20"/>
+        </w:rPr>
+      </w:pPr>
+      <w:r>
+        <w:rPr>
+          <w:rFonts w:hint="eastAsia"/>
+          <w:color w:val="595959" w:themeColor="text1" w:themeTint="A6"/>
+          <w:sz w:val="18"/>
+          <w:szCs w:val="20"/>
+        </w:rPr>
+        <w:t>(</w:t>
+      </w:r>
+      <w:r>
+        <w:rPr>
+          <w:color w:val="595959" w:themeColor="text1" w:themeTint="A6"/>
+          <w:sz w:val="18"/>
+          <w:szCs w:val="20"/>
+        </w:rPr>
+        <w:t xml:space="preserve">a) </w:t>
+      </w:r>
+      <w:r>
+        <w:rPr>
+          <w:color w:val="595959" w:themeColor="text1" w:themeTint="A6"/>
+          <w:sz w:val="18"/>
+          <w:szCs w:val="20"/>
+        </w:rPr>
+        <w:t>Canny detection</w:t>
+      </w:r>
+      <w:r>
+        <w:rPr>
+          <w:color w:val="595959" w:themeColor="text1" w:themeTint="A6"/>
+          <w:sz w:val="18"/>
+          <w:szCs w:val="20"/>
+        </w:rPr>
+        <w:t xml:space="preserve"> for </w:t>
+      </w:r>
+      <w:proofErr w:type="spellStart"/>
+      <w:r>
+        <w:rPr>
+          <w:color w:val="595959" w:themeColor="text1" w:themeTint="A6"/>
+          <w:sz w:val="18"/>
+          <w:szCs w:val="20"/>
+        </w:rPr>
+        <w:t>Tiger.raw</w:t>
+      </w:r>
+      <w:proofErr w:type="spellEnd"/>
+      <w:r>
+        <w:rPr>
+          <w:color w:val="595959" w:themeColor="text1" w:themeTint="A6"/>
+          <w:sz w:val="18"/>
+          <w:szCs w:val="20"/>
+        </w:rPr>
+        <w:tab/>
+      </w:r>
+      <w:r>
+        <w:rPr>
+          <w:color w:val="595959" w:themeColor="text1" w:themeTint="A6"/>
+          <w:sz w:val="18"/>
+          <w:szCs w:val="20"/>
+        </w:rPr>
+        <w:tab/>
+      </w:r>
+      <w:r>
+        <w:rPr>
+          <w:color w:val="595959" w:themeColor="text1" w:themeTint="A6"/>
+          <w:sz w:val="18"/>
+          <w:szCs w:val="20"/>
+        </w:rPr>
+        <w:tab/>
+      </w:r>
+      <w:r>
+        <w:rPr>
+          <w:color w:val="595959" w:themeColor="text1" w:themeTint="A6"/>
+          <w:sz w:val="18"/>
+          <w:szCs w:val="20"/>
+        </w:rPr>
+        <w:tab/>
+      </w:r>
+      <w:r>
+        <w:rPr>
+          <w:color w:val="595959" w:themeColor="text1" w:themeTint="A6"/>
+          <w:sz w:val="18"/>
+          <w:szCs w:val="20"/>
+        </w:rPr>
+        <w:tab/>
+        <w:t xml:space="preserve">(b) </w:t>
+      </w:r>
+      <w:r>
+        <w:rPr>
+          <w:color w:val="595959" w:themeColor="text1" w:themeTint="A6"/>
+          <w:sz w:val="18"/>
+          <w:szCs w:val="20"/>
+        </w:rPr>
+        <w:t>Canny detection</w:t>
+      </w:r>
+      <w:r>
+        <w:rPr>
+          <w:color w:val="595959" w:themeColor="text1" w:themeTint="A6"/>
+          <w:sz w:val="18"/>
+          <w:szCs w:val="20"/>
+        </w:rPr>
+        <w:t xml:space="preserve"> for </w:t>
+      </w:r>
+      <w:proofErr w:type="spellStart"/>
+      <w:r>
+        <w:rPr>
+          <w:color w:val="595959" w:themeColor="text1" w:themeTint="A6"/>
+          <w:sz w:val="18"/>
+          <w:szCs w:val="20"/>
+        </w:rPr>
+        <w:t>Pig.raw</w:t>
+      </w:r>
+      <w:proofErr w:type="spellEnd"/>
+    </w:p>
+    <w:p>
+      <w:pPr>
+        <w:pStyle w:val="a5"/>
+        <w:spacing w:before="156" w:after="156"/>
+        <w:ind w:leftChars="271" w:left="569" w:firstLineChars="0" w:firstLine="0"/>
+        <w:jc w:val="center"/>
+        <w:rPr>
+          <w:color w:val="595959" w:themeColor="text1" w:themeTint="A6"/>
+          <w:sz w:val="18"/>
+          <w:szCs w:val="20"/>
+        </w:rPr>
+      </w:pPr>
+      <w:r>
+        <w:rPr>
+          <w:rFonts w:hint="eastAsia"/>
+          <w:color w:val="595959" w:themeColor="text1" w:themeTint="A6"/>
+          <w:sz w:val="18"/>
+          <w:szCs w:val="20"/>
+        </w:rPr>
+        <w:t>F</w:t>
+      </w:r>
+      <w:r>
+        <w:rPr>
+          <w:color w:val="595959" w:themeColor="text1" w:themeTint="A6"/>
+          <w:sz w:val="18"/>
+          <w:szCs w:val="20"/>
+        </w:rPr>
+        <w:t xml:space="preserve">igure </w:t>
+      </w:r>
+      <w:r>
+        <w:rPr>
+          <w:color w:val="595959" w:themeColor="text1" w:themeTint="A6"/>
+          <w:sz w:val="18"/>
+          <w:szCs w:val="20"/>
+        </w:rPr>
+        <w:t>6</w:t>
+      </w:r>
+      <w:r>
+        <w:rPr>
+          <w:color w:val="595959" w:themeColor="text1" w:themeTint="A6"/>
+          <w:sz w:val="18"/>
+          <w:szCs w:val="20"/>
+        </w:rPr>
+        <w:t xml:space="preserve">: </w:t>
+      </w:r>
+      <w:r>
+        <w:rPr>
+          <w:color w:val="595959" w:themeColor="text1" w:themeTint="A6"/>
+          <w:sz w:val="18"/>
+          <w:szCs w:val="20"/>
+        </w:rPr>
+        <w:t>Canny Edge Detector results</w:t>
+      </w:r>
+      <w:r>
+        <w:rPr>
+          <w:color w:val="595959" w:themeColor="text1" w:themeTint="A6"/>
+          <w:sz w:val="18"/>
+          <w:szCs w:val="20"/>
+        </w:rPr>
+        <w:t xml:space="preserve"> for </w:t>
+      </w:r>
+      <w:proofErr w:type="spellStart"/>
+      <w:r>
+        <w:rPr>
+          <w:color w:val="595959" w:themeColor="text1" w:themeTint="A6"/>
+          <w:sz w:val="18"/>
+          <w:szCs w:val="20"/>
+        </w:rPr>
+        <w:t>Tiger.raw</w:t>
+      </w:r>
+      <w:proofErr w:type="spellEnd"/>
+      <w:r>
+        <w:rPr>
+          <w:color w:val="595959" w:themeColor="text1" w:themeTint="A6"/>
+          <w:sz w:val="18"/>
+          <w:szCs w:val="20"/>
+        </w:rPr>
+        <w:t xml:space="preserve"> (a) and </w:t>
+      </w:r>
+      <w:proofErr w:type="spellStart"/>
+      <w:r>
+        <w:rPr>
+          <w:color w:val="595959" w:themeColor="text1" w:themeTint="A6"/>
+          <w:sz w:val="18"/>
+          <w:szCs w:val="20"/>
+        </w:rPr>
+        <w:t>Pig.raw</w:t>
+      </w:r>
+      <w:proofErr w:type="spellEnd"/>
+      <w:r>
+        <w:rPr>
+          <w:color w:val="595959" w:themeColor="text1" w:themeTint="A6"/>
+          <w:sz w:val="18"/>
+          <w:szCs w:val="20"/>
+        </w:rPr>
+        <w:t xml:space="preserve"> (b)</w:t>
+      </w:r>
+    </w:p>
+    <w:p>
+      <w:pPr>
+        <w:spacing w:before="156" w:after="156"/>
+      </w:pPr>
+      <w:r>
+        <w:t xml:space="preserve">From the results above, Canny Edge Detector gets very </w:t>
+      </w:r>
+      <w:r>
+        <w:rPr>
+          <w:rFonts w:hint="eastAsia"/>
+        </w:rPr>
+        <w:t>clear</w:t>
+      </w:r>
+      <w:r>
+        <w:t xml:space="preserve"> and continuous contours for both the images instead of some discrete scatter points of the edge pixels. After selecting the two threshold values </w:t>
+      </w:r>
+      <w:r>
+        <w:rPr>
+          <w:rFonts w:hint="eastAsia"/>
+        </w:rPr>
+        <w:t>disti</w:t>
+      </w:r>
+      <w:r>
+        <w:t xml:space="preserve">nctively for each image, the noises and color variation </w:t>
+      </w:r>
+      <w:r>
+        <w:rPr>
+          <w:rFonts w:hint="eastAsia"/>
+        </w:rPr>
+        <w:t>parts</w:t>
+      </w:r>
+      <w:r>
+        <w:t xml:space="preserve"> are effectively </w:t>
+      </w:r>
+      <w:proofErr w:type="gramStart"/>
+      <w:r>
+        <w:t>removed</w:t>
+      </w:r>
+      <w:proofErr w:type="gramEnd"/>
+      <w:r>
+        <w:t xml:space="preserve"> and the true edges of the images are preserved well.</w:t>
+      </w:r>
+    </w:p>
+    <w:p>
+      <w:pPr>
+        <w:pStyle w:val="3"/>
+        <w:numPr>
+          <w:ilvl w:val="0"/>
+          <w:numId w:val="10"/>
+        </w:numPr>
+        <w:spacing w:beforeLines="100" w:before="312" w:afterLines="100" w:after="312" w:line="240" w:lineRule="auto"/>
+        <w:rPr>
+          <w:sz w:val="22"/>
+          <w:szCs w:val="22"/>
+        </w:rPr>
+      </w:pPr>
+      <w:bookmarkStart w:id="4" w:name="_Discussions"/>
+      <w:bookmarkStart w:id="5" w:name="_Ref95300387"/>
+      <w:bookmarkEnd w:id="4"/>
+      <w:r>
+        <w:rPr>
+          <w:rFonts w:hint="eastAsia"/>
+          <w:sz w:val="22"/>
+          <w:szCs w:val="22"/>
+        </w:rPr>
+        <w:t>D</w:t>
+      </w:r>
+      <w:r>
+        <w:rPr>
+          <w:sz w:val="22"/>
+          <w:szCs w:val="22"/>
+        </w:rPr>
+        <w:t>iscussions</w:t>
+      </w:r>
+      <w:bookmarkEnd w:id="5"/>
+    </w:p>
+    <w:p>
+      <w:pPr>
+        <w:spacing w:before="156" w:after="156"/>
+      </w:pPr>
+      <w:r>
+        <w:rPr>
+          <w:rFonts w:hint="eastAsia"/>
+        </w:rPr>
+        <w:t>I</w:t>
+      </w:r>
+      <w:r>
+        <w:t xml:space="preserve">n this section, the threshold values selection and its influence will be discussed. The interface for these two thresholds in MATLAB function </w:t>
+      </w:r>
+      <w:proofErr w:type="gramStart"/>
+      <w:r>
+        <w:rPr>
+          <w:rFonts w:hint="eastAsia"/>
+        </w:rPr>
+        <w:t>edge</w:t>
+      </w:r>
+      <w:r>
+        <w:t>(</w:t>
+      </w:r>
+      <w:proofErr w:type="gramEnd"/>
+      <w:r>
+        <w:t>…) is defined as a parameter vector filled in a two-value vector [Lower bound, Upper bound]. The Lower bound value should not be bigger than the Upper bound value.</w:t>
+      </w:r>
+    </w:p>
+    <w:p>
+      <w:pPr>
+        <w:spacing w:before="156" w:after="156"/>
+        <w:jc w:val="center"/>
+      </w:pPr>
+      <w:r>
+        <w:drawing>
+          <wp:inline distT="0" distB="0" distL="0" distR="0" wp14:anchorId="56ACA072" wp14:editId="588AFB1E">
+            <wp:extent cx="2358000" cy="1581206"/>
+            <wp:effectExtent l="0" t="0" r="4445" b="0"/>
+            <wp:docPr id="14" name="图片 14"/>
+            <wp:cNvGraphicFramePr>
+              <a:graphicFrameLocks xmlns:a="http://schemas.openxmlformats.org/drawingml/2006/main" noChangeAspect="1"/>
+            </wp:cNvGraphicFramePr>
+            <a:graphic xmlns:a="http://schemas.openxmlformats.org/drawingml/2006/main">
+              <a:graphicData uri="http://schemas.openxmlformats.org/drawingml/2006/picture">
+                <pic:pic xmlns:pic="http://schemas.openxmlformats.org/drawingml/2006/picture">
+                  <pic:nvPicPr>
+                    <pic:cNvPr id="1" name=""/>
+                    <pic:cNvPicPr/>
+                  </pic:nvPicPr>
+                  <pic:blipFill rotWithShape="1">
+                    <a:blip r:embed="rId19"/>
+                    <a:srcRect l="16540" t="8298" r="16651" b="22078"/>
+                    <a:stretch/>
+                  </pic:blipFill>
+                  <pic:spPr bwMode="auto">
+                    <a:xfrm>
+                      <a:off x="0" y="0"/>
+                      <a:ext cx="2358000" cy="1581206"/>
+                    </a:xfrm>
+                    <a:prstGeom prst="rect">
+                      <a:avLst/>
+                    </a:prstGeom>
+                    <a:ln>
+                      <a:noFill/>
+                    </a:ln>
+                    <a:extLst>
+                      <a:ext uri="{53640926-AAD7-44D8-BBD7-CCE9431645EC}">
+                        <a14:shadowObscured xmlns:a14="http://schemas.microsoft.com/office/drawing/2010/main"/>
+                      </a:ext>
+                    </a:extLst>
+                  </pic:spPr>
+                </pic:pic>
+              </a:graphicData>
+            </a:graphic>
+          </wp:inline>
+        </w:drawing>
+      </w:r>
+      <w:r>
+        <w:tab/>
+      </w:r>
+      <w:r>
+        <w:tab/>
+      </w:r>
+      <w:r>
+        <w:drawing>
+          <wp:inline distT="0" distB="0" distL="0" distR="0" wp14:anchorId="55F4B454" wp14:editId="27B6E9F0">
+            <wp:extent cx="2358000" cy="1574040"/>
+            <wp:effectExtent l="0" t="0" r="4445" b="1270"/>
+            <wp:docPr id="16" name="图片 16"/>
+            <wp:cNvGraphicFramePr>
+              <a:graphicFrameLocks xmlns:a="http://schemas.openxmlformats.org/drawingml/2006/main" noChangeAspect="1"/>
+            </wp:cNvGraphicFramePr>
+            <a:graphic xmlns:a="http://schemas.openxmlformats.org/drawingml/2006/main">
+              <a:graphicData uri="http://schemas.openxmlformats.org/drawingml/2006/picture">
+                <pic:pic xmlns:pic="http://schemas.openxmlformats.org/drawingml/2006/picture">
+                  <pic:nvPicPr>
+                    <pic:cNvPr id="1" name=""/>
+                    <pic:cNvPicPr/>
+                  </pic:nvPicPr>
+                  <pic:blipFill rotWithShape="1">
+                    <a:blip r:embed="rId17"/>
+                    <a:srcRect l="16287" t="7993" r="16692" b="22477"/>
+                    <a:stretch/>
+                  </pic:blipFill>
+                  <pic:spPr bwMode="auto">
+                    <a:xfrm>
+                      <a:off x="0" y="0"/>
+                      <a:ext cx="2358000" cy="1574040"/>
+                    </a:xfrm>
+                    <a:prstGeom prst="rect">
+                      <a:avLst/>
+                    </a:prstGeom>
+                    <a:ln>
+                      <a:noFill/>
+                    </a:ln>
+                    <a:extLst>
+                      <a:ext uri="{53640926-AAD7-44D8-BBD7-CCE9431645EC}">
+                        <a14:shadowObscured xmlns:a14="http://schemas.microsoft.com/office/drawing/2010/main"/>
+                      </a:ext>
+                    </a:extLst>
+                  </pic:spPr>
+                </pic:pic>
+              </a:graphicData>
+            </a:graphic>
+          </wp:inline>
+        </w:drawing>
+      </w:r>
+    </w:p>
+    <w:p>
+      <w:pPr>
+        <w:spacing w:beforeLines="0" w:before="0" w:afterLines="0" w:after="0"/>
+        <w:jc w:val="center"/>
+        <w:rPr>
+          <w:color w:val="595959" w:themeColor="text1" w:themeTint="A6"/>
+          <w:sz w:val="18"/>
+          <w:szCs w:val="20"/>
+        </w:rPr>
+      </w:pPr>
+      <w:r>
+        <w:rPr>
+          <w:rFonts w:hint="eastAsia"/>
+          <w:color w:val="595959" w:themeColor="text1" w:themeTint="A6"/>
+          <w:sz w:val="18"/>
+          <w:szCs w:val="20"/>
+        </w:rPr>
+        <w:t>(</w:t>
+      </w:r>
+      <w:r>
+        <w:rPr>
+          <w:color w:val="595959" w:themeColor="text1" w:themeTint="A6"/>
+          <w:sz w:val="18"/>
+          <w:szCs w:val="20"/>
+        </w:rPr>
+        <w:t>a) [0.05, 0.42]</w:t>
+      </w:r>
+      <w:r>
+        <w:rPr>
+          <w:color w:val="595959" w:themeColor="text1" w:themeTint="A6"/>
+          <w:sz w:val="18"/>
+          <w:szCs w:val="20"/>
+        </w:rPr>
+        <w:tab/>
+      </w:r>
+      <w:r>
+        <w:rPr>
+          <w:color w:val="595959" w:themeColor="text1" w:themeTint="A6"/>
+          <w:sz w:val="18"/>
+          <w:szCs w:val="20"/>
+        </w:rPr>
+        <w:tab/>
+      </w:r>
+      <w:r>
+        <w:rPr>
+          <w:color w:val="595959" w:themeColor="text1" w:themeTint="A6"/>
+          <w:sz w:val="18"/>
+          <w:szCs w:val="20"/>
+        </w:rPr>
+        <w:tab/>
+      </w:r>
+      <w:r>
+        <w:rPr>
+          <w:color w:val="595959" w:themeColor="text1" w:themeTint="A6"/>
+          <w:sz w:val="18"/>
+          <w:szCs w:val="20"/>
+        </w:rPr>
+        <w:tab/>
+      </w:r>
+      <w:r>
+        <w:rPr>
+          <w:color w:val="595959" w:themeColor="text1" w:themeTint="A6"/>
+          <w:sz w:val="18"/>
+          <w:szCs w:val="20"/>
+        </w:rPr>
+        <w:tab/>
+      </w:r>
+      <w:r>
+        <w:rPr>
+          <w:color w:val="595959" w:themeColor="text1" w:themeTint="A6"/>
+          <w:sz w:val="18"/>
+          <w:szCs w:val="20"/>
+        </w:rPr>
+        <w:tab/>
+      </w:r>
+      <w:r>
+        <w:rPr>
+          <w:color w:val="595959" w:themeColor="text1" w:themeTint="A6"/>
+          <w:sz w:val="18"/>
+          <w:szCs w:val="20"/>
+        </w:rPr>
+        <w:tab/>
+      </w:r>
+      <w:r>
+        <w:rPr>
+          <w:color w:val="595959" w:themeColor="text1" w:themeTint="A6"/>
+          <w:sz w:val="18"/>
+          <w:szCs w:val="20"/>
+        </w:rPr>
+        <w:tab/>
+      </w:r>
+      <w:r>
+        <w:rPr>
+          <w:color w:val="595959" w:themeColor="text1" w:themeTint="A6"/>
+          <w:sz w:val="18"/>
+          <w:szCs w:val="20"/>
+        </w:rPr>
+        <w:t>(b) [0.16, 0.42]</w:t>
+      </w:r>
+      <w:r>
+        <w:rPr>
+          <w:color w:val="595959" w:themeColor="text1" w:themeTint="A6"/>
+          <w:sz w:val="18"/>
+          <w:szCs w:val="20"/>
+        </w:rPr>
+        <w:t xml:space="preserve"> (optimized)</w:t>
+      </w:r>
+    </w:p>
+    <w:p>
+      <w:pPr>
+        <w:spacing w:before="156" w:after="156"/>
+        <w:jc w:val="center"/>
+      </w:pPr>
+      <w:r>
+        <w:drawing>
+          <wp:inline distT="0" distB="0" distL="0" distR="0" wp14:anchorId="10459226" wp14:editId="6BBBE58E">
+            <wp:extent cx="2358000" cy="1575065"/>
+            <wp:effectExtent l="0" t="0" r="4445" b="0"/>
+            <wp:docPr id="15" name="图片 15"/>
+            <wp:cNvGraphicFramePr>
+              <a:graphicFrameLocks xmlns:a="http://schemas.openxmlformats.org/drawingml/2006/main" noChangeAspect="1"/>
+            </wp:cNvGraphicFramePr>
+            <a:graphic xmlns:a="http://schemas.openxmlformats.org/drawingml/2006/main">
+              <a:graphicData uri="http://schemas.openxmlformats.org/drawingml/2006/picture">
+                <pic:pic xmlns:pic="http://schemas.openxmlformats.org/drawingml/2006/picture">
+                  <pic:nvPicPr>
+                    <pic:cNvPr id="1" name=""/>
+                    <pic:cNvPicPr/>
+                  </pic:nvPicPr>
+                  <pic:blipFill rotWithShape="1">
+                    <a:blip r:embed="rId20"/>
+                    <a:srcRect l="16280" t="8298" r="16651" b="22078"/>
+                    <a:stretch/>
+                  </pic:blipFill>
+                  <pic:spPr bwMode="auto">
+                    <a:xfrm>
+                      <a:off x="0" y="0"/>
+                      <a:ext cx="2358000" cy="1575065"/>
+                    </a:xfrm>
+                    <a:prstGeom prst="rect">
+                      <a:avLst/>
+                    </a:prstGeom>
+                    <a:ln>
+                      <a:noFill/>
+                    </a:ln>
+                    <a:extLst>
+                      <a:ext uri="{53640926-AAD7-44D8-BBD7-CCE9431645EC}">
+                        <a14:shadowObscured xmlns:a14="http://schemas.microsoft.com/office/drawing/2010/main"/>
+                      </a:ext>
+                    </a:extLst>
+                  </pic:spPr>
+                </pic:pic>
+              </a:graphicData>
+            </a:graphic>
+          </wp:inline>
+        </w:drawing>
+      </w:r>
+      <w:r>
+        <w:tab/>
+      </w:r>
+      <w:r>
+        <w:tab/>
+      </w:r>
+      <w:r>
+        <w:drawing>
+          <wp:inline distT="0" distB="0" distL="0" distR="0" wp14:anchorId="58605EEA" wp14:editId="2DF66C5B">
+            <wp:extent cx="2357252" cy="1574566"/>
+            <wp:effectExtent l="0" t="0" r="5080" b="635"/>
+            <wp:docPr id="17" name="图片 17"/>
+            <wp:cNvGraphicFramePr>
+              <a:graphicFrameLocks xmlns:a="http://schemas.openxmlformats.org/drawingml/2006/main" noChangeAspect="1"/>
+            </wp:cNvGraphicFramePr>
+            <a:graphic xmlns:a="http://schemas.openxmlformats.org/drawingml/2006/main">
+              <a:graphicData uri="http://schemas.openxmlformats.org/drawingml/2006/picture">
+                <pic:pic xmlns:pic="http://schemas.openxmlformats.org/drawingml/2006/picture">
+                  <pic:nvPicPr>
+                    <pic:cNvPr id="1" name=""/>
+                    <pic:cNvPicPr/>
+                  </pic:nvPicPr>
+                  <pic:blipFill rotWithShape="1">
+                    <a:blip r:embed="rId21"/>
+                    <a:srcRect l="16280" t="8298" r="16651" b="22078"/>
+                    <a:stretch/>
+                  </pic:blipFill>
+                  <pic:spPr bwMode="auto">
+                    <a:xfrm>
+                      <a:off x="0" y="0"/>
+                      <a:ext cx="2388240" cy="1595265"/>
+                    </a:xfrm>
+                    <a:prstGeom prst="rect">
+                      <a:avLst/>
+                    </a:prstGeom>
+                    <a:ln>
+                      <a:noFill/>
+                    </a:ln>
+                    <a:extLst>
+                      <a:ext uri="{53640926-AAD7-44D8-BBD7-CCE9431645EC}">
+                        <a14:shadowObscured xmlns:a14="http://schemas.microsoft.com/office/drawing/2010/main"/>
+                      </a:ext>
+                    </a:extLst>
+                  </pic:spPr>
+                </pic:pic>
+              </a:graphicData>
+            </a:graphic>
+          </wp:inline>
+        </w:drawing>
+      </w:r>
+    </w:p>
+    <w:p>
+      <w:pPr>
+        <w:spacing w:beforeLines="0" w:before="0" w:afterLines="0" w:after="0"/>
+        <w:jc w:val="center"/>
+        <w:rPr>
+          <w:color w:val="595959" w:themeColor="text1" w:themeTint="A6"/>
+          <w:sz w:val="18"/>
+          <w:szCs w:val="20"/>
+        </w:rPr>
+      </w:pPr>
+      <w:r>
+        <w:rPr>
+          <w:rFonts w:hint="eastAsia"/>
+          <w:color w:val="595959" w:themeColor="text1" w:themeTint="A6"/>
+          <w:sz w:val="18"/>
+          <w:szCs w:val="20"/>
+        </w:rPr>
+        <w:t>(</w:t>
+      </w:r>
+      <w:r>
+        <w:rPr>
+          <w:color w:val="595959" w:themeColor="text1" w:themeTint="A6"/>
+          <w:sz w:val="18"/>
+          <w:szCs w:val="20"/>
+        </w:rPr>
+        <w:t>c</w:t>
+      </w:r>
+      <w:r>
+        <w:rPr>
+          <w:color w:val="595959" w:themeColor="text1" w:themeTint="A6"/>
+          <w:sz w:val="18"/>
+          <w:szCs w:val="20"/>
+        </w:rPr>
+        <w:t>) [0.</w:t>
+      </w:r>
+      <w:r>
+        <w:rPr>
+          <w:color w:val="595959" w:themeColor="text1" w:themeTint="A6"/>
+          <w:sz w:val="18"/>
+          <w:szCs w:val="20"/>
+        </w:rPr>
+        <w:t>16</w:t>
+      </w:r>
+      <w:r>
+        <w:rPr>
+          <w:color w:val="595959" w:themeColor="text1" w:themeTint="A6"/>
+          <w:sz w:val="18"/>
+          <w:szCs w:val="20"/>
+        </w:rPr>
+        <w:t>, 0.</w:t>
+      </w:r>
+      <w:r>
+        <w:rPr>
+          <w:color w:val="595959" w:themeColor="text1" w:themeTint="A6"/>
+          <w:sz w:val="18"/>
+          <w:szCs w:val="20"/>
+        </w:rPr>
+        <w:t>59</w:t>
+      </w:r>
+      <w:r>
+        <w:rPr>
+          <w:color w:val="595959" w:themeColor="text1" w:themeTint="A6"/>
+          <w:sz w:val="18"/>
+          <w:szCs w:val="20"/>
+        </w:rPr>
+        <w:t>]</w:t>
+      </w:r>
+      <w:r>
+        <w:rPr>
+          <w:color w:val="595959" w:themeColor="text1" w:themeTint="A6"/>
+          <w:sz w:val="18"/>
+          <w:szCs w:val="20"/>
+        </w:rPr>
+        <w:tab/>
+      </w:r>
+      <w:r>
+        <w:rPr>
+          <w:color w:val="595959" w:themeColor="text1" w:themeTint="A6"/>
+          <w:sz w:val="18"/>
+          <w:szCs w:val="20"/>
+        </w:rPr>
+        <w:tab/>
+      </w:r>
+      <w:r>
+        <w:rPr>
+          <w:color w:val="595959" w:themeColor="text1" w:themeTint="A6"/>
+          <w:sz w:val="18"/>
+          <w:szCs w:val="20"/>
+        </w:rPr>
+        <w:tab/>
+      </w:r>
+      <w:r>
+        <w:rPr>
+          <w:color w:val="595959" w:themeColor="text1" w:themeTint="A6"/>
+          <w:sz w:val="18"/>
+          <w:szCs w:val="20"/>
+        </w:rPr>
+        <w:tab/>
+      </w:r>
+      <w:r>
+        <w:rPr>
+          <w:color w:val="595959" w:themeColor="text1" w:themeTint="A6"/>
+          <w:sz w:val="18"/>
+          <w:szCs w:val="20"/>
+        </w:rPr>
+        <w:tab/>
+      </w:r>
+      <w:r>
+        <w:rPr>
+          <w:color w:val="595959" w:themeColor="text1" w:themeTint="A6"/>
+          <w:sz w:val="18"/>
+          <w:szCs w:val="20"/>
+        </w:rPr>
+        <w:tab/>
+      </w:r>
+      <w:r>
+        <w:rPr>
+          <w:color w:val="595959" w:themeColor="text1" w:themeTint="A6"/>
+          <w:sz w:val="18"/>
+          <w:szCs w:val="20"/>
+        </w:rPr>
+        <w:tab/>
+        <w:t>(b) [0.16, 0.</w:t>
+      </w:r>
+      <w:r>
+        <w:rPr>
+          <w:color w:val="595959" w:themeColor="text1" w:themeTint="A6"/>
+          <w:sz w:val="18"/>
+          <w:szCs w:val="20"/>
+        </w:rPr>
+        <w:t>25</w:t>
+      </w:r>
+      <w:r>
+        <w:rPr>
+          <w:color w:val="595959" w:themeColor="text1" w:themeTint="A6"/>
+          <w:sz w:val="18"/>
+          <w:szCs w:val="20"/>
+        </w:rPr>
+        <w:t xml:space="preserve">] </w:t>
+      </w:r>
+    </w:p>
+    <w:p>
+      <w:pPr>
+        <w:pStyle w:val="a5"/>
+        <w:spacing w:before="156" w:after="156"/>
+        <w:ind w:leftChars="271" w:left="569" w:firstLineChars="0" w:firstLine="0"/>
+        <w:jc w:val="center"/>
+        <w:rPr>
+          <w:rFonts w:hint="eastAsia"/>
+          <w:color w:val="595959" w:themeColor="text1" w:themeTint="A6"/>
+          <w:sz w:val="18"/>
+          <w:szCs w:val="20"/>
+        </w:rPr>
+      </w:pPr>
+      <w:r>
+        <w:rPr>
+          <w:rFonts w:hint="eastAsia"/>
+          <w:color w:val="595959" w:themeColor="text1" w:themeTint="A6"/>
+          <w:sz w:val="18"/>
+          <w:szCs w:val="20"/>
+        </w:rPr>
+        <w:t>F</w:t>
+      </w:r>
+      <w:r>
+        <w:rPr>
+          <w:color w:val="595959" w:themeColor="text1" w:themeTint="A6"/>
+          <w:sz w:val="18"/>
+          <w:szCs w:val="20"/>
+        </w:rPr>
+        <w:t xml:space="preserve">igure </w:t>
+      </w:r>
+      <w:r>
+        <w:rPr>
+          <w:color w:val="595959" w:themeColor="text1" w:themeTint="A6"/>
+          <w:sz w:val="18"/>
+          <w:szCs w:val="20"/>
+        </w:rPr>
+        <w:t>7</w:t>
+      </w:r>
+      <w:r>
+        <w:rPr>
+          <w:color w:val="595959" w:themeColor="text1" w:themeTint="A6"/>
+          <w:sz w:val="18"/>
+          <w:szCs w:val="20"/>
+        </w:rPr>
+        <w:t xml:space="preserve">: </w:t>
+      </w:r>
+      <w:r>
+        <w:rPr>
+          <w:color w:val="595959" w:themeColor="text1" w:themeTint="A6"/>
+          <w:sz w:val="18"/>
+          <w:szCs w:val="20"/>
+        </w:rPr>
+        <w:t xml:space="preserve">Canny Edge Detector results </w:t>
+      </w:r>
+      <w:r>
+        <w:rPr>
+          <w:color w:val="595959" w:themeColor="text1" w:themeTint="A6"/>
+          <w:sz w:val="18"/>
+          <w:szCs w:val="20"/>
+        </w:rPr>
+        <w:t xml:space="preserve">with different threshold parameters </w:t>
+      </w:r>
+      <w:r>
+        <w:rPr>
+          <w:color w:val="595959" w:themeColor="text1" w:themeTint="A6"/>
+          <w:sz w:val="18"/>
+          <w:szCs w:val="20"/>
+        </w:rPr>
+        <w:t>[Lower bound, Upper bound]</w:t>
+      </w:r>
+    </w:p>
+    <w:p>
+      <w:pPr>
+        <w:spacing w:before="156" w:after="156"/>
+      </w:pPr>
+      <w:r>
+        <w:rPr>
+          <w:rFonts w:hint="eastAsia"/>
+        </w:rPr>
+        <w:lastRenderedPageBreak/>
+        <w:t>I</w:t>
+      </w:r>
+      <w:r>
+        <w:t xml:space="preserve">n Figure 7, several threshold values are used in the Canny Edge Detector and the results are displayed. </w:t>
+      </w:r>
+      <w:r>
+        <w:t xml:space="preserve">If the lower bound value is too low, as shown in Figure 7(a), the whole detection results will not be greatly influenced compared to Figure 7(b) which can be the optimized setting for this specific image, but some parts of “false edges” will be counted into the contours, like the areas above the tiger’s back. If the upper bound is too </w:t>
+      </w:r>
+      <w:r>
+        <w:t>large</w:t>
+      </w:r>
+      <w:r>
+        <w:t xml:space="preserve">, as shown in Figure 7(c), </w:t>
+      </w:r>
+      <w:r>
+        <w:t xml:space="preserve">on the other side, some of the “real edges” will be missed, such as the tiger’s chest and tail. And if the upper bound is too </w:t>
+      </w:r>
+      <w:r>
+        <w:t>small</w:t>
+      </w:r>
+      <w:r>
+        <w:t>, as shown in Figure 7(d), many of the noises and color variations will be counted into the contours, such as the grassy ground texture, since the Upper bound threshold is the main</w:t>
+      </w:r>
+      <w:r>
+        <w:t xml:space="preserve"> filter to remove these </w:t>
+      </w:r>
+      <w:r>
+        <w:rPr>
+          <w:rFonts w:hint="eastAsia"/>
+        </w:rPr>
+        <w:t>dis</w:t>
+      </w:r>
+      <w:r>
+        <w:t xml:space="preserve">turbances. </w:t>
+      </w:r>
+    </w:p>
+    <w:p>
+      <w:pPr>
+        <w:spacing w:before="156" w:after="156"/>
+      </w:pPr>
+      <w:r>
+        <w:rPr>
+          <w:rFonts w:hint="eastAsia"/>
+        </w:rPr>
+        <w:t>I</w:t>
+      </w:r>
+      <w:r>
+        <w:t xml:space="preserve">n conclusion, the two threshold values in Canny Edge Detector can both influence the </w:t>
+      </w:r>
+      <w:proofErr w:type="gramStart"/>
+      <w:r>
+        <w:t>final results</w:t>
+      </w:r>
+      <w:proofErr w:type="gramEnd"/>
+      <w:r>
+        <w:t xml:space="preserve"> in their own ways. The Upper bound value can determine how much of the noises and color variation disturbances are removed, while the lower bound value can determine how much of the “weak edges” are preserved. For each </w:t>
+      </w:r>
+      <w:r>
+        <w:rPr>
+          <w:rFonts w:hint="eastAsia"/>
+        </w:rPr>
+        <w:t>different</w:t>
+      </w:r>
+      <w:r>
+        <w:t xml:space="preserve"> </w:t>
+      </w:r>
+      <w:r>
+        <w:rPr>
+          <w:rFonts w:hint="eastAsia"/>
+        </w:rPr>
+        <w:t>scenario</w:t>
+      </w:r>
+      <w:r>
+        <w:t xml:space="preserve"> and each different image, these two parameters should be selected accordingly and carefully.</w:t>
+      </w:r>
+    </w:p>
+    <w:p>
+      <w:pPr>
+        <w:pStyle w:val="3"/>
+        <w:numPr>
+          <w:ilvl w:val="0"/>
+          <w:numId w:val="10"/>
+        </w:numPr>
+        <w:spacing w:beforeLines="100" w:before="312" w:afterLines="100" w:after="312" w:line="240" w:lineRule="auto"/>
+        <w:rPr>
+          <w:sz w:val="22"/>
+          <w:szCs w:val="22"/>
+        </w:rPr>
+      </w:pPr>
+      <w:r>
+        <w:rPr>
+          <w:rFonts w:hint="eastAsia"/>
+          <w:sz w:val="22"/>
+          <w:szCs w:val="22"/>
+        </w:rPr>
+        <w:t>N</w:t>
+      </w:r>
+      <w:r>
+        <w:rPr>
+          <w:sz w:val="22"/>
+          <w:szCs w:val="22"/>
+        </w:rPr>
+        <w:t>on-programming questions</w:t>
+      </w:r>
+    </w:p>
+    <w:p>
+      <w:pPr>
+        <w:spacing w:before="156" w:after="156"/>
+      </w:pPr>
+      <w:r>
+        <w:t>Q1 and Q2 are answered in section</w:t>
+      </w:r>
+      <w:r>
+        <w:t xml:space="preserve"> </w:t>
+      </w:r>
+      <w:r>
+        <w:rPr>
+          <w:color w:val="4472C4" w:themeColor="accent1"/>
+          <w:u w:val="single"/>
+        </w:rPr>
+        <w:fldChar w:fldCharType="begin"/>
+      </w:r>
+      <w:r>
+        <w:rPr>
+          <w:color w:val="4472C4" w:themeColor="accent1"/>
+          <w:u w:val="single"/>
+        </w:rPr>
+        <w:instrText xml:space="preserve"> REF _Ref95300322 \r \h </w:instrText>
+      </w:r>
+      <w:r>
+        <w:rPr>
+          <w:color w:val="4472C4" w:themeColor="accent1"/>
+          <w:u w:val="single"/>
+        </w:rPr>
+      </w:r>
+      <w:r>
+        <w:rPr>
+          <w:color w:val="4472C4" w:themeColor="accent1"/>
+          <w:u w:val="single"/>
+        </w:rPr>
+        <w:fldChar w:fldCharType="separate"/>
+      </w:r>
+      <w:r>
+        <w:rPr>
+          <w:color w:val="4472C4" w:themeColor="accent1"/>
+          <w:u w:val="single"/>
+        </w:rPr>
+        <w:t>1.2</w:t>
+      </w:r>
+      <w:r>
+        <w:rPr>
+          <w:color w:val="4472C4" w:themeColor="accent1"/>
+          <w:u w:val="single"/>
+        </w:rPr>
+        <w:t>.</w:t>
+      </w:r>
+      <w:r>
+        <w:rPr>
+          <w:color w:val="4472C4" w:themeColor="accent1"/>
+          <w:u w:val="single"/>
+        </w:rPr>
+        <w:t>2</w:t>
+      </w:r>
+      <w:r>
+        <w:rPr>
+          <w:color w:val="4472C4" w:themeColor="accent1"/>
+          <w:u w:val="single"/>
+        </w:rPr>
+        <w:fldChar w:fldCharType="end"/>
+      </w:r>
+      <w:r>
+        <w:rPr>
+          <w:color w:val="4472C4" w:themeColor="accent1"/>
+          <w:u w:val="single"/>
+        </w:rPr>
+        <w:t>.</w:t>
+      </w:r>
+    </w:p>
+    <w:p>
+      <w:pPr>
+        <w:spacing w:before="156" w:after="156"/>
+        <w:rPr>
+          <w:color w:val="4472C4" w:themeColor="accent1"/>
+          <w:u w:val="single"/>
+        </w:rPr>
+      </w:pPr>
+      <w:r>
+        <w:rPr>
+          <w:rFonts w:hint="eastAsia"/>
+        </w:rPr>
+        <w:t>Q</w:t>
+      </w:r>
+      <w:r>
+        <w:t xml:space="preserve">3 is answered in section </w:t>
+      </w:r>
+      <w:r>
+        <w:rPr>
+          <w:color w:val="4472C4" w:themeColor="accent1"/>
+          <w:u w:val="single"/>
+        </w:rPr>
+        <w:fldChar w:fldCharType="begin"/>
+      </w:r>
+      <w:r>
+        <w:rPr>
+          <w:color w:val="4472C4" w:themeColor="accent1"/>
+          <w:u w:val="single"/>
+        </w:rPr>
+        <w:instrText xml:space="preserve"> REF _Ref95300387 \r \h </w:instrText>
+      </w:r>
+      <w:r>
+        <w:rPr>
+          <w:color w:val="4472C4" w:themeColor="accent1"/>
+          <w:u w:val="single"/>
+        </w:rPr>
+      </w:r>
+      <w:r>
+        <w:rPr>
+          <w:color w:val="4472C4" w:themeColor="accent1"/>
+          <w:u w:val="single"/>
+        </w:rPr>
+        <w:instrText xml:space="preserve"> \* MERGEFORMAT </w:instrText>
+      </w:r>
+      <w:r>
+        <w:rPr>
+          <w:color w:val="4472C4" w:themeColor="accent1"/>
+          <w:u w:val="single"/>
+        </w:rPr>
+        <w:fldChar w:fldCharType="separate"/>
+      </w:r>
+      <w:r>
+        <w:rPr>
+          <w:color w:val="4472C4" w:themeColor="accent1"/>
+          <w:u w:val="single"/>
+        </w:rPr>
+        <w:t>1.2.4</w:t>
+      </w:r>
+      <w:r>
+        <w:rPr>
+          <w:color w:val="4472C4" w:themeColor="accent1"/>
+          <w:u w:val="single"/>
+        </w:rPr>
+        <w:fldChar w:fldCharType="end"/>
+      </w:r>
+      <w:r>
+        <w:rPr>
+          <w:color w:val="4472C4" w:themeColor="accent1"/>
+          <w:u w:val="single"/>
+        </w:rPr>
+        <w:t>.</w:t>
+      </w:r>
+    </w:p>
+    <w:p>
+      <w:pPr>
+        <w:spacing w:before="156" w:after="156"/>
+      </w:pPr>
+    </w:p>
+    <w:p>
+      <w:pPr>
+        <w:pStyle w:val="2"/>
+        <w:numPr>
+          <w:ilvl w:val="0"/>
+          <w:numId w:val="2"/>
+        </w:numPr>
+        <w:spacing w:beforeLines="100" w:before="312" w:afterLines="100" w:after="312" w:line="240" w:lineRule="auto"/>
+        <w:ind w:leftChars="100" w:left="210"/>
+        <w:rPr>
+          <w:rFonts w:ascii="Arial" w:eastAsiaTheme="minorHAnsi" w:hAnsi="Arial" w:cs="Arial"/>
+          <w:sz w:val="22"/>
+          <w:szCs w:val="22"/>
+        </w:rPr>
+      </w:pPr>
+      <w:r>
+        <w:rPr>
+          <w:rFonts w:ascii="Arial" w:eastAsiaTheme="minorHAnsi" w:hAnsi="Arial" w:cs="Arial" w:hint="eastAsia"/>
+          <w:sz w:val="22"/>
+          <w:szCs w:val="22"/>
+        </w:rPr>
+        <w:t>P</w:t>
+      </w:r>
+      <w:r>
+        <w:rPr>
+          <w:rFonts w:ascii="Arial" w:eastAsiaTheme="minorHAnsi" w:hAnsi="Arial" w:cs="Arial"/>
+          <w:sz w:val="22"/>
+          <w:szCs w:val="22"/>
+        </w:rPr>
+        <w:t xml:space="preserve">art c: </w:t>
+      </w:r>
+      <w:r>
+        <w:rPr>
+          <w:rFonts w:ascii="Arial" w:eastAsiaTheme="minorHAnsi" w:hAnsi="Arial" w:cs="Arial"/>
+          <w:sz w:val="22"/>
+          <w:szCs w:val="22"/>
+        </w:rPr>
+        <w:t>Structured Edge</w:t>
+      </w:r>
+    </w:p>
+    <w:p>
+      <w:pPr>
+        <w:spacing w:before="156" w:after="156"/>
         <w:rPr>
           <w:rFonts w:hint="eastAsia"/>
         </w:rPr>
@@ -3584,6 +4920,119 @@
     </w:lvl>
   </w:abstractNum>
   <w:abstractNum w:abstractNumId="8" w15:restartNumberingAfterBreak="0">
+    <w:nsid w:val="55833749"/>
+    <w:multiLevelType w:val="hybridMultilevel"/>
+    <w:tmpl w:val="6B26FDA8"/>
+    <w:lvl w:ilvl="0" w:tplc="FFFFFFFF">
+      <w:start w:val="1"/>
+      <w:numFmt w:val="bullet"/>
+      <w:lvlText w:val="•"/>
+      <w:lvlJc w:val="left"/>
+      <w:pPr>
+        <w:ind w:left="840" w:hanging="420"/>
+      </w:pPr>
+      <w:rPr>
+        <w:rFonts w:ascii="Wingdings" w:hAnsi="Wingdings" w:hint="default"/>
+      </w:rPr>
+    </w:lvl>
+    <w:lvl w:ilvl="1" w:tplc="04090001">
+      <w:start w:val="1"/>
+      <w:numFmt w:val="bullet"/>
+      <w:lvlText w:val=""/>
+      <w:lvlJc w:val="left"/>
+      <w:pPr>
+        <w:ind w:left="840" w:hanging="420"/>
+      </w:pPr>
+      <w:rPr>
+        <w:rFonts w:ascii="Wingdings" w:hAnsi="Wingdings" w:hint="default"/>
+      </w:rPr>
+    </w:lvl>
+    <w:lvl w:ilvl="2" w:tplc="FFFFFFFF" w:tentative="1">
+      <w:start w:val="1"/>
+      <w:numFmt w:val="bullet"/>
+      <w:lvlText w:val=""/>
+      <w:lvlJc w:val="left"/>
+      <w:pPr>
+        <w:ind w:left="1260" w:hanging="420"/>
+      </w:pPr>
+      <w:rPr>
+        <w:rFonts w:ascii="Wingdings" w:hAnsi="Wingdings" w:hint="default"/>
+      </w:rPr>
+    </w:lvl>
+    <w:lvl w:ilvl="3" w:tplc="FFFFFFFF" w:tentative="1">
+      <w:start w:val="1"/>
+      <w:numFmt w:val="bullet"/>
+      <w:lvlText w:val=""/>
+      <w:lvlJc w:val="left"/>
+      <w:pPr>
+        <w:ind w:left="1680" w:hanging="420"/>
+      </w:pPr>
+      <w:rPr>
+        <w:rFonts w:ascii="Wingdings" w:hAnsi="Wingdings" w:hint="default"/>
+      </w:rPr>
+    </w:lvl>
+    <w:lvl w:ilvl="4" w:tplc="FFFFFFFF" w:tentative="1">
+      <w:start w:val="1"/>
+      <w:numFmt w:val="bullet"/>
+      <w:lvlText w:val=""/>
+      <w:lvlJc w:val="left"/>
+      <w:pPr>
+        <w:ind w:left="2100" w:hanging="420"/>
+      </w:pPr>
+      <w:rPr>
+        <w:rFonts w:ascii="Wingdings" w:hAnsi="Wingdings" w:hint="default"/>
+      </w:rPr>
+    </w:lvl>
+    <w:lvl w:ilvl="5" w:tplc="FFFFFFFF" w:tentative="1">
+      <w:start w:val="1"/>
+      <w:numFmt w:val="bullet"/>
+      <w:lvlText w:val=""/>
+      <w:lvlJc w:val="left"/>
+      <w:pPr>
+        <w:ind w:left="2520" w:hanging="420"/>
+      </w:pPr>
+      <w:rPr>
+        <w:rFonts w:ascii="Wingdings" w:hAnsi="Wingdings" w:hint="default"/>
+      </w:rPr>
+    </w:lvl>
+    <w:lvl w:ilvl="6" w:tplc="FFFFFFFF" w:tentative="1">
+      <w:start w:val="1"/>
+      <w:numFmt w:val="bullet"/>
+      <w:lvlText w:val=""/>
+      <w:lvlJc w:val="left"/>
+      <w:pPr>
+        <w:ind w:left="2940" w:hanging="420"/>
+      </w:pPr>
+      <w:rPr>
+        <w:rFonts w:ascii="Wingdings" w:hAnsi="Wingdings" w:hint="default"/>
+      </w:rPr>
+    </w:lvl>
+    <w:lvl w:ilvl="7" w:tplc="FFFFFFFF" w:tentative="1">
+      <w:start w:val="1"/>
+      <w:numFmt w:val="bullet"/>
+      <w:lvlText w:val=""/>
+      <w:lvlJc w:val="left"/>
+      <w:pPr>
+        <w:ind w:left="3360" w:hanging="420"/>
+      </w:pPr>
+      <w:rPr>
+        <w:rFonts w:ascii="Wingdings" w:hAnsi="Wingdings" w:hint="default"/>
+      </w:rPr>
+    </w:lvl>
+    <w:lvl w:ilvl="8" w:tplc="FFFFFFFF" w:tentative="1">
+      <w:start w:val="1"/>
+      <w:numFmt w:val="bullet"/>
+      <w:lvlText w:val=""/>
+      <w:lvlJc w:val="left"/>
+      <w:pPr>
+        <w:ind w:left="3780" w:hanging="420"/>
+      </w:pPr>
+      <w:rPr>
+        <w:rFonts w:ascii="Wingdings" w:hAnsi="Wingdings" w:hint="default"/>
+      </w:rPr>
+    </w:lvl>
+  </w:abstractNum>
+  <w:abstractNum w:abstractNumId="9" w15:restartNumberingAfterBreak="0">
     <w:nsid w:val="6B3108C8"/>
     <w:multiLevelType w:val="hybridMultilevel"/>
     <w:tmpl w:val="243A10FA"/>
@@ -3675,7 +5124,7 @@
       </w:pPr>
     </w:lvl>
   </w:abstractNum>
-  <w:abstractNum w:abstractNumId="9" w15:restartNumberingAfterBreak="0">
+  <w:abstractNum w:abstractNumId="10" w15:restartNumberingAfterBreak="0">
     <w:nsid w:val="6B5F6B4D"/>
     <w:multiLevelType w:val="hybridMultilevel"/>
     <w:tmpl w:val="594E6A38"/>
@@ -3788,7 +5237,7 @@
       </w:rPr>
     </w:lvl>
   </w:abstractNum>
-  <w:abstractNum w:abstractNumId="10" w15:restartNumberingAfterBreak="0">
+  <w:abstractNum w:abstractNumId="11" w15:restartNumberingAfterBreak="0">
     <w:nsid w:val="7BB0636D"/>
     <w:multiLevelType w:val="hybridMultilevel"/>
     <w:tmpl w:val="8F424842"/>
@@ -3887,7 +5336,7 @@
     <w:abstractNumId w:val="5"/>
   </w:num>
   <w:num w:numId="3">
-    <w:abstractNumId w:val="10"/>
+    <w:abstractNumId w:val="11"/>
   </w:num>
   <w:num w:numId="4">
     <w:abstractNumId w:val="7"/>
@@ -3905,13 +5354,16 @@
     <w:abstractNumId w:val="2"/>
   </w:num>
   <w:num w:numId="9">
-    <w:abstractNumId w:val="8"/>
+    <w:abstractNumId w:val="9"/>
   </w:num>
   <w:num w:numId="10">
     <w:abstractNumId w:val="0"/>
   </w:num>
   <w:num w:numId="11">
-    <w:abstractNumId w:val="9"/>
+    <w:abstractNumId w:val="10"/>
+  </w:num>
+  <w:num w:numId="12">
+    <w:abstractNumId w:val="8"/>
   </w:num>
 </w:numbering>
 </file>
@@ -4496,6 +5948,18 @@
       <w:color w:val="808080"/>
     </w:rPr>
   </w:style>
+  <w:style w:type="character" w:styleId="a7">
+    <w:name w:val="FollowedHyperlink"/>
+    <w:basedOn w:val="a0"/>
+    <w:uiPriority w:val="99"/>
+    <w:semiHidden/>
+    <w:unhideWhenUsed/>
+    <w:rsid w:val="00116623"/>
+    <w:rPr>
+      <w:color w:val="954F72" w:themeColor="followedHyperlink"/>
+      <w:u w:val="single"/>
+    </w:rPr>
+  </w:style>
 </w:styles>
 </file>
 

</xml_diff>

<commit_message>
Hw2 report, part 1-c finished!
</commit_message>
<xml_diff>
--- a/Homework_2/Homework Report/EE569_hw2_Report.docx
+++ b/Homework_2/Homework Report/EE569_hw2_Report.docx
@@ -74,21 +74,7 @@
         <w:rPr>
           <w:u w:val="single"/>
         </w:rPr>
-        <w:t xml:space="preserve"> </w:t>
-      </w:r>
-      <w:proofErr w:type="spellStart"/>
-      <w:r>
-        <w:rPr>
-          <w:u w:val="single"/>
-        </w:rPr>
-        <w:t>Boyang</w:t>
-      </w:r>
-      <w:proofErr w:type="spellEnd"/>
-      <w:r>
-        <w:rPr>
-          <w:u w:val="single"/>
-        </w:rPr>
-        <w:t xml:space="preserve"> Xiao </w:t>
+        <w:t xml:space="preserve"> Boyang Xiao </w:t>
       </w:r>
       <w:r>
         <w:rPr>
@@ -215,15 +201,7 @@
         <w:t>images</w:t>
       </w:r>
       <w:r>
-        <w:t xml:space="preserve">, which is </w:t>
-      </w:r>
-      <w:proofErr w:type="gramStart"/>
-      <w:r>
-        <w:t>very obvious</w:t>
-      </w:r>
-      <w:proofErr w:type="gramEnd"/>
-      <w:r>
-        <w:t xml:space="preserve"> for human</w:t>
+        <w:t>, which is very obvious for human</w:t>
       </w:r>
       <w:r>
         <w:t>’s</w:t>
@@ -340,10 +318,10 @@
             <v:path o:extrusionok="f" gradientshapeok="t" o:connecttype="rect"/>
             <o:lock v:ext="edit" aspectratio="t"/>
           </v:shapetype>
-          <v:shape id="_x0000_i1025" type="#_x0000_t75" alt="" style="width:207.25pt;height:105.8pt;mso-width-percent:0;mso-height-percent:0;mso-width-percent:0;mso-height-percent:0" o:ole="">
+          <v:shape id="_x0000_i1025" type="#_x0000_t75" alt="" style="width:207.65pt;height:105.5pt;mso-width-percent:0;mso-height-percent:0;mso-width-percent:0;mso-height-percent:0" o:ole="">
             <v:imagedata r:id="rId6" o:title=""/>
           </v:shape>
-          <o:OLEObject Type="Embed" ProgID="Visio.Drawing.15" ShapeID="_x0000_i1025" DrawAspect="Content" ObjectID="_1706301434" r:id="rId7"/>
+          <o:OLEObject Type="Embed" ProgID="Visio.Drawing.15" ShapeID="_x0000_i1025" DrawAspect="Content" ObjectID="_1706312570" r:id="rId7"/>
         </w:object>
       </w:r>
     </w:p>
@@ -427,15 +405,7 @@
         <w:t>ean</w:t>
       </w:r>
       <w:r>
-        <w:t xml:space="preserve"> of each pixel’s x-gradient and y-gradient is </w:t>
-      </w:r>
-      <w:proofErr w:type="gramStart"/>
-      <w:r>
-        <w:t>calculated</w:t>
-      </w:r>
-      <w:proofErr w:type="gramEnd"/>
-      <w:r>
-        <w:t xml:space="preserve"> and we call it the map of gradient</w:t>
+        <w:t xml:space="preserve"> of each pixel’s x-gradient and y-gradient is calculated and we call it the map of gradient</w:t>
       </w:r>
       <w:r>
         <w:rPr>
@@ -516,23 +486,7 @@
         <w:t xml:space="preserve"> </w:t>
       </w:r>
       <w:r>
-        <w:t xml:space="preserve">for </w:t>
-      </w:r>
-      <w:proofErr w:type="spellStart"/>
-      <w:r>
-        <w:t>Tiger.raw</w:t>
-      </w:r>
-      <w:proofErr w:type="spellEnd"/>
-      <w:r>
-        <w:t xml:space="preserve"> and </w:t>
-      </w:r>
-      <w:proofErr w:type="spellStart"/>
-      <w:r>
-        <w:t>Pig.raw</w:t>
-      </w:r>
-      <w:proofErr w:type="spellEnd"/>
-      <w:r>
-        <w:t xml:space="preserve"> </w:t>
+        <w:t xml:space="preserve">for Tiger.raw and Pig.raw </w:t>
       </w:r>
       <w:r>
         <w:t>are shown in Figure 2. below.</w:t>
@@ -662,19 +616,24 @@
           <w:sz w:val="18"/>
           <w:szCs w:val="20"/>
         </w:rPr>
-        <w:t xml:space="preserve">(a) x-gradient map for </w:t>
-      </w:r>
-      <w:proofErr w:type="spellStart"/>
-      <w:proofErr w:type="gramStart"/>
-      <w:r>
-        <w:rPr>
-          <w:color w:val="595959" w:themeColor="text1" w:themeTint="A6"/>
-          <w:sz w:val="18"/>
-          <w:szCs w:val="20"/>
-        </w:rPr>
-        <w:t>Tiger.raw</w:t>
-      </w:r>
-      <w:proofErr w:type="spellEnd"/>
+        <w:t xml:space="preserve">(a) x-gradient map for Tiger.raw  </w:t>
+      </w:r>
+      <w:r>
+        <w:rPr>
+          <w:color w:val="595959" w:themeColor="text1" w:themeTint="A6"/>
+          <w:sz w:val="18"/>
+          <w:szCs w:val="20"/>
+        </w:rPr>
+        <w:tab/>
+      </w:r>
+      <w:r>
+        <w:rPr>
+          <w:color w:val="595959" w:themeColor="text1" w:themeTint="A6"/>
+          <w:sz w:val="18"/>
+          <w:szCs w:val="20"/>
+        </w:rPr>
+        <w:tab/>
+      </w:r>
       <w:r>
         <w:rPr>
           <w:color w:val="595959" w:themeColor="text1" w:themeTint="A6"/>
@@ -685,31 +644,6 @@
       </w:r>
       <w:r>
         <w:rPr>
-          <w:color w:val="595959" w:themeColor="text1" w:themeTint="A6"/>
-          <w:sz w:val="18"/>
-          <w:szCs w:val="20"/>
-        </w:rPr>
-        <w:tab/>
-      </w:r>
-      <w:proofErr w:type="gramEnd"/>
-      <w:r>
-        <w:rPr>
-          <w:color w:val="595959" w:themeColor="text1" w:themeTint="A6"/>
-          <w:sz w:val="18"/>
-          <w:szCs w:val="20"/>
-        </w:rPr>
-        <w:tab/>
-      </w:r>
-      <w:r>
-        <w:rPr>
-          <w:color w:val="595959" w:themeColor="text1" w:themeTint="A6"/>
-          <w:sz w:val="18"/>
-          <w:szCs w:val="20"/>
-        </w:rPr>
-        <w:t xml:space="preserve">  </w:t>
-      </w:r>
-      <w:r>
-        <w:rPr>
           <w:rFonts w:hint="eastAsia"/>
           <w:color w:val="595959" w:themeColor="text1" w:themeTint="A6"/>
           <w:sz w:val="18"/>
@@ -739,18 +673,8 @@
           <w:sz w:val="18"/>
           <w:szCs w:val="20"/>
         </w:rPr>
-        <w:t xml:space="preserve">-gradient map for </w:t>
-      </w:r>
-      <w:proofErr w:type="spellStart"/>
-      <w:r>
-        <w:rPr>
-          <w:color w:val="595959" w:themeColor="text1" w:themeTint="A6"/>
-          <w:sz w:val="18"/>
-          <w:szCs w:val="20"/>
-        </w:rPr>
-        <w:t>Tiger.raw</w:t>
-      </w:r>
-      <w:proofErr w:type="spellEnd"/>
+        <w:t>-gradient map for Tiger.raw</w:t>
+      </w:r>
     </w:p>
     <w:p>
       <w:pPr>
@@ -876,19 +800,24 @@
           <w:sz w:val="18"/>
           <w:szCs w:val="20"/>
         </w:rPr>
-        <w:t xml:space="preserve">(c) x-gradient map for </w:t>
-      </w:r>
-      <w:proofErr w:type="spellStart"/>
-      <w:proofErr w:type="gramStart"/>
-      <w:r>
-        <w:rPr>
-          <w:color w:val="595959" w:themeColor="text1" w:themeTint="A6"/>
-          <w:sz w:val="18"/>
-          <w:szCs w:val="20"/>
-        </w:rPr>
-        <w:t>Pig.raw</w:t>
-      </w:r>
-      <w:proofErr w:type="spellEnd"/>
+        <w:t xml:space="preserve">(c) x-gradient map for Pig.raw  </w:t>
+      </w:r>
+      <w:r>
+        <w:rPr>
+          <w:color w:val="595959" w:themeColor="text1" w:themeTint="A6"/>
+          <w:sz w:val="18"/>
+          <w:szCs w:val="20"/>
+        </w:rPr>
+        <w:tab/>
+      </w:r>
+      <w:r>
+        <w:rPr>
+          <w:color w:val="595959" w:themeColor="text1" w:themeTint="A6"/>
+          <w:sz w:val="18"/>
+          <w:szCs w:val="20"/>
+        </w:rPr>
+        <w:tab/>
+      </w:r>
       <w:r>
         <w:rPr>
           <w:color w:val="595959" w:themeColor="text1" w:themeTint="A6"/>
@@ -899,31 +828,6 @@
       </w:r>
       <w:r>
         <w:rPr>
-          <w:color w:val="595959" w:themeColor="text1" w:themeTint="A6"/>
-          <w:sz w:val="18"/>
-          <w:szCs w:val="20"/>
-        </w:rPr>
-        <w:tab/>
-      </w:r>
-      <w:proofErr w:type="gramEnd"/>
-      <w:r>
-        <w:rPr>
-          <w:color w:val="595959" w:themeColor="text1" w:themeTint="A6"/>
-          <w:sz w:val="18"/>
-          <w:szCs w:val="20"/>
-        </w:rPr>
-        <w:tab/>
-      </w:r>
-      <w:r>
-        <w:rPr>
-          <w:color w:val="595959" w:themeColor="text1" w:themeTint="A6"/>
-          <w:sz w:val="18"/>
-          <w:szCs w:val="20"/>
-        </w:rPr>
-        <w:t xml:space="preserve">  </w:t>
-      </w:r>
-      <w:r>
-        <w:rPr>
           <w:rFonts w:hint="eastAsia"/>
           <w:color w:val="595959" w:themeColor="text1" w:themeTint="A6"/>
           <w:sz w:val="18"/>
@@ -953,18 +857,8 @@
           <w:sz w:val="18"/>
           <w:szCs w:val="20"/>
         </w:rPr>
-        <w:t xml:space="preserve">-gradient map for </w:t>
-      </w:r>
-      <w:proofErr w:type="spellStart"/>
-      <w:r>
-        <w:rPr>
-          <w:color w:val="595959" w:themeColor="text1" w:themeTint="A6"/>
-          <w:sz w:val="18"/>
-          <w:szCs w:val="20"/>
-        </w:rPr>
-        <w:t>Pig.raw</w:t>
-      </w:r>
-      <w:proofErr w:type="spellEnd"/>
+        <w:t>-gradient map for Pig.raw</w:t>
+      </w:r>
     </w:p>
     <w:p>
       <w:pPr>
@@ -1017,36 +911,8 @@
           <w:sz w:val="18"/>
           <w:szCs w:val="20"/>
         </w:rPr>
-        <w:t xml:space="preserve">x-gradient and y-gradient maps for </w:t>
-      </w:r>
-      <w:proofErr w:type="spellStart"/>
-      <w:r>
-        <w:rPr>
-          <w:color w:val="595959" w:themeColor="text1" w:themeTint="A6"/>
-          <w:sz w:val="18"/>
-          <w:szCs w:val="20"/>
-        </w:rPr>
-        <w:t>Tiger.raw</w:t>
-      </w:r>
-      <w:proofErr w:type="spellEnd"/>
-      <w:r>
-        <w:rPr>
-          <w:color w:val="595959" w:themeColor="text1" w:themeTint="A6"/>
-          <w:sz w:val="18"/>
-          <w:szCs w:val="20"/>
-        </w:rPr>
-        <w:t xml:space="preserve"> and </w:t>
-      </w:r>
-      <w:proofErr w:type="spellStart"/>
-      <w:r>
-        <w:rPr>
-          <w:color w:val="595959" w:themeColor="text1" w:themeTint="A6"/>
-          <w:sz w:val="18"/>
-          <w:szCs w:val="20"/>
-        </w:rPr>
-        <w:t>Pig.raw</w:t>
-      </w:r>
-      <w:proofErr w:type="spellEnd"/>
+        <w:t>x-gradient and y-gradient maps for Tiger.raw and Pig.raw</w:t>
+      </w:r>
     </w:p>
     <w:p>
       <w:pPr>
@@ -1082,21 +948,8 @@
         <w:t xml:space="preserve"> The results of magnitude maps</w:t>
       </w:r>
       <w:r>
-        <w:t xml:space="preserve"> of </w:t>
-      </w:r>
-      <w:proofErr w:type="spellStart"/>
-      <w:r>
-        <w:t>Tiger.raw</w:t>
-      </w:r>
-      <w:proofErr w:type="spellEnd"/>
-      <w:r>
-        <w:t xml:space="preserve"> and </w:t>
-      </w:r>
-      <w:proofErr w:type="spellStart"/>
-      <w:r>
-        <w:t>Pig.raw</w:t>
-      </w:r>
-      <w:proofErr w:type="spellEnd"/>
+        <w:t xml:space="preserve"> of Tiger.raw and Pig.raw</w:t>
+      </w:r>
       <w:r>
         <w:t xml:space="preserve"> are shown</w:t>
       </w:r>
@@ -1252,18 +1105,8 @@
           <w:sz w:val="18"/>
           <w:szCs w:val="20"/>
         </w:rPr>
-        <w:t xml:space="preserve">a) Magnitude map for </w:t>
-      </w:r>
-      <w:proofErr w:type="spellStart"/>
-      <w:r>
-        <w:rPr>
-          <w:color w:val="595959" w:themeColor="text1" w:themeTint="A6"/>
-          <w:sz w:val="18"/>
-          <w:szCs w:val="20"/>
-        </w:rPr>
-        <w:t>Tiger.raw</w:t>
-      </w:r>
-      <w:proofErr w:type="spellEnd"/>
+        <w:t>a) Magnitude map for Tiger.raw</w:t>
+      </w:r>
       <w:r>
         <w:rPr>
           <w:color w:val="595959" w:themeColor="text1" w:themeTint="A6"/>
@@ -1287,18 +1130,8 @@
           <w:szCs w:val="20"/>
         </w:rPr>
         <w:tab/>
-        <w:t xml:space="preserve">(b) Magnitude map for </w:t>
-      </w:r>
-      <w:proofErr w:type="spellStart"/>
-      <w:r>
-        <w:rPr>
-          <w:color w:val="595959" w:themeColor="text1" w:themeTint="A6"/>
-          <w:sz w:val="18"/>
-          <w:szCs w:val="20"/>
-        </w:rPr>
-        <w:t>Pig.raw</w:t>
-      </w:r>
-      <w:proofErr w:type="spellEnd"/>
+        <w:t>(b) Magnitude map for Pig.raw</w:t>
+      </w:r>
     </w:p>
     <w:p>
       <w:pPr>
@@ -1335,43 +1168,7 @@
           <w:sz w:val="18"/>
           <w:szCs w:val="20"/>
         </w:rPr>
-        <w:t xml:space="preserve">Magnitude maps for </w:t>
-      </w:r>
-      <w:proofErr w:type="spellStart"/>
-      <w:r>
-        <w:rPr>
-          <w:color w:val="595959" w:themeColor="text1" w:themeTint="A6"/>
-          <w:sz w:val="18"/>
-          <w:szCs w:val="20"/>
-        </w:rPr>
-        <w:t>Tiger.raw</w:t>
-      </w:r>
-      <w:proofErr w:type="spellEnd"/>
-      <w:r>
-        <w:rPr>
-          <w:color w:val="595959" w:themeColor="text1" w:themeTint="A6"/>
-          <w:sz w:val="18"/>
-          <w:szCs w:val="20"/>
-        </w:rPr>
-        <w:t xml:space="preserve"> (a) and </w:t>
-      </w:r>
-      <w:proofErr w:type="spellStart"/>
-      <w:r>
-        <w:rPr>
-          <w:color w:val="595959" w:themeColor="text1" w:themeTint="A6"/>
-          <w:sz w:val="18"/>
-          <w:szCs w:val="20"/>
-        </w:rPr>
-        <w:t>Pig.raw</w:t>
-      </w:r>
-      <w:proofErr w:type="spellEnd"/>
-      <w:r>
-        <w:rPr>
-          <w:color w:val="595959" w:themeColor="text1" w:themeTint="A6"/>
-          <w:sz w:val="18"/>
-          <w:szCs w:val="20"/>
-        </w:rPr>
-        <w:t xml:space="preserve"> (b)</w:t>
+        <w:t>Magnitude maps for Tiger.raw (a) and Pig.raw (b)</w:t>
       </w:r>
     </w:p>
     <w:p>
@@ -1406,42 +1203,10 @@
         <w:t>tep 3:</w:t>
       </w:r>
       <w:r>
-        <w:t xml:space="preserve"> The binary edge maps of </w:t>
-      </w:r>
-      <w:proofErr w:type="spellStart"/>
-      <w:r>
-        <w:t>Tiger.raw</w:t>
-      </w:r>
-      <w:proofErr w:type="spellEnd"/>
-      <w:r>
-        <w:t xml:space="preserve"> and </w:t>
-      </w:r>
-      <w:proofErr w:type="spellStart"/>
-      <w:r>
-        <w:t>Pig.raw</w:t>
-      </w:r>
-      <w:proofErr w:type="spellEnd"/>
-      <w:r>
-        <w:t xml:space="preserve"> are shown in Figure 4 below. The percentage threshold for </w:t>
-      </w:r>
-      <w:proofErr w:type="spellStart"/>
-      <w:r>
-        <w:t>Tiger.raw</w:t>
-      </w:r>
-      <w:proofErr w:type="spellEnd"/>
-      <w:r>
-        <w:t xml:space="preserve"> is set as </w:t>
-      </w:r>
-      <w:r>
-        <w:t xml:space="preserve">60.9% and the percentage threshold for </w:t>
-      </w:r>
-      <w:proofErr w:type="spellStart"/>
-      <w:r>
-        <w:t>Pig.raw</w:t>
-      </w:r>
-      <w:proofErr w:type="spellEnd"/>
-      <w:r>
-        <w:t xml:space="preserve"> is set as 59%. </w:t>
+        <w:t xml:space="preserve"> The binary edge maps of Tiger.raw and Pig.raw are shown in Figure 4 below. The percentage threshold for Tiger.raw is set as </w:t>
+      </w:r>
+      <w:r>
+        <w:t xml:space="preserve">60.9% and the percentage threshold for Pig.raw is set as 59%. </w:t>
       </w:r>
     </w:p>
     <w:p>
@@ -1614,18 +1379,8 @@
           <w:sz w:val="18"/>
           <w:szCs w:val="20"/>
         </w:rPr>
-        <w:t xml:space="preserve"> map for </w:t>
-      </w:r>
-      <w:proofErr w:type="spellStart"/>
-      <w:r>
-        <w:rPr>
-          <w:color w:val="595959" w:themeColor="text1" w:themeTint="A6"/>
-          <w:sz w:val="18"/>
-          <w:szCs w:val="20"/>
-        </w:rPr>
-        <w:t>Tiger.raw</w:t>
-      </w:r>
-      <w:proofErr w:type="spellEnd"/>
+        <w:t xml:space="preserve"> map for Tiger.raw</w:t>
+      </w:r>
       <w:r>
         <w:rPr>
           <w:color w:val="595959" w:themeColor="text1" w:themeTint="A6"/>
@@ -1681,18 +1436,8 @@
           <w:sz w:val="18"/>
           <w:szCs w:val="20"/>
         </w:rPr>
-        <w:t xml:space="preserve"> map for </w:t>
-      </w:r>
-      <w:proofErr w:type="spellStart"/>
-      <w:r>
-        <w:rPr>
-          <w:color w:val="595959" w:themeColor="text1" w:themeTint="A6"/>
-          <w:sz w:val="18"/>
-          <w:szCs w:val="20"/>
-        </w:rPr>
-        <w:t>Pig.raw</w:t>
-      </w:r>
-      <w:proofErr w:type="spellEnd"/>
+        <w:t xml:space="preserve"> map for Pig.raw</w:t>
+      </w:r>
     </w:p>
     <w:p>
       <w:pPr>
@@ -1771,43 +1516,7 @@
           <w:sz w:val="18"/>
           <w:szCs w:val="20"/>
         </w:rPr>
-        <w:t xml:space="preserve"> maps for </w:t>
-      </w:r>
-      <w:proofErr w:type="spellStart"/>
-      <w:r>
-        <w:rPr>
-          <w:color w:val="595959" w:themeColor="text1" w:themeTint="A6"/>
-          <w:sz w:val="18"/>
-          <w:szCs w:val="20"/>
-        </w:rPr>
-        <w:t>Tiger.raw</w:t>
-      </w:r>
-      <w:proofErr w:type="spellEnd"/>
-      <w:r>
-        <w:rPr>
-          <w:color w:val="595959" w:themeColor="text1" w:themeTint="A6"/>
-          <w:sz w:val="18"/>
-          <w:szCs w:val="20"/>
-        </w:rPr>
-        <w:t xml:space="preserve"> (a) and </w:t>
-      </w:r>
-      <w:proofErr w:type="spellStart"/>
-      <w:r>
-        <w:rPr>
-          <w:color w:val="595959" w:themeColor="text1" w:themeTint="A6"/>
-          <w:sz w:val="18"/>
-          <w:szCs w:val="20"/>
-        </w:rPr>
-        <w:t>Pig.raw</w:t>
-      </w:r>
-      <w:proofErr w:type="spellEnd"/>
-      <w:r>
-        <w:rPr>
-          <w:color w:val="595959" w:themeColor="text1" w:themeTint="A6"/>
-          <w:sz w:val="18"/>
-          <w:szCs w:val="20"/>
-        </w:rPr>
-        <w:t xml:space="preserve"> (b)</w:t>
+        <w:t xml:space="preserve"> maps for Tiger.raw (a) and Pig.raw (b)</w:t>
       </w:r>
     </w:p>
     <w:p>
@@ -1858,7 +1567,6 @@
       <w:pPr>
         <w:spacing w:before="156" w:after="156"/>
       </w:pPr>
-      <w:proofErr w:type="gramStart"/>
       <w:r>
         <w:rPr>
           <w:rFonts w:hint="eastAsia"/>
@@ -1866,11 +1574,7 @@
         <w:t>A</w:t>
       </w:r>
       <w:r>
-        <w:t>ll of</w:t>
-      </w:r>
-      <w:proofErr w:type="gramEnd"/>
-      <w:r>
-        <w:t xml:space="preserve"> the questions </w:t>
+        <w:t xml:space="preserve">ll of the questions </w:t>
       </w:r>
       <w:r>
         <w:t>HAVE</w:t>
@@ -1950,7 +1654,6 @@
       <w:r>
         <w:t xml:space="preserve">Sobel Edge Detector and some other very traditional edge detectors can detect pixels in areas of brightness discontinuities. But these when marking out </w:t>
       </w:r>
-      <w:proofErr w:type="gramStart"/>
       <w:r>
         <w:rPr>
           <w:rFonts w:hint="eastAsia"/>
@@ -1958,19 +1661,7 @@
         <w:t>all</w:t>
       </w:r>
       <w:r>
-        <w:t xml:space="preserve"> of</w:t>
-      </w:r>
-      <w:proofErr w:type="gramEnd"/>
-      <w:r>
-        <w:t xml:space="preserve"> these pixels, the whole contours are discrete. However, the real contours, which are </w:t>
-      </w:r>
-      <w:proofErr w:type="gramStart"/>
-      <w:r>
-        <w:t>actually the</w:t>
-      </w:r>
-      <w:proofErr w:type="gramEnd"/>
-      <w:r>
-        <w:t xml:space="preserve"> real meaningful information about the image, are continuous and connected to each other. Therefore, a more advanced detector, the Canny Edge Detector, who </w:t>
+        <w:t xml:space="preserve"> of these pixels, the whole contours are discrete. However, the real contours, which are actually the real meaningful information about the image, are continuous and connected to each other. Therefore, a more advanced detector, the Canny Edge Detector, who </w:t>
       </w:r>
       <w:r>
         <w:t>consider the connectivity and continuity of the contours, will be introduced in this part.</w:t>
@@ -2012,15 +1703,7 @@
         <w:spacing w:before="156" w:after="156"/>
       </w:pPr>
       <w:r>
-        <w:t xml:space="preserve">The procedures of Canny Edge Detector </w:t>
-      </w:r>
-      <w:proofErr w:type="gramStart"/>
-      <w:r>
-        <w:t>is</w:t>
-      </w:r>
-      <w:proofErr w:type="gramEnd"/>
-      <w:r>
-        <w:t xml:space="preserve"> divided into three steps: </w:t>
+        <w:t xml:space="preserve">The procedures of Canny Edge Detector is divided into three steps: </w:t>
       </w:r>
     </w:p>
     <w:p>
@@ -2182,8 +1865,6 @@
         <w:spacing w:before="156" w:after="156"/>
         <w:ind w:leftChars="200"/>
       </w:pPr>
-      <w:bookmarkStart w:id="3" w:name="non_max_suppression"/>
-      <w:bookmarkEnd w:id="3"/>
       <w:r>
         <w:rPr>
           <w:rFonts w:hint="eastAsia"/>
@@ -2894,15 +2575,7 @@
         <w:t>[Lower bound, Upper bound]</w:t>
       </w:r>
       <w:r>
-        <w:t xml:space="preserve"> set for </w:t>
-      </w:r>
-      <w:proofErr w:type="spellStart"/>
-      <w:r>
-        <w:t>Tiger.raw</w:t>
-      </w:r>
-      <w:proofErr w:type="spellEnd"/>
-      <w:r>
-        <w:t xml:space="preserve"> are </w:t>
+        <w:t xml:space="preserve"> set for Tiger.raw are </w:t>
       </w:r>
       <w:r>
         <w:rPr>
@@ -2912,15 +2585,7 @@
         <w:t>[0.16, 0.42]</w:t>
       </w:r>
       <w:r>
-        <w:t xml:space="preserve">, and the two thresholds set for </w:t>
-      </w:r>
-      <w:proofErr w:type="spellStart"/>
-      <w:r>
-        <w:t>Pig.raw</w:t>
-      </w:r>
-      <w:proofErr w:type="spellEnd"/>
-      <w:r>
-        <w:t xml:space="preserve"> are </w:t>
+        <w:t xml:space="preserve">, and the two thresholds set for Pig.raw are </w:t>
       </w:r>
       <w:r>
         <w:rPr>
@@ -3083,18 +2748,8 @@
           <w:sz w:val="18"/>
           <w:szCs w:val="20"/>
         </w:rPr>
-        <w:t xml:space="preserve"> for </w:t>
-      </w:r>
-      <w:proofErr w:type="spellStart"/>
-      <w:r>
-        <w:rPr>
-          <w:color w:val="595959" w:themeColor="text1" w:themeTint="A6"/>
-          <w:sz w:val="18"/>
-          <w:szCs w:val="20"/>
-        </w:rPr>
-        <w:t>Tiger.raw</w:t>
-      </w:r>
-      <w:proofErr w:type="spellEnd"/>
+        <w:t xml:space="preserve"> for Tiger.raw</w:t>
+      </w:r>
       <w:r>
         <w:rPr>
           <w:color w:val="595959" w:themeColor="text1" w:themeTint="A6"/>
@@ -3150,18 +2805,8 @@
           <w:sz w:val="18"/>
           <w:szCs w:val="20"/>
         </w:rPr>
-        <w:t xml:space="preserve"> for </w:t>
-      </w:r>
-      <w:proofErr w:type="spellStart"/>
-      <w:r>
-        <w:rPr>
-          <w:color w:val="595959" w:themeColor="text1" w:themeTint="A6"/>
-          <w:sz w:val="18"/>
-          <w:szCs w:val="20"/>
-        </w:rPr>
-        <w:t>Pig.raw</w:t>
-      </w:r>
-      <w:proofErr w:type="spellEnd"/>
+        <w:t xml:space="preserve"> for Pig.raw</w:t>
+      </w:r>
     </w:p>
     <w:p>
       <w:pPr>
@@ -3214,43 +2859,7 @@
           <w:sz w:val="18"/>
           <w:szCs w:val="20"/>
         </w:rPr>
-        <w:t xml:space="preserve">Canny Edge Detector results for </w:t>
-      </w:r>
-      <w:proofErr w:type="spellStart"/>
-      <w:r>
-        <w:rPr>
-          <w:color w:val="595959" w:themeColor="text1" w:themeTint="A6"/>
-          <w:sz w:val="18"/>
-          <w:szCs w:val="20"/>
-        </w:rPr>
-        <w:t>Tiger.raw</w:t>
-      </w:r>
-      <w:proofErr w:type="spellEnd"/>
-      <w:r>
-        <w:rPr>
-          <w:color w:val="595959" w:themeColor="text1" w:themeTint="A6"/>
-          <w:sz w:val="18"/>
-          <w:szCs w:val="20"/>
-        </w:rPr>
-        <w:t xml:space="preserve"> (a) and </w:t>
-      </w:r>
-      <w:proofErr w:type="spellStart"/>
-      <w:r>
-        <w:rPr>
-          <w:color w:val="595959" w:themeColor="text1" w:themeTint="A6"/>
-          <w:sz w:val="18"/>
-          <w:szCs w:val="20"/>
-        </w:rPr>
-        <w:t>Pig.raw</w:t>
-      </w:r>
-      <w:proofErr w:type="spellEnd"/>
-      <w:r>
-        <w:rPr>
-          <w:color w:val="595959" w:themeColor="text1" w:themeTint="A6"/>
-          <w:sz w:val="18"/>
-          <w:szCs w:val="20"/>
-        </w:rPr>
-        <w:t xml:space="preserve"> (b)</w:t>
+        <w:t>Canny Edge Detector results for Tiger.raw (a) and Pig.raw (b)</w:t>
       </w:r>
     </w:p>
     <w:p>
@@ -3285,15 +2894,7 @@
         <w:t>parts</w:t>
       </w:r>
       <w:r>
-        <w:t xml:space="preserve"> are effectively </w:t>
-      </w:r>
-      <w:proofErr w:type="gramStart"/>
-      <w:r>
-        <w:t>removed</w:t>
-      </w:r>
-      <w:proofErr w:type="gramEnd"/>
-      <w:r>
-        <w:t xml:space="preserve"> and the true edges of the images are preserved well.</w:t>
+        <w:t xml:space="preserve"> are effectively removed and the true edges of the images are preserved well.</w:t>
       </w:r>
     </w:p>
     <w:p>
@@ -3309,9 +2910,9 @@
           <w:szCs w:val="22"/>
         </w:rPr>
       </w:pPr>
-      <w:bookmarkStart w:id="4" w:name="_Discussions"/>
-      <w:bookmarkStart w:id="5" w:name="_Ref95300387"/>
-      <w:bookmarkEnd w:id="4"/>
+      <w:bookmarkStart w:id="3" w:name="_Discussions"/>
+      <w:bookmarkStart w:id="4" w:name="_Ref95300387"/>
+      <w:bookmarkEnd w:id="3"/>
       <w:r>
         <w:rPr>
           <w:rFonts w:hint="eastAsia"/>
@@ -3327,7 +2928,7 @@
         </w:rPr>
         <w:t>iscussions</w:t>
       </w:r>
-      <w:bookmarkEnd w:id="5"/>
+      <w:bookmarkEnd w:id="4"/>
     </w:p>
     <w:p>
       <w:pPr>
@@ -3342,7 +2943,6 @@
       <w:r>
         <w:t xml:space="preserve">n this section, the threshold values selection and its influence will be discussed. The interface for these two thresholds in MATLAB function </w:t>
       </w:r>
-      <w:proofErr w:type="gramStart"/>
       <w:r>
         <w:rPr>
           <w:rFonts w:hint="eastAsia"/>
@@ -3350,11 +2950,7 @@
         <w:t>edge</w:t>
       </w:r>
       <w:r>
-        <w:t>(</w:t>
-      </w:r>
-      <w:proofErr w:type="gramEnd"/>
-      <w:r>
-        <w:t>…) is defined as a parameter vector filled in a two-value vector [Lower bound, Upper bound]. The Lower bound value should not be bigger than the Upper bound value.</w:t>
+        <w:t>(…) is defined as a parameter vector filled in a two-value vector [Lower bound, Upper bound]. The Lower bound value should not be bigger than the Upper bound value.</w:t>
       </w:r>
     </w:p>
     <w:p>
@@ -3880,15 +3476,7 @@
         <w:t>I</w:t>
       </w:r>
       <w:r>
-        <w:t xml:space="preserve">n conclusion, the two threshold values in Canny Edge Detector can both influence the </w:t>
-      </w:r>
-      <w:proofErr w:type="gramStart"/>
-      <w:r>
-        <w:t>final results</w:t>
-      </w:r>
-      <w:proofErr w:type="gramEnd"/>
-      <w:r>
-        <w:t xml:space="preserve"> in their own ways. The Upper bound value can determine how much of the noises and color variation disturbances are removed, while the lower bound value can determine how much of the “weak edges” are preserved. For each </w:t>
+        <w:t xml:space="preserve">n conclusion, the two threshold values in Canny Edge Detector can both influence the final results in their own ways. The Upper bound value can determine how much of the noises and color variation disturbances are removed, while the lower bound value can determine how much of the “weak edges” are preserved. For each </w:t>
       </w:r>
       <w:r>
         <w:rPr>
@@ -3980,7 +3568,21 @@
           <w:color w:val="4472C4" w:themeColor="accent1"/>
           <w:u w:val="single"/>
         </w:rPr>
-        <w:t>1.2.2</w:t>
+        <w:t>1.</w:t>
+      </w:r>
+      <w:r>
+        <w:rPr>
+          <w:color w:val="4472C4" w:themeColor="accent1"/>
+          <w:u w:val="single"/>
+        </w:rPr>
+        <w:t>2</w:t>
+      </w:r>
+      <w:r>
+        <w:rPr>
+          <w:color w:val="4472C4" w:themeColor="accent1"/>
+          <w:u w:val="single"/>
+        </w:rPr>
+        <w:t>.2</w:t>
       </w:r>
       <w:r>
         <w:rPr>
@@ -4147,9 +3749,6 @@
     <w:p>
       <w:pPr>
         <w:spacing w:before="156" w:after="156"/>
-        <w:rPr>
-          <w:rFonts w:hint="eastAsia"/>
-        </w:rPr>
       </w:pPr>
       <w:r>
         <w:t xml:space="preserve">All the methods introduced above is assumption based, which means that we assume the features of edges ahead and find out the areas that match those features. However, this kind of methods can make a lot of mistakes since many edges are not only depending on the brightness variation but also depending on the humans’ understanding. Therefore, the </w:t>
@@ -4189,6 +3788,7 @@
           <w:szCs w:val="22"/>
         </w:rPr>
       </w:pPr>
+      <w:bookmarkStart w:id="5" w:name="_Ref95698955"/>
       <w:r>
         <w:rPr>
           <w:rFonts w:hint="eastAsia"/>
@@ -4204,11 +3804,1507 @@
         </w:rPr>
         <w:t>pproaches and procedures</w:t>
       </w:r>
+      <w:bookmarkEnd w:id="5"/>
     </w:p>
     <w:p>
       <w:pPr>
         <w:spacing w:before="156" w:after="156"/>
       </w:pPr>
+      <w:r>
+        <w:rPr>
+          <w:rFonts w:hint="eastAsia"/>
+        </w:rPr>
+        <w:t>T</w:t>
+      </w:r>
+      <w:r>
+        <w:t xml:space="preserve">he whole procedure for SE detection is as shown in Figure 8. </w:t>
+      </w:r>
+      <w:r>
+        <w:t>Each step will be specified below.</w:t>
+      </w:r>
+    </w:p>
+    <w:p>
+      <w:pPr>
+        <w:pStyle w:val="a5"/>
+        <w:numPr>
+          <w:ilvl w:val="0"/>
+          <w:numId w:val="14"/>
+        </w:numPr>
+        <w:spacing w:before="156" w:after="156"/>
+        <w:ind w:firstLineChars="0"/>
+        <w:rPr>
+          <w:b/>
+          <w:bCs/>
+        </w:rPr>
+      </w:pPr>
+      <w:r>
+        <w:rPr>
+          <w:b/>
+          <w:bCs/>
+        </w:rPr>
+        <w:t>Step 1</w:t>
+      </w:r>
+      <w:r>
+        <w:rPr>
+          <w:b/>
+          <w:bCs/>
+        </w:rPr>
+        <w:t>. Sampling</w:t>
+      </w:r>
+      <w:r>
+        <w:rPr>
+          <w:b/>
+          <w:bCs/>
+        </w:rPr>
+        <w:t xml:space="preserve">: </w:t>
+      </w:r>
+      <w:r>
+        <w:t>To train the model, a large number of image samples should be collected. The sample images should contain clear edges areas and also non-edge areas. After obtaining the sample images, the images are partitioned into same-sized patches (e.g. 35*35 pxls patches). And all the patches are labeled to match a certain type of edges. This is the preparation for the training data set.</w:t>
+      </w:r>
+    </w:p>
+    <w:p>
+      <w:pPr>
+        <w:spacing w:before="156" w:after="156"/>
+        <w:ind w:left="840" w:hanging="420"/>
+        <w:jc w:val="center"/>
+      </w:pPr>
+      <w:r>
+        <w:object w:dxaOrig="16635" w:dyaOrig="6841" w14:anchorId="5C772E6E">
+          <v:shape id="_x0000_i1031" type="#_x0000_t75" style="width:442.9pt;height:181.65pt" o:ole="">
+            <v:imagedata r:id="rId22" o:title=""/>
+          </v:shape>
+          <o:OLEObject Type="Embed" ProgID="Visio.Drawing.15" ShapeID="_x0000_i1031" DrawAspect="Content" ObjectID="_1706312571" r:id="rId23"/>
+        </w:object>
+      </w:r>
+    </w:p>
+    <w:p>
+      <w:pPr>
+        <w:pStyle w:val="a5"/>
+        <w:spacing w:before="156" w:after="156"/>
+        <w:ind w:leftChars="271" w:left="569" w:firstLineChars="0" w:firstLine="0"/>
+        <w:jc w:val="center"/>
+        <w:rPr>
+          <w:color w:val="595959" w:themeColor="text1" w:themeTint="A6"/>
+          <w:sz w:val="18"/>
+          <w:szCs w:val="20"/>
+        </w:rPr>
+      </w:pPr>
+      <w:r>
+        <w:rPr>
+          <w:rFonts w:hint="eastAsia"/>
+          <w:color w:val="595959" w:themeColor="text1" w:themeTint="A6"/>
+          <w:sz w:val="18"/>
+          <w:szCs w:val="20"/>
+        </w:rPr>
+        <w:t>F</w:t>
+      </w:r>
+      <w:r>
+        <w:rPr>
+          <w:color w:val="595959" w:themeColor="text1" w:themeTint="A6"/>
+          <w:sz w:val="18"/>
+          <w:szCs w:val="20"/>
+        </w:rPr>
+        <w:t xml:space="preserve">igure </w:t>
+      </w:r>
+      <w:r>
+        <w:rPr>
+          <w:color w:val="595959" w:themeColor="text1" w:themeTint="A6"/>
+          <w:sz w:val="18"/>
+          <w:szCs w:val="20"/>
+        </w:rPr>
+        <w:t>8</w:t>
+      </w:r>
+      <w:r>
+        <w:rPr>
+          <w:color w:val="595959" w:themeColor="text1" w:themeTint="A6"/>
+          <w:sz w:val="18"/>
+          <w:szCs w:val="20"/>
+        </w:rPr>
+        <w:t xml:space="preserve">: </w:t>
+      </w:r>
+      <w:r>
+        <w:rPr>
+          <w:rFonts w:hint="eastAsia"/>
+          <w:color w:val="595959" w:themeColor="text1" w:themeTint="A6"/>
+          <w:sz w:val="18"/>
+          <w:szCs w:val="20"/>
+        </w:rPr>
+        <w:t>Flowchart</w:t>
+      </w:r>
+      <w:r>
+        <w:rPr>
+          <w:color w:val="595959" w:themeColor="text1" w:themeTint="A6"/>
+          <w:sz w:val="18"/>
+          <w:szCs w:val="20"/>
+        </w:rPr>
+        <w:t xml:space="preserve"> </w:t>
+      </w:r>
+      <w:r>
+        <w:rPr>
+          <w:rFonts w:hint="eastAsia"/>
+          <w:color w:val="595959" w:themeColor="text1" w:themeTint="A6"/>
+          <w:sz w:val="18"/>
+          <w:szCs w:val="20"/>
+        </w:rPr>
+        <w:t>for</w:t>
+      </w:r>
+      <w:r>
+        <w:rPr>
+          <w:color w:val="595959" w:themeColor="text1" w:themeTint="A6"/>
+          <w:sz w:val="18"/>
+          <w:szCs w:val="20"/>
+        </w:rPr>
+        <w:t xml:space="preserve"> SE detection procedure</w:t>
+      </w:r>
+    </w:p>
+    <w:p>
+      <w:pPr>
+        <w:pStyle w:val="a5"/>
+        <w:numPr>
+          <w:ilvl w:val="0"/>
+          <w:numId w:val="14"/>
+        </w:numPr>
+        <w:spacing w:before="156" w:after="156"/>
+        <w:ind w:firstLineChars="0"/>
+        <w:rPr>
+          <w:b/>
+          <w:bCs/>
+        </w:rPr>
+      </w:pPr>
+      <w:r>
+        <w:rPr>
+          <w:b/>
+          <w:bCs/>
+        </w:rPr>
+        <w:t xml:space="preserve">Step 2. Feature Extraction: </w:t>
+      </w:r>
+      <w:r>
+        <w:t>Since every layer of decision tree is separated according to different features</w:t>
+      </w:r>
+      <w:r>
+        <w:t>, the features of samples should be extracted before training. Each sample patch can be converted to different color spaces, like CIE-LUV space, and it can also be converted to magnitude map and oriented magnitude maps. Each pixel of these different maps can be a feature for a single sample patch. Besides, the sample patches can also be down-sample to smaller size patches and the variation level of each pair of pixels can also be a feature. After extracting all these features, each single patch can have more than 20,000 features.</w:t>
+      </w:r>
+    </w:p>
+    <w:p>
+      <w:pPr>
+        <w:pStyle w:val="a5"/>
+        <w:numPr>
+          <w:ilvl w:val="0"/>
+          <w:numId w:val="14"/>
+        </w:numPr>
+        <w:spacing w:before="156" w:after="156"/>
+        <w:ind w:firstLineChars="0"/>
+        <w:rPr>
+          <w:b/>
+          <w:bCs/>
+        </w:rPr>
+      </w:pPr>
+      <w:r>
+        <w:rPr>
+          <w:b/>
+          <w:bCs/>
+        </w:rPr>
+        <w:t xml:space="preserve">Step 3. Training: </w:t>
+      </w:r>
+      <w:r>
+        <w:t xml:space="preserve">The main part of the SE detector is the Random Forest, which is made up of a certain number of decision tree. </w:t>
+      </w:r>
+      <w:r>
+        <w:t>Every decision tree is a binary tree and the whole sample patches are separated into two groups level by level according to the selected features and the corresponding thresholds. Every leaf node of each decision tree should contain all the sample patches that contain the same kind of edges. The decision tree numbers and depths are setup ahead of time and part of samples are used to validate the accuracy of the training process. After the validation accuracy is high enough, the training process is finished.</w:t>
+      </w:r>
+    </w:p>
+    <w:p>
+      <w:pPr>
+        <w:pStyle w:val="a5"/>
+        <w:numPr>
+          <w:ilvl w:val="0"/>
+          <w:numId w:val="14"/>
+        </w:numPr>
+        <w:spacing w:before="156" w:after="156"/>
+        <w:ind w:firstLineChars="0"/>
+        <w:rPr>
+          <w:b/>
+          <w:bCs/>
+        </w:rPr>
+      </w:pPr>
+      <w:r>
+        <w:rPr>
+          <w:b/>
+          <w:bCs/>
+        </w:rPr>
+        <w:t>Step 4.</w:t>
+      </w:r>
+      <w:r>
+        <w:t xml:space="preserve"> </w:t>
+      </w:r>
+      <w:r>
+        <w:rPr>
+          <w:b/>
+          <w:bCs/>
+        </w:rPr>
+        <w:t xml:space="preserve">Edge Prediction: </w:t>
+      </w:r>
+      <w:r>
+        <w:t>After the training, the model can be used to detect the edge. When obtaining a new image, the image is firstly be portioned into patches that have the same size as the training data set. Then every patch is input to the random forest model and each decision tree can obtain a classification result, which stands for a certain type of edge. The probability of each type of edge can be calculated from the trees’ results and the highest probability is the final results for this single patch. After all the patches get a probability result, the whole probability edge map is obtained.</w:t>
+      </w:r>
+    </w:p>
+    <w:p>
+      <w:pPr>
+        <w:pStyle w:val="a5"/>
+        <w:numPr>
+          <w:ilvl w:val="0"/>
+          <w:numId w:val="14"/>
+        </w:numPr>
+        <w:spacing w:before="156" w:after="156"/>
+        <w:ind w:firstLineChars="0"/>
+        <w:rPr>
+          <w:b/>
+          <w:bCs/>
+        </w:rPr>
+      </w:pPr>
+      <w:r>
+        <w:rPr>
+          <w:b/>
+          <w:bCs/>
+        </w:rPr>
+        <w:t>Step 5.</w:t>
+      </w:r>
+      <w:r>
+        <w:t xml:space="preserve"> </w:t>
+      </w:r>
+      <w:r>
+        <w:rPr>
+          <w:b/>
+          <w:bCs/>
+        </w:rPr>
+        <w:t>Binarization:</w:t>
+      </w:r>
+      <w:r>
+        <w:t xml:space="preserve"> In some cases, the probability edge map might not be needed but the binary edge map is needed instead. We can set a threshold to classify the edge pixels and non-edge pixels. If the pixel is an edge, the pixel is assigned a 255 value. Otherwise, the pixel is set a 0 value.</w:t>
+      </w:r>
+    </w:p>
+    <w:p>
+      <w:pPr>
+        <w:spacing w:before="156" w:after="156"/>
+      </w:pPr>
+      <w:r>
+        <w:rPr>
+          <w:rFonts w:hint="eastAsia"/>
+        </w:rPr>
+        <w:t>A</w:t>
+      </w:r>
+      <w:r>
+        <w:t>fter</w:t>
+      </w:r>
+      <w:r>
+        <w:t xml:space="preserve"> all the steps above, the edges of an image should be extracted and the results are fully based on samples and training.</w:t>
+      </w:r>
+    </w:p>
+    <w:p>
+      <w:pPr>
+        <w:pStyle w:val="3"/>
+        <w:numPr>
+          <w:ilvl w:val="0"/>
+          <w:numId w:val="13"/>
+        </w:numPr>
+        <w:spacing w:beforeLines="100" w:before="312" w:afterLines="100" w:after="312" w:line="240" w:lineRule="auto"/>
+        <w:rPr>
+          <w:sz w:val="22"/>
+          <w:szCs w:val="22"/>
+        </w:rPr>
+      </w:pPr>
+      <w:r>
+        <w:rPr>
+          <w:rFonts w:hint="eastAsia"/>
+          <w:sz w:val="22"/>
+          <w:szCs w:val="22"/>
+        </w:rPr>
+        <w:lastRenderedPageBreak/>
+        <w:t>E</w:t>
+      </w:r>
+      <w:r>
+        <w:rPr>
+          <w:sz w:val="22"/>
+          <w:szCs w:val="22"/>
+        </w:rPr>
+        <w:t>xperimental results</w:t>
+      </w:r>
+    </w:p>
+    <w:p>
+      <w:pPr>
+        <w:spacing w:before="156" w:after="156"/>
+      </w:pPr>
+      <w:r>
+        <w:rPr>
+          <w:rFonts w:hint="eastAsia"/>
+        </w:rPr>
+        <w:t>T</w:t>
+      </w:r>
+      <w:r>
+        <w:t xml:space="preserve">he SE edge detection results are shown as Figure 9 below. The parameters for detection model is set as </w:t>
+      </w:r>
+      <w:r>
+        <w:t>below. The functions of each parameter has been specified below, and the parameters set below can obtain a high accuracy while the speed of calculation is also preserved.</w:t>
+      </w:r>
+    </w:p>
+    <w:p>
+      <w:pPr>
+        <w:spacing w:beforeLines="0" w:before="0" w:afterLines="0" w:after="0"/>
+        <w:ind w:leftChars="200"/>
+        <w:jc w:val="left"/>
+        <w:rPr>
+          <w:rFonts w:ascii="Consolas" w:eastAsia="宋体" w:hAnsi="Consolas" w:cs="宋体"/>
+          <w:kern w:val="0"/>
+          <w:sz w:val="20"/>
+          <w:szCs w:val="20"/>
+        </w:rPr>
+      </w:pPr>
+      <w:r>
+        <w:rPr>
+          <w:rFonts w:ascii="Consolas" w:eastAsia="宋体" w:hAnsi="Consolas" w:cs="宋体"/>
+          <w:color w:val="595959" w:themeColor="text1" w:themeTint="A6"/>
+          <w:kern w:val="0"/>
+          <w:sz w:val="20"/>
+          <w:szCs w:val="20"/>
+        </w:rPr>
+        <w:t>model.opts.multiscale=0;</w:t>
+      </w:r>
+      <w:r>
+        <w:rPr>
+          <w:rFonts w:ascii="Consolas" w:eastAsia="宋体" w:hAnsi="Consolas" w:cs="宋体"/>
+          <w:kern w:val="0"/>
+          <w:sz w:val="20"/>
+          <w:szCs w:val="20"/>
+        </w:rPr>
+        <w:tab/>
+      </w:r>
+      <w:r>
+        <w:rPr>
+          <w:rFonts w:ascii="Consolas" w:eastAsia="宋体" w:hAnsi="Consolas" w:cs="宋体"/>
+          <w:kern w:val="0"/>
+          <w:sz w:val="20"/>
+          <w:szCs w:val="20"/>
+        </w:rPr>
+        <w:tab/>
+      </w:r>
+      <w:r>
+        <w:rPr>
+          <w:rFonts w:ascii="Consolas" w:eastAsia="宋体" w:hAnsi="Consolas" w:cs="宋体"/>
+          <w:color w:val="028009"/>
+          <w:kern w:val="0"/>
+          <w:sz w:val="20"/>
+          <w:szCs w:val="20"/>
+        </w:rPr>
+        <w:t xml:space="preserve">% </w:t>
+      </w:r>
+      <w:r>
+        <w:rPr>
+          <w:rFonts w:ascii="Consolas" w:eastAsia="宋体" w:hAnsi="Consolas" w:cs="宋体"/>
+          <w:color w:val="028009"/>
+          <w:kern w:val="0"/>
+          <w:sz w:val="20"/>
+          <w:szCs w:val="20"/>
+        </w:rPr>
+        <w:t>use multiscale input image to obtain accuary</w:t>
+      </w:r>
+    </w:p>
+    <w:p>
+      <w:pPr>
+        <w:spacing w:beforeLines="0" w:before="0" w:afterLines="0" w:after="0"/>
+        <w:ind w:leftChars="200"/>
+        <w:jc w:val="left"/>
+        <w:rPr>
+          <w:rFonts w:ascii="Consolas" w:eastAsia="宋体" w:hAnsi="Consolas" w:cs="宋体"/>
+          <w:kern w:val="0"/>
+          <w:sz w:val="20"/>
+          <w:szCs w:val="20"/>
+        </w:rPr>
+      </w:pPr>
+      <w:r>
+        <w:rPr>
+          <w:rFonts w:ascii="Consolas" w:eastAsia="宋体" w:hAnsi="Consolas" w:cs="宋体"/>
+          <w:color w:val="595959" w:themeColor="text1" w:themeTint="A6"/>
+          <w:kern w:val="0"/>
+          <w:sz w:val="20"/>
+          <w:szCs w:val="20"/>
+        </w:rPr>
+        <w:t>model.opts.sharpen=2;</w:t>
+      </w:r>
+      <w:r>
+        <w:rPr>
+          <w:rFonts w:ascii="Consolas" w:eastAsia="宋体" w:hAnsi="Consolas" w:cs="宋体"/>
+          <w:kern w:val="0"/>
+          <w:sz w:val="20"/>
+          <w:szCs w:val="20"/>
+        </w:rPr>
+        <w:tab/>
+      </w:r>
+      <w:r>
+        <w:rPr>
+          <w:rFonts w:ascii="Consolas" w:eastAsia="宋体" w:hAnsi="Consolas" w:cs="宋体"/>
+          <w:kern w:val="0"/>
+          <w:sz w:val="20"/>
+          <w:szCs w:val="20"/>
+        </w:rPr>
+        <w:tab/>
+      </w:r>
+      <w:r>
+        <w:rPr>
+          <w:rFonts w:ascii="Consolas" w:eastAsia="宋体" w:hAnsi="Consolas" w:cs="宋体"/>
+          <w:kern w:val="0"/>
+          <w:sz w:val="20"/>
+          <w:szCs w:val="20"/>
+        </w:rPr>
+        <w:tab/>
+      </w:r>
+      <w:r>
+        <w:rPr>
+          <w:rFonts w:ascii="Consolas" w:eastAsia="宋体" w:hAnsi="Consolas" w:cs="宋体"/>
+          <w:color w:val="028009"/>
+          <w:kern w:val="0"/>
+          <w:sz w:val="20"/>
+          <w:szCs w:val="20"/>
+        </w:rPr>
+        <w:t xml:space="preserve">% </w:t>
+      </w:r>
+      <w:r>
+        <w:rPr>
+          <w:rFonts w:ascii="Consolas" w:eastAsia="宋体" w:hAnsi="Consolas" w:cs="宋体"/>
+          <w:color w:val="028009"/>
+          <w:kern w:val="0"/>
+          <w:sz w:val="20"/>
+          <w:szCs w:val="20"/>
+        </w:rPr>
+        <w:t>sharpen the output results</w:t>
+      </w:r>
+    </w:p>
+    <w:p>
+      <w:pPr>
+        <w:spacing w:beforeLines="0" w:before="0" w:afterLines="0" w:after="0"/>
+        <w:ind w:leftChars="200"/>
+        <w:jc w:val="left"/>
+        <w:rPr>
+          <w:rFonts w:ascii="Consolas" w:eastAsia="宋体" w:hAnsi="Consolas" w:cs="宋体"/>
+          <w:kern w:val="0"/>
+          <w:sz w:val="20"/>
+          <w:szCs w:val="20"/>
+        </w:rPr>
+      </w:pPr>
+      <w:r>
+        <w:rPr>
+          <w:rFonts w:ascii="Consolas" w:eastAsia="宋体" w:hAnsi="Consolas" w:cs="宋体"/>
+          <w:color w:val="595959" w:themeColor="text1" w:themeTint="A6"/>
+          <w:kern w:val="0"/>
+          <w:sz w:val="20"/>
+          <w:szCs w:val="20"/>
+        </w:rPr>
+        <w:t>model.opts.nTreesEval=4;</w:t>
+      </w:r>
+      <w:r>
+        <w:rPr>
+          <w:rFonts w:ascii="Consolas" w:eastAsia="宋体" w:hAnsi="Consolas" w:cs="宋体"/>
+          <w:color w:val="595959" w:themeColor="text1" w:themeTint="A6"/>
+          <w:kern w:val="0"/>
+          <w:sz w:val="20"/>
+          <w:szCs w:val="20"/>
+        </w:rPr>
+        <w:tab/>
+      </w:r>
+      <w:r>
+        <w:rPr>
+          <w:rFonts w:ascii="Consolas" w:eastAsia="宋体" w:hAnsi="Consolas" w:cs="宋体"/>
+          <w:kern w:val="0"/>
+          <w:sz w:val="20"/>
+          <w:szCs w:val="20"/>
+        </w:rPr>
+        <w:tab/>
+      </w:r>
+      <w:r>
+        <w:rPr>
+          <w:rFonts w:ascii="Consolas" w:eastAsia="宋体" w:hAnsi="Consolas" w:cs="宋体"/>
+          <w:color w:val="028009"/>
+          <w:kern w:val="0"/>
+          <w:sz w:val="20"/>
+          <w:szCs w:val="20"/>
+        </w:rPr>
+        <w:t>% for top speed set nTreesEval=1</w:t>
+      </w:r>
+    </w:p>
+    <w:p>
+      <w:pPr>
+        <w:spacing w:beforeLines="0" w:before="0" w:afterLines="0" w:after="0"/>
+        <w:ind w:leftChars="200"/>
+        <w:jc w:val="left"/>
+        <w:rPr>
+          <w:rFonts w:ascii="Consolas" w:eastAsia="宋体" w:hAnsi="Consolas" w:cs="宋体"/>
+          <w:kern w:val="0"/>
+          <w:sz w:val="20"/>
+          <w:szCs w:val="20"/>
+        </w:rPr>
+      </w:pPr>
+      <w:r>
+        <w:rPr>
+          <w:rFonts w:ascii="Consolas" w:eastAsia="宋体" w:hAnsi="Consolas" w:cs="宋体"/>
+          <w:color w:val="595959" w:themeColor="text1" w:themeTint="A6"/>
+          <w:kern w:val="0"/>
+          <w:sz w:val="20"/>
+          <w:szCs w:val="20"/>
+        </w:rPr>
+        <w:t>model.opts.nThreads=4;</w:t>
+      </w:r>
+      <w:r>
+        <w:rPr>
+          <w:rFonts w:ascii="Consolas" w:eastAsia="宋体" w:hAnsi="Consolas" w:cs="宋体"/>
+          <w:kern w:val="0"/>
+          <w:sz w:val="20"/>
+          <w:szCs w:val="20"/>
+        </w:rPr>
+        <w:tab/>
+      </w:r>
+      <w:r>
+        <w:rPr>
+          <w:rFonts w:ascii="Consolas" w:eastAsia="宋体" w:hAnsi="Consolas" w:cs="宋体"/>
+          <w:kern w:val="0"/>
+          <w:sz w:val="20"/>
+          <w:szCs w:val="20"/>
+        </w:rPr>
+        <w:tab/>
+      </w:r>
+      <w:r>
+        <w:rPr>
+          <w:rFonts w:ascii="Consolas" w:eastAsia="宋体" w:hAnsi="Consolas" w:cs="宋体"/>
+          <w:kern w:val="0"/>
+          <w:sz w:val="20"/>
+          <w:szCs w:val="20"/>
+        </w:rPr>
+        <w:tab/>
+      </w:r>
+      <w:r>
+        <w:rPr>
+          <w:rFonts w:ascii="Consolas" w:eastAsia="宋体" w:hAnsi="Consolas" w:cs="宋体"/>
+          <w:color w:val="028009"/>
+          <w:kern w:val="0"/>
+          <w:sz w:val="20"/>
+          <w:szCs w:val="20"/>
+        </w:rPr>
+        <w:t>% max number threads for evaluation</w:t>
+      </w:r>
+    </w:p>
+    <w:p>
+      <w:pPr>
+        <w:spacing w:beforeLines="0" w:before="0" w:afterLines="0" w:after="0"/>
+        <w:ind w:leftChars="200"/>
+        <w:jc w:val="left"/>
+        <w:rPr>
+          <w:rFonts w:ascii="Consolas" w:eastAsia="宋体" w:hAnsi="Consolas" w:cs="宋体"/>
+          <w:color w:val="028009"/>
+          <w:kern w:val="0"/>
+          <w:sz w:val="20"/>
+          <w:szCs w:val="20"/>
+        </w:rPr>
+      </w:pPr>
+      <w:r>
+        <w:rPr>
+          <w:rFonts w:ascii="Consolas" w:eastAsia="宋体" w:hAnsi="Consolas" w:cs="宋体"/>
+          <w:color w:val="595959" w:themeColor="text1" w:themeTint="A6"/>
+          <w:kern w:val="0"/>
+          <w:sz w:val="20"/>
+          <w:szCs w:val="20"/>
+        </w:rPr>
+        <w:t>model.opts.nms=0;</w:t>
+      </w:r>
+      <w:r>
+        <w:rPr>
+          <w:rFonts w:ascii="Consolas" w:eastAsia="宋体" w:hAnsi="Consolas" w:cs="宋体"/>
+          <w:kern w:val="0"/>
+          <w:sz w:val="20"/>
+          <w:szCs w:val="20"/>
+        </w:rPr>
+        <w:tab/>
+      </w:r>
+      <w:r>
+        <w:rPr>
+          <w:rFonts w:ascii="Consolas" w:eastAsia="宋体" w:hAnsi="Consolas" w:cs="宋体"/>
+          <w:kern w:val="0"/>
+          <w:sz w:val="20"/>
+          <w:szCs w:val="20"/>
+        </w:rPr>
+        <w:tab/>
+      </w:r>
+      <w:r>
+        <w:rPr>
+          <w:rFonts w:ascii="Consolas" w:eastAsia="宋体" w:hAnsi="Consolas" w:cs="宋体"/>
+          <w:kern w:val="0"/>
+          <w:sz w:val="20"/>
+          <w:szCs w:val="20"/>
+        </w:rPr>
+        <w:tab/>
+      </w:r>
+      <w:r>
+        <w:rPr>
+          <w:rFonts w:ascii="Consolas" w:eastAsia="宋体" w:hAnsi="Consolas" w:cs="宋体"/>
+          <w:kern w:val="0"/>
+          <w:sz w:val="20"/>
+          <w:szCs w:val="20"/>
+        </w:rPr>
+        <w:tab/>
+      </w:r>
+      <w:r>
+        <w:rPr>
+          <w:rFonts w:ascii="Consolas" w:eastAsia="宋体" w:hAnsi="Consolas" w:cs="宋体"/>
+          <w:color w:val="028009"/>
+          <w:kern w:val="0"/>
+          <w:sz w:val="20"/>
+          <w:szCs w:val="20"/>
+        </w:rPr>
+        <w:t xml:space="preserve">% set to true to enable </w:t>
+      </w:r>
+      <w:r>
+        <w:rPr>
+          <w:rFonts w:ascii="Consolas" w:eastAsia="宋体" w:hAnsi="Consolas" w:cs="宋体"/>
+          <w:color w:val="028009"/>
+          <w:kern w:val="0"/>
+          <w:sz w:val="20"/>
+          <w:szCs w:val="20"/>
+        </w:rPr>
+        <w:t>non-maximum suppression</w:t>
+      </w:r>
+    </w:p>
+    <w:p>
+      <w:pPr>
+        <w:spacing w:before="156" w:after="156"/>
+        <w:ind w:leftChars="200"/>
+        <w:jc w:val="left"/>
+        <w:rPr>
+          <w:rFonts w:hint="eastAsia"/>
+        </w:rPr>
+      </w:pPr>
+      <w:r>
+        <w:rPr>
+          <w:rFonts w:hint="eastAsia"/>
+        </w:rPr>
+        <w:t>B</w:t>
+      </w:r>
+      <w:r>
+        <w:t>esides, the threshold value of both image is set as 18% of the max value to obtain the binarized edge map.</w:t>
+      </w:r>
+    </w:p>
+    <w:p>
+      <w:pPr>
+        <w:spacing w:before="156" w:afterLines="0" w:after="0"/>
+        <w:rPr>
+          <w:noProof/>
+        </w:rPr>
+      </w:pPr>
+      <w:r>
+        <w:rPr>
+          <w:rFonts w:hint="eastAsia"/>
+          <w:noProof/>
+        </w:rPr>
+        <w:drawing>
+          <wp:inline distT="0" distB="0" distL="0" distR="0" wp14:anchorId="5708ADE4" wp14:editId="062A12F8">
+            <wp:extent cx="2729865" cy="1812175"/>
+            <wp:effectExtent l="0" t="0" r="0" b="0"/>
+            <wp:docPr id="1" name="图片 1"/>
+            <wp:cNvGraphicFramePr>
+              <a:graphicFrameLocks xmlns:a="http://schemas.openxmlformats.org/drawingml/2006/main" noChangeAspect="1"/>
+            </wp:cNvGraphicFramePr>
+            <a:graphic xmlns:a="http://schemas.openxmlformats.org/drawingml/2006/main">
+              <a:graphicData uri="http://schemas.openxmlformats.org/drawingml/2006/picture">
+                <pic:pic xmlns:pic="http://schemas.openxmlformats.org/drawingml/2006/picture">
+                  <pic:nvPicPr>
+                    <pic:cNvPr id="0" name="Picture 12"/>
+                    <pic:cNvPicPr>
+                      <a:picLocks noChangeAspect="1" noChangeArrowheads="1"/>
+                    </pic:cNvPicPr>
+                  </pic:nvPicPr>
+                  <pic:blipFill rotWithShape="1">
+                    <a:blip r:embed="rId24">
+                      <a:extLst>
+                        <a:ext uri="{28A0092B-C50C-407E-A947-70E740481C1C}">
+                          <a14:useLocalDpi xmlns:a14="http://schemas.microsoft.com/office/drawing/2010/main" val="0"/>
+                        </a:ext>
+                      </a:extLst>
+                    </a:blip>
+                    <a:srcRect l="13160" t="7114" r="13272" b="15556"/>
+                    <a:stretch/>
+                  </pic:blipFill>
+                  <pic:spPr bwMode="auto">
+                    <a:xfrm>
+                      <a:off x="0" y="0"/>
+                      <a:ext cx="2733440" cy="1814548"/>
+                    </a:xfrm>
+                    <a:prstGeom prst="rect">
+                      <a:avLst/>
+                    </a:prstGeom>
+                    <a:noFill/>
+                    <a:ln>
+                      <a:noFill/>
+                    </a:ln>
+                    <a:extLst>
+                      <a:ext uri="{53640926-AAD7-44D8-BBD7-CCE9431645EC}">
+                        <a14:shadowObscured xmlns:a14="http://schemas.microsoft.com/office/drawing/2010/main"/>
+                      </a:ext>
+                    </a:extLst>
+                  </pic:spPr>
+                </pic:pic>
+              </a:graphicData>
+            </a:graphic>
+          </wp:inline>
+        </w:drawing>
+      </w:r>
+      <w:r>
+        <w:rPr>
+          <w:noProof/>
+        </w:rPr>
+        <w:tab/>
+      </w:r>
+      <w:r>
+        <w:drawing>
+          <wp:inline distT="0" distB="0" distL="0" distR="0" wp14:anchorId="6CE41D37" wp14:editId="17E5E5C6">
+            <wp:extent cx="2728426" cy="1807794"/>
+            <wp:effectExtent l="0" t="0" r="0" b="2540"/>
+            <wp:docPr id="13" name="图片 13"/>
+            <wp:cNvGraphicFramePr>
+              <a:graphicFrameLocks xmlns:a="http://schemas.openxmlformats.org/drawingml/2006/main" noChangeAspect="1"/>
+            </wp:cNvGraphicFramePr>
+            <a:graphic xmlns:a="http://schemas.openxmlformats.org/drawingml/2006/main">
+              <a:graphicData uri="http://schemas.openxmlformats.org/drawingml/2006/picture">
+                <pic:pic xmlns:pic="http://schemas.openxmlformats.org/drawingml/2006/picture">
+                  <pic:nvPicPr>
+                    <pic:cNvPr id="1" name=""/>
+                    <pic:cNvPicPr/>
+                  </pic:nvPicPr>
+                  <pic:blipFill rotWithShape="1">
+                    <a:blip r:embed="rId25"/>
+                    <a:srcRect l="13233" t="7396" r="13444" b="15740"/>
+                    <a:stretch/>
+                  </pic:blipFill>
+                  <pic:spPr bwMode="auto">
+                    <a:xfrm>
+                      <a:off x="0" y="0"/>
+                      <a:ext cx="2728800" cy="1808042"/>
+                    </a:xfrm>
+                    <a:prstGeom prst="rect">
+                      <a:avLst/>
+                    </a:prstGeom>
+                    <a:ln>
+                      <a:noFill/>
+                    </a:ln>
+                    <a:extLst>
+                      <a:ext uri="{53640926-AAD7-44D8-BBD7-CCE9431645EC}">
+                        <a14:shadowObscured xmlns:a14="http://schemas.microsoft.com/office/drawing/2010/main"/>
+                      </a:ext>
+                    </a:extLst>
+                  </pic:spPr>
+                </pic:pic>
+              </a:graphicData>
+            </a:graphic>
+          </wp:inline>
+        </w:drawing>
+      </w:r>
+    </w:p>
+    <w:p>
+      <w:pPr>
+        <w:spacing w:beforeLines="0" w:before="0" w:afterLines="0" w:after="0"/>
+        <w:ind w:firstLine="420"/>
+        <w:rPr>
+          <w:rFonts w:hint="eastAsia"/>
+          <w:color w:val="595959" w:themeColor="text1" w:themeTint="A6"/>
+          <w:sz w:val="18"/>
+          <w:szCs w:val="20"/>
+        </w:rPr>
+      </w:pPr>
+      <w:r>
+        <w:rPr>
+          <w:rFonts w:hint="eastAsia"/>
+          <w:color w:val="595959" w:themeColor="text1" w:themeTint="A6"/>
+          <w:sz w:val="18"/>
+          <w:szCs w:val="20"/>
+        </w:rPr>
+        <w:t>(</w:t>
+      </w:r>
+      <w:r>
+        <w:rPr>
+          <w:color w:val="595959" w:themeColor="text1" w:themeTint="A6"/>
+          <w:sz w:val="18"/>
+          <w:szCs w:val="20"/>
+        </w:rPr>
+        <w:t>a) Probability edge map for Tiger.raw</w:t>
+      </w:r>
+      <w:r>
+        <w:rPr>
+          <w:color w:val="595959" w:themeColor="text1" w:themeTint="A6"/>
+          <w:sz w:val="18"/>
+          <w:szCs w:val="20"/>
+        </w:rPr>
+        <w:tab/>
+      </w:r>
+      <w:r>
+        <w:rPr>
+          <w:color w:val="595959" w:themeColor="text1" w:themeTint="A6"/>
+          <w:sz w:val="18"/>
+          <w:szCs w:val="20"/>
+        </w:rPr>
+        <w:tab/>
+      </w:r>
+      <w:r>
+        <w:rPr>
+          <w:color w:val="595959" w:themeColor="text1" w:themeTint="A6"/>
+          <w:sz w:val="18"/>
+          <w:szCs w:val="20"/>
+        </w:rPr>
+        <w:tab/>
+      </w:r>
+      <w:r>
+        <w:rPr>
+          <w:color w:val="595959" w:themeColor="text1" w:themeTint="A6"/>
+          <w:sz w:val="18"/>
+          <w:szCs w:val="20"/>
+        </w:rPr>
+        <w:tab/>
+      </w:r>
+      <w:r>
+        <w:rPr>
+          <w:color w:val="595959" w:themeColor="text1" w:themeTint="A6"/>
+          <w:sz w:val="18"/>
+          <w:szCs w:val="20"/>
+        </w:rPr>
+        <w:tab/>
+        <w:t>(b) Binary edge map for Tiger.raw</w:t>
+      </w:r>
+    </w:p>
+    <w:p>
+      <w:pPr>
+        <w:spacing w:beforeLines="0" w:before="0" w:afterLines="0" w:after="0"/>
+      </w:pPr>
+      <w:r>
+        <w:drawing>
+          <wp:inline distT="0" distB="0" distL="0" distR="0" wp14:anchorId="51BA8637" wp14:editId="03EA9B52">
+            <wp:extent cx="2728800" cy="1820419"/>
+            <wp:effectExtent l="0" t="0" r="0" b="8890"/>
+            <wp:docPr id="18" name="图片 18"/>
+            <wp:cNvGraphicFramePr>
+              <a:graphicFrameLocks xmlns:a="http://schemas.openxmlformats.org/drawingml/2006/main" noChangeAspect="1"/>
+            </wp:cNvGraphicFramePr>
+            <a:graphic xmlns:a="http://schemas.openxmlformats.org/drawingml/2006/main">
+              <a:graphicData uri="http://schemas.openxmlformats.org/drawingml/2006/picture">
+                <pic:pic xmlns:pic="http://schemas.openxmlformats.org/drawingml/2006/picture">
+                  <pic:nvPicPr>
+                    <pic:cNvPr id="1" name=""/>
+                    <pic:cNvPicPr/>
+                  </pic:nvPicPr>
+                  <pic:blipFill rotWithShape="1">
+                    <a:blip r:embed="rId26"/>
+                    <a:srcRect l="13182" t="7126" r="13484" b="15473"/>
+                    <a:stretch/>
+                  </pic:blipFill>
+                  <pic:spPr bwMode="auto">
+                    <a:xfrm>
+                      <a:off x="0" y="0"/>
+                      <a:ext cx="2728800" cy="1820419"/>
+                    </a:xfrm>
+                    <a:prstGeom prst="rect">
+                      <a:avLst/>
+                    </a:prstGeom>
+                    <a:ln>
+                      <a:noFill/>
+                    </a:ln>
+                    <a:extLst>
+                      <a:ext uri="{53640926-AAD7-44D8-BBD7-CCE9431645EC}">
+                        <a14:shadowObscured xmlns:a14="http://schemas.microsoft.com/office/drawing/2010/main"/>
+                      </a:ext>
+                    </a:extLst>
+                  </pic:spPr>
+                </pic:pic>
+              </a:graphicData>
+            </a:graphic>
+          </wp:inline>
+        </w:drawing>
+      </w:r>
+      <w:r>
+        <w:tab/>
+      </w:r>
+      <w:r>
+        <w:drawing>
+          <wp:inline distT="0" distB="0" distL="0" distR="0" wp14:anchorId="47AD3C22" wp14:editId="68349B4C">
+            <wp:extent cx="2728800" cy="1820940"/>
+            <wp:effectExtent l="0" t="0" r="0" b="8255"/>
+            <wp:docPr id="19" name="图片 19"/>
+            <wp:cNvGraphicFramePr>
+              <a:graphicFrameLocks xmlns:a="http://schemas.openxmlformats.org/drawingml/2006/main" noChangeAspect="1"/>
+            </wp:cNvGraphicFramePr>
+            <a:graphic xmlns:a="http://schemas.openxmlformats.org/drawingml/2006/main">
+              <a:graphicData uri="http://schemas.openxmlformats.org/drawingml/2006/picture">
+                <pic:pic xmlns:pic="http://schemas.openxmlformats.org/drawingml/2006/picture">
+                  <pic:nvPicPr>
+                    <pic:cNvPr id="1" name=""/>
+                    <pic:cNvPicPr/>
+                  </pic:nvPicPr>
+                  <pic:blipFill rotWithShape="1">
+                    <a:blip r:embed="rId27"/>
+                    <a:srcRect l="13166" t="6981" r="13368" b="15456"/>
+                    <a:stretch/>
+                  </pic:blipFill>
+                  <pic:spPr bwMode="auto">
+                    <a:xfrm>
+                      <a:off x="0" y="0"/>
+                      <a:ext cx="2728800" cy="1820940"/>
+                    </a:xfrm>
+                    <a:prstGeom prst="rect">
+                      <a:avLst/>
+                    </a:prstGeom>
+                    <a:ln>
+                      <a:noFill/>
+                    </a:ln>
+                    <a:extLst>
+                      <a:ext uri="{53640926-AAD7-44D8-BBD7-CCE9431645EC}">
+                        <a14:shadowObscured xmlns:a14="http://schemas.microsoft.com/office/drawing/2010/main"/>
+                      </a:ext>
+                    </a:extLst>
+                  </pic:spPr>
+                </pic:pic>
+              </a:graphicData>
+            </a:graphic>
+          </wp:inline>
+        </w:drawing>
+      </w:r>
+    </w:p>
+    <w:p>
+      <w:pPr>
+        <w:spacing w:beforeLines="0" w:before="0" w:afterLines="0" w:after="0"/>
+        <w:ind w:firstLine="420"/>
+        <w:rPr>
+          <w:rFonts w:hint="eastAsia"/>
+          <w:color w:val="595959" w:themeColor="text1" w:themeTint="A6"/>
+          <w:sz w:val="18"/>
+          <w:szCs w:val="20"/>
+        </w:rPr>
+      </w:pPr>
+      <w:r>
+        <w:rPr>
+          <w:rFonts w:hint="eastAsia"/>
+          <w:color w:val="595959" w:themeColor="text1" w:themeTint="A6"/>
+          <w:sz w:val="18"/>
+          <w:szCs w:val="20"/>
+        </w:rPr>
+        <w:t>(</w:t>
+      </w:r>
+      <w:r>
+        <w:rPr>
+          <w:rFonts w:hint="eastAsia"/>
+          <w:color w:val="595959" w:themeColor="text1" w:themeTint="A6"/>
+          <w:sz w:val="18"/>
+          <w:szCs w:val="20"/>
+        </w:rPr>
+        <w:t>c</w:t>
+      </w:r>
+      <w:r>
+        <w:rPr>
+          <w:color w:val="595959" w:themeColor="text1" w:themeTint="A6"/>
+          <w:sz w:val="18"/>
+          <w:szCs w:val="20"/>
+        </w:rPr>
+        <w:t xml:space="preserve">) Probability edge map for </w:t>
+      </w:r>
+      <w:r>
+        <w:rPr>
+          <w:color w:val="595959" w:themeColor="text1" w:themeTint="A6"/>
+          <w:sz w:val="18"/>
+          <w:szCs w:val="20"/>
+        </w:rPr>
+        <w:t>Pig</w:t>
+      </w:r>
+      <w:r>
+        <w:rPr>
+          <w:color w:val="595959" w:themeColor="text1" w:themeTint="A6"/>
+          <w:sz w:val="18"/>
+          <w:szCs w:val="20"/>
+        </w:rPr>
+        <w:t>.raw</w:t>
+      </w:r>
+      <w:r>
+        <w:rPr>
+          <w:color w:val="595959" w:themeColor="text1" w:themeTint="A6"/>
+          <w:sz w:val="18"/>
+          <w:szCs w:val="20"/>
+        </w:rPr>
+        <w:tab/>
+      </w:r>
+      <w:r>
+        <w:rPr>
+          <w:color w:val="595959" w:themeColor="text1" w:themeTint="A6"/>
+          <w:sz w:val="18"/>
+          <w:szCs w:val="20"/>
+        </w:rPr>
+        <w:tab/>
+      </w:r>
+      <w:r>
+        <w:rPr>
+          <w:color w:val="595959" w:themeColor="text1" w:themeTint="A6"/>
+          <w:sz w:val="18"/>
+          <w:szCs w:val="20"/>
+        </w:rPr>
+        <w:tab/>
+      </w:r>
+      <w:r>
+        <w:rPr>
+          <w:color w:val="595959" w:themeColor="text1" w:themeTint="A6"/>
+          <w:sz w:val="18"/>
+          <w:szCs w:val="20"/>
+        </w:rPr>
+        <w:tab/>
+      </w:r>
+      <w:r>
+        <w:rPr>
+          <w:color w:val="595959" w:themeColor="text1" w:themeTint="A6"/>
+          <w:sz w:val="18"/>
+          <w:szCs w:val="20"/>
+        </w:rPr>
+        <w:tab/>
+      </w:r>
+      <w:r>
+        <w:rPr>
+          <w:color w:val="595959" w:themeColor="text1" w:themeTint="A6"/>
+          <w:sz w:val="18"/>
+          <w:szCs w:val="20"/>
+        </w:rPr>
+        <w:tab/>
+      </w:r>
+      <w:r>
+        <w:rPr>
+          <w:color w:val="595959" w:themeColor="text1" w:themeTint="A6"/>
+          <w:sz w:val="18"/>
+          <w:szCs w:val="20"/>
+        </w:rPr>
+        <w:t>(</w:t>
+      </w:r>
+      <w:r>
+        <w:rPr>
+          <w:rFonts w:hint="eastAsia"/>
+          <w:color w:val="595959" w:themeColor="text1" w:themeTint="A6"/>
+          <w:sz w:val="18"/>
+          <w:szCs w:val="20"/>
+        </w:rPr>
+        <w:t>d</w:t>
+      </w:r>
+      <w:r>
+        <w:rPr>
+          <w:color w:val="595959" w:themeColor="text1" w:themeTint="A6"/>
+          <w:sz w:val="18"/>
+          <w:szCs w:val="20"/>
+        </w:rPr>
+        <w:t xml:space="preserve">) Binary edge map for </w:t>
+      </w:r>
+      <w:r>
+        <w:rPr>
+          <w:color w:val="595959" w:themeColor="text1" w:themeTint="A6"/>
+          <w:sz w:val="18"/>
+          <w:szCs w:val="20"/>
+        </w:rPr>
+        <w:t>Pig</w:t>
+      </w:r>
+      <w:r>
+        <w:rPr>
+          <w:color w:val="595959" w:themeColor="text1" w:themeTint="A6"/>
+          <w:sz w:val="18"/>
+          <w:szCs w:val="20"/>
+        </w:rPr>
+        <w:t>.raw</w:t>
+      </w:r>
+    </w:p>
+    <w:p>
+      <w:pPr>
+        <w:pStyle w:val="a5"/>
+        <w:spacing w:before="156" w:after="156"/>
+        <w:ind w:leftChars="271" w:left="569" w:firstLineChars="0" w:firstLine="0"/>
+        <w:jc w:val="center"/>
+        <w:rPr>
+          <w:color w:val="595959" w:themeColor="text1" w:themeTint="A6"/>
+          <w:sz w:val="18"/>
+          <w:szCs w:val="20"/>
+        </w:rPr>
+      </w:pPr>
+      <w:r>
+        <w:rPr>
+          <w:rFonts w:hint="eastAsia"/>
+          <w:color w:val="595959" w:themeColor="text1" w:themeTint="A6"/>
+          <w:sz w:val="18"/>
+          <w:szCs w:val="20"/>
+        </w:rPr>
+        <w:t>F</w:t>
+      </w:r>
+      <w:r>
+        <w:rPr>
+          <w:color w:val="595959" w:themeColor="text1" w:themeTint="A6"/>
+          <w:sz w:val="18"/>
+          <w:szCs w:val="20"/>
+        </w:rPr>
+        <w:t xml:space="preserve">igure </w:t>
+      </w:r>
+      <w:r>
+        <w:rPr>
+          <w:color w:val="595959" w:themeColor="text1" w:themeTint="A6"/>
+          <w:sz w:val="18"/>
+          <w:szCs w:val="20"/>
+        </w:rPr>
+        <w:t>9:</w:t>
+      </w:r>
+      <w:r>
+        <w:rPr>
+          <w:color w:val="595959" w:themeColor="text1" w:themeTint="A6"/>
+          <w:sz w:val="18"/>
+          <w:szCs w:val="20"/>
+        </w:rPr>
+        <w:t xml:space="preserve"> </w:t>
+      </w:r>
+      <w:r>
+        <w:rPr>
+          <w:color w:val="595959" w:themeColor="text1" w:themeTint="A6"/>
+          <w:sz w:val="18"/>
+          <w:szCs w:val="20"/>
+        </w:rPr>
+        <w:t>SE detection results for Tiger.raw and Pig.raw</w:t>
+      </w:r>
+    </w:p>
+    <w:p>
+      <w:pPr>
+        <w:spacing w:before="156" w:after="156"/>
+      </w:pPr>
+      <w:r>
+        <w:rPr>
+          <w:rFonts w:hint="eastAsia"/>
+        </w:rPr>
+        <w:t>A</w:t>
+      </w:r>
+      <w:r>
+        <w:t>s the results shown in Figure 9, the SE detector can obtain a very good result. The edges of both images are detected accurately while the textures and grassy ground are removed perfectly. Since, the SE detector is training-based, it can handle well with the weak edges and the false alarm parts.</w:t>
+      </w:r>
+    </w:p>
+    <w:p>
+      <w:pPr>
+        <w:pStyle w:val="3"/>
+        <w:numPr>
+          <w:ilvl w:val="0"/>
+          <w:numId w:val="13"/>
+        </w:numPr>
+        <w:spacing w:beforeLines="100" w:before="312" w:afterLines="100" w:after="312" w:line="240" w:lineRule="auto"/>
+        <w:rPr>
+          <w:sz w:val="22"/>
+          <w:szCs w:val="22"/>
+        </w:rPr>
+      </w:pPr>
+      <w:r>
+        <w:rPr>
+          <w:rFonts w:hint="eastAsia"/>
+          <w:sz w:val="22"/>
+          <w:szCs w:val="22"/>
+        </w:rPr>
+        <w:lastRenderedPageBreak/>
+        <w:t>N</w:t>
+      </w:r>
+      <w:r>
+        <w:rPr>
+          <w:sz w:val="22"/>
+          <w:szCs w:val="22"/>
+        </w:rPr>
+        <w:t>on-programming questions</w:t>
+      </w:r>
+    </w:p>
+    <w:p>
+      <w:pPr>
+        <w:spacing w:before="156" w:after="156"/>
+        <w:rPr>
+          <w:b/>
+          <w:bCs/>
+        </w:rPr>
+      </w:pPr>
+      <w:r>
+        <w:rPr>
+          <w:b/>
+          <w:bCs/>
+        </w:rPr>
+        <w:t xml:space="preserve">Q1: </w:t>
+      </w:r>
+      <w:r>
+        <w:rPr>
+          <w:b/>
+          <w:bCs/>
+        </w:rPr>
+        <w:t>Please digest the SE detection algorithm. Summarize it with a flow chart and explain it in your</w:t>
+      </w:r>
+      <w:r>
+        <w:rPr>
+          <w:rFonts w:hint="eastAsia"/>
+          <w:b/>
+          <w:bCs/>
+        </w:rPr>
+        <w:t xml:space="preserve"> </w:t>
+      </w:r>
+      <w:r>
+        <w:rPr>
+          <w:b/>
+          <w:bCs/>
+        </w:rPr>
+        <w:t>own words</w:t>
+      </w:r>
+      <w:r>
+        <w:rPr>
+          <w:b/>
+          <w:bCs/>
+        </w:rPr>
+        <w:t>.</w:t>
+      </w:r>
+    </w:p>
+    <w:p>
+      <w:pPr>
+        <w:spacing w:before="156" w:after="156"/>
+        <w:rPr>
+          <w:color w:val="4472C4" w:themeColor="accent1"/>
+          <w:u w:val="single"/>
+        </w:rPr>
+      </w:pPr>
+      <w:r>
+        <w:rPr>
+          <w:b/>
+          <w:bCs/>
+        </w:rPr>
+        <w:t xml:space="preserve">A1: </w:t>
+      </w:r>
+      <w:r>
+        <w:t xml:space="preserve">This question has been answered in section </w:t>
+      </w:r>
+      <w:r>
+        <w:rPr>
+          <w:color w:val="4472C4" w:themeColor="accent1"/>
+          <w:u w:val="single"/>
+        </w:rPr>
+        <w:t xml:space="preserve">1.3.2 </w:t>
+      </w:r>
+      <w:r>
+        <w:rPr>
+          <w:color w:val="4472C4" w:themeColor="accent1"/>
+          <w:u w:val="single"/>
+        </w:rPr>
+        <w:fldChar w:fldCharType="begin"/>
+      </w:r>
+      <w:r>
+        <w:rPr>
+          <w:color w:val="4472C4" w:themeColor="accent1"/>
+          <w:u w:val="single"/>
+        </w:rPr>
+        <w:instrText xml:space="preserve"> REF _Ref95698955 \h </w:instrText>
+      </w:r>
+      <w:r>
+        <w:rPr>
+          <w:color w:val="4472C4" w:themeColor="accent1"/>
+          <w:u w:val="single"/>
+        </w:rPr>
+      </w:r>
+      <w:r>
+        <w:rPr>
+          <w:color w:val="4472C4" w:themeColor="accent1"/>
+          <w:u w:val="single"/>
+        </w:rPr>
+        <w:fldChar w:fldCharType="separate"/>
+      </w:r>
+      <w:r>
+        <w:rPr>
+          <w:rFonts w:hint="eastAsia"/>
+          <w:color w:val="4472C4" w:themeColor="accent1"/>
+          <w:sz w:val="22"/>
+          <w:u w:val="single"/>
+        </w:rPr>
+        <w:t>A</w:t>
+      </w:r>
+      <w:r>
+        <w:rPr>
+          <w:color w:val="4472C4" w:themeColor="accent1"/>
+          <w:sz w:val="22"/>
+          <w:u w:val="single"/>
+        </w:rPr>
+        <w:t>pproaches and proce</w:t>
+      </w:r>
+      <w:r>
+        <w:rPr>
+          <w:color w:val="4472C4" w:themeColor="accent1"/>
+          <w:sz w:val="22"/>
+          <w:u w:val="single"/>
+        </w:rPr>
+        <w:t>d</w:t>
+      </w:r>
+      <w:r>
+        <w:rPr>
+          <w:color w:val="4472C4" w:themeColor="accent1"/>
+          <w:sz w:val="22"/>
+          <w:u w:val="single"/>
+        </w:rPr>
+        <w:t>ures</w:t>
+      </w:r>
+      <w:r>
+        <w:rPr>
+          <w:color w:val="4472C4" w:themeColor="accent1"/>
+          <w:u w:val="single"/>
+        </w:rPr>
+        <w:fldChar w:fldCharType="end"/>
+      </w:r>
+    </w:p>
+    <w:p>
+      <w:pPr>
+        <w:spacing w:before="156" w:after="156"/>
+        <w:rPr>
+          <w:color w:val="4472C4" w:themeColor="accent1"/>
+          <w:u w:val="single"/>
+        </w:rPr>
+      </w:pPr>
+    </w:p>
+    <w:p>
+      <w:pPr>
+        <w:spacing w:before="156" w:after="156"/>
+        <w:rPr>
+          <w:b/>
+          <w:bCs/>
+        </w:rPr>
+      </w:pPr>
+      <w:r>
+        <w:rPr>
+          <w:b/>
+          <w:bCs/>
+        </w:rPr>
+        <w:t xml:space="preserve">Q2: </w:t>
+      </w:r>
+      <w:r>
+        <w:rPr>
+          <w:b/>
+          <w:bCs/>
+        </w:rPr>
+        <w:t>Explain the process of decision tree construction and the principle of the RF classifier.</w:t>
+      </w:r>
+    </w:p>
+    <w:p>
+      <w:pPr>
+        <w:spacing w:before="156" w:after="156"/>
+      </w:pPr>
+      <w:r>
+        <w:rPr>
+          <w:rFonts w:hint="eastAsia"/>
+          <w:b/>
+          <w:bCs/>
+        </w:rPr>
+        <w:t>A</w:t>
+      </w:r>
+      <w:r>
+        <w:rPr>
+          <w:b/>
+          <w:bCs/>
+        </w:rPr>
+        <w:t xml:space="preserve">2: </w:t>
+      </w:r>
+      <w:r>
+        <w:t xml:space="preserve">Random Forest (RF) model is a typical kind of ensemble training, which means it </w:t>
+      </w:r>
+      <w:r>
+        <w:t>use multiple learning algorithms to obtain better predictive performance than could be obtained from any of the constituent learning algorithms alone.</w:t>
+      </w:r>
+      <w:r>
+        <w:t xml:space="preserve"> In RF model, it uses multiple decision trees to do the classification and then obtain the results synthesizing the results from all the decision trees. If the classification is discrete, the RF model uses the mode from all the results. And if the classification is regression, the RF model uses mean value of all the results to calculate the final result.</w:t>
+      </w:r>
+    </w:p>
+    <w:p>
+      <w:pPr>
+        <w:spacing w:before="156" w:after="156"/>
+      </w:pPr>
+      <w:r>
+        <w:t xml:space="preserve">As for </w:t>
+      </w:r>
+      <w:r>
+        <w:t xml:space="preserve">the decision tree, every decision tree is a binary tree. The root node of the decision tree contain all the samples, and with every classification, the whole simples from the root node are separated into two groups, which contains different sample that have different features according to the features selected for this level. As the decision tree grows deeper and larger, the classification is </w:t>
+      </w:r>
+      <w:r>
+        <w:t>finer and finer and finally the whole samples are classified into the number of classes as we expected. Since every tree can get different results as the selected features and growing orders are all different, the RF model uses the mode of the results from all the trees and it preserve the accuracy and prevent the overfitting flaw.</w:t>
+      </w:r>
+    </w:p>
+    <w:p>
+      <w:pPr>
+        <w:spacing w:before="156" w:after="156"/>
+        <w:rPr>
+          <w:rFonts w:hint="eastAsia"/>
+        </w:rPr>
+      </w:pPr>
+      <w:r>
+        <w:rPr>
+          <w:rFonts w:hint="eastAsia"/>
+        </w:rPr>
+        <w:t>M</w:t>
+      </w:r>
+      <w:r>
+        <w:t xml:space="preserve">ode specifications of RF model used in SE detector are in section </w:t>
+      </w:r>
+      <w:r>
+        <w:rPr>
+          <w:color w:val="4472C4" w:themeColor="accent1"/>
+          <w:u w:val="single"/>
+        </w:rPr>
+        <w:t xml:space="preserve">1.3.2 </w:t>
+      </w:r>
+      <w:r>
+        <w:rPr>
+          <w:color w:val="4472C4" w:themeColor="accent1"/>
+          <w:u w:val="single"/>
+        </w:rPr>
+        <w:fldChar w:fldCharType="begin"/>
+      </w:r>
+      <w:r>
+        <w:rPr>
+          <w:color w:val="4472C4" w:themeColor="accent1"/>
+          <w:u w:val="single"/>
+        </w:rPr>
+        <w:instrText xml:space="preserve"> REF _Ref95698955 \h </w:instrText>
+      </w:r>
+      <w:r>
+        <w:rPr>
+          <w:color w:val="4472C4" w:themeColor="accent1"/>
+          <w:u w:val="single"/>
+        </w:rPr>
+      </w:r>
+      <w:r>
+        <w:rPr>
+          <w:color w:val="4472C4" w:themeColor="accent1"/>
+          <w:u w:val="single"/>
+        </w:rPr>
+        <w:fldChar w:fldCharType="separate"/>
+      </w:r>
+      <w:r>
+        <w:rPr>
+          <w:rFonts w:hint="eastAsia"/>
+          <w:color w:val="4472C4" w:themeColor="accent1"/>
+          <w:sz w:val="22"/>
+          <w:u w:val="single"/>
+        </w:rPr>
+        <w:t>A</w:t>
+      </w:r>
+      <w:r>
+        <w:rPr>
+          <w:color w:val="4472C4" w:themeColor="accent1"/>
+          <w:sz w:val="22"/>
+          <w:u w:val="single"/>
+        </w:rPr>
+        <w:t>pproaches and procedures</w:t>
+      </w:r>
+      <w:r>
+        <w:rPr>
+          <w:color w:val="4472C4" w:themeColor="accent1"/>
+          <w:u w:val="single"/>
+        </w:rPr>
+        <w:fldChar w:fldCharType="end"/>
+      </w:r>
+      <w:r>
+        <w:rPr>
+          <w:color w:val="4472C4" w:themeColor="accent1"/>
+          <w:u w:val="single"/>
+        </w:rPr>
+        <w:t>.</w:t>
+      </w:r>
     </w:p>
     <w:sectPr>
       <w:pgSz w:w="11906" w:h="16838"/>
@@ -4401,6 +5497,119 @@
     </w:lvl>
   </w:abstractNum>
   <w:abstractNum w:abstractNumId="2" w15:restartNumberingAfterBreak="0">
+    <w:nsid w:val="1675478F"/>
+    <w:multiLevelType w:val="hybridMultilevel"/>
+    <w:tmpl w:val="DE725598"/>
+    <w:lvl w:ilvl="0" w:tplc="04090001">
+      <w:start w:val="1"/>
+      <w:numFmt w:val="bullet"/>
+      <w:lvlText w:val=""/>
+      <w:lvlJc w:val="left"/>
+      <w:pPr>
+        <w:ind w:left="840" w:hanging="420"/>
+      </w:pPr>
+      <w:rPr>
+        <w:rFonts w:ascii="Wingdings" w:hAnsi="Wingdings" w:hint="default"/>
+      </w:rPr>
+    </w:lvl>
+    <w:lvl w:ilvl="1" w:tplc="04090003" w:tentative="1">
+      <w:start w:val="1"/>
+      <w:numFmt w:val="bullet"/>
+      <w:lvlText w:val=""/>
+      <w:lvlJc w:val="left"/>
+      <w:pPr>
+        <w:ind w:left="1260" w:hanging="420"/>
+      </w:pPr>
+      <w:rPr>
+        <w:rFonts w:ascii="Wingdings" w:hAnsi="Wingdings" w:hint="default"/>
+      </w:rPr>
+    </w:lvl>
+    <w:lvl w:ilvl="2" w:tplc="04090005" w:tentative="1">
+      <w:start w:val="1"/>
+      <w:numFmt w:val="bullet"/>
+      <w:lvlText w:val=""/>
+      <w:lvlJc w:val="left"/>
+      <w:pPr>
+        <w:ind w:left="1680" w:hanging="420"/>
+      </w:pPr>
+      <w:rPr>
+        <w:rFonts w:ascii="Wingdings" w:hAnsi="Wingdings" w:hint="default"/>
+      </w:rPr>
+    </w:lvl>
+    <w:lvl w:ilvl="3" w:tplc="04090001" w:tentative="1">
+      <w:start w:val="1"/>
+      <w:numFmt w:val="bullet"/>
+      <w:lvlText w:val=""/>
+      <w:lvlJc w:val="left"/>
+      <w:pPr>
+        <w:ind w:left="2100" w:hanging="420"/>
+      </w:pPr>
+      <w:rPr>
+        <w:rFonts w:ascii="Wingdings" w:hAnsi="Wingdings" w:hint="default"/>
+      </w:rPr>
+    </w:lvl>
+    <w:lvl w:ilvl="4" w:tplc="04090003" w:tentative="1">
+      <w:start w:val="1"/>
+      <w:numFmt w:val="bullet"/>
+      <w:lvlText w:val=""/>
+      <w:lvlJc w:val="left"/>
+      <w:pPr>
+        <w:ind w:left="2520" w:hanging="420"/>
+      </w:pPr>
+      <w:rPr>
+        <w:rFonts w:ascii="Wingdings" w:hAnsi="Wingdings" w:hint="default"/>
+      </w:rPr>
+    </w:lvl>
+    <w:lvl w:ilvl="5" w:tplc="04090005" w:tentative="1">
+      <w:start w:val="1"/>
+      <w:numFmt w:val="bullet"/>
+      <w:lvlText w:val=""/>
+      <w:lvlJc w:val="left"/>
+      <w:pPr>
+        <w:ind w:left="2940" w:hanging="420"/>
+      </w:pPr>
+      <w:rPr>
+        <w:rFonts w:ascii="Wingdings" w:hAnsi="Wingdings" w:hint="default"/>
+      </w:rPr>
+    </w:lvl>
+    <w:lvl w:ilvl="6" w:tplc="04090001" w:tentative="1">
+      <w:start w:val="1"/>
+      <w:numFmt w:val="bullet"/>
+      <w:lvlText w:val=""/>
+      <w:lvlJc w:val="left"/>
+      <w:pPr>
+        <w:ind w:left="3360" w:hanging="420"/>
+      </w:pPr>
+      <w:rPr>
+        <w:rFonts w:ascii="Wingdings" w:hAnsi="Wingdings" w:hint="default"/>
+      </w:rPr>
+    </w:lvl>
+    <w:lvl w:ilvl="7" w:tplc="04090003" w:tentative="1">
+      <w:start w:val="1"/>
+      <w:numFmt w:val="bullet"/>
+      <w:lvlText w:val=""/>
+      <w:lvlJc w:val="left"/>
+      <w:pPr>
+        <w:ind w:left="3780" w:hanging="420"/>
+      </w:pPr>
+      <w:rPr>
+        <w:rFonts w:ascii="Wingdings" w:hAnsi="Wingdings" w:hint="default"/>
+      </w:rPr>
+    </w:lvl>
+    <w:lvl w:ilvl="8" w:tplc="04090005" w:tentative="1">
+      <w:start w:val="1"/>
+      <w:numFmt w:val="bullet"/>
+      <w:lvlText w:val=""/>
+      <w:lvlJc w:val="left"/>
+      <w:pPr>
+        <w:ind w:left="4200" w:hanging="420"/>
+      </w:pPr>
+      <w:rPr>
+        <w:rFonts w:ascii="Wingdings" w:hAnsi="Wingdings" w:hint="default"/>
+      </w:rPr>
+    </w:lvl>
+  </w:abstractNum>
+  <w:abstractNum w:abstractNumId="3" w15:restartNumberingAfterBreak="0">
     <w:nsid w:val="1DCC57C7"/>
     <w:multiLevelType w:val="hybridMultilevel"/>
     <w:tmpl w:val="CA62B4B8"/>
@@ -4489,7 +5698,7 @@
       </w:pPr>
     </w:lvl>
   </w:abstractNum>
-  <w:abstractNum w:abstractNumId="3" w15:restartNumberingAfterBreak="0">
+  <w:abstractNum w:abstractNumId="4" w15:restartNumberingAfterBreak="0">
     <w:nsid w:val="1E030C27"/>
     <w:multiLevelType w:val="hybridMultilevel"/>
     <w:tmpl w:val="4DA87FDA"/>
@@ -4578,7 +5787,7 @@
       </w:pPr>
     </w:lvl>
   </w:abstractNum>
-  <w:abstractNum w:abstractNumId="4" w15:restartNumberingAfterBreak="0">
+  <w:abstractNum w:abstractNumId="5" w15:restartNumberingAfterBreak="0">
     <w:nsid w:val="31361C7F"/>
     <w:multiLevelType w:val="hybridMultilevel"/>
     <w:tmpl w:val="57F239B2"/>
@@ -4667,7 +5876,7 @@
       </w:pPr>
     </w:lvl>
   </w:abstractNum>
-  <w:abstractNum w:abstractNumId="5" w15:restartNumberingAfterBreak="0">
+  <w:abstractNum w:abstractNumId="6" w15:restartNumberingAfterBreak="0">
     <w:nsid w:val="315E2841"/>
     <w:multiLevelType w:val="hybridMultilevel"/>
     <w:tmpl w:val="8ECA5692"/>
@@ -4756,7 +5965,7 @@
       </w:pPr>
     </w:lvl>
   </w:abstractNum>
-  <w:abstractNum w:abstractNumId="6" w15:restartNumberingAfterBreak="0">
+  <w:abstractNum w:abstractNumId="7" w15:restartNumberingAfterBreak="0">
     <w:nsid w:val="31A07C27"/>
     <w:multiLevelType w:val="hybridMultilevel"/>
     <w:tmpl w:val="7F00CA66"/>
@@ -4845,7 +6054,7 @@
       </w:pPr>
     </w:lvl>
   </w:abstractNum>
-  <w:abstractNum w:abstractNumId="7" w15:restartNumberingAfterBreak="0">
+  <w:abstractNum w:abstractNumId="8" w15:restartNumberingAfterBreak="0">
     <w:nsid w:val="47234958"/>
     <w:multiLevelType w:val="hybridMultilevel"/>
     <w:tmpl w:val="00F050CC"/>
@@ -4937,7 +6146,7 @@
       </w:pPr>
     </w:lvl>
   </w:abstractNum>
-  <w:abstractNum w:abstractNumId="8" w15:restartNumberingAfterBreak="0">
+  <w:abstractNum w:abstractNumId="9" w15:restartNumberingAfterBreak="0">
     <w:nsid w:val="55833749"/>
     <w:multiLevelType w:val="hybridMultilevel"/>
     <w:tmpl w:val="6B26FDA8"/>
@@ -5050,7 +6259,7 @@
       </w:rPr>
     </w:lvl>
   </w:abstractNum>
-  <w:abstractNum w:abstractNumId="9" w15:restartNumberingAfterBreak="0">
+  <w:abstractNum w:abstractNumId="10" w15:restartNumberingAfterBreak="0">
     <w:nsid w:val="5F2676BF"/>
     <w:multiLevelType w:val="hybridMultilevel"/>
     <w:tmpl w:val="9280C762"/>
@@ -5139,7 +6348,7 @@
       </w:pPr>
     </w:lvl>
   </w:abstractNum>
-  <w:abstractNum w:abstractNumId="10" w15:restartNumberingAfterBreak="0">
+  <w:abstractNum w:abstractNumId="11" w15:restartNumberingAfterBreak="0">
     <w:nsid w:val="6B3108C8"/>
     <w:multiLevelType w:val="hybridMultilevel"/>
     <w:tmpl w:val="243A10FA"/>
@@ -5231,7 +6440,7 @@
       </w:pPr>
     </w:lvl>
   </w:abstractNum>
-  <w:abstractNum w:abstractNumId="11" w15:restartNumberingAfterBreak="0">
+  <w:abstractNum w:abstractNumId="12" w15:restartNumberingAfterBreak="0">
     <w:nsid w:val="6B5F6B4D"/>
     <w:multiLevelType w:val="hybridMultilevel"/>
     <w:tmpl w:val="594E6A38"/>
@@ -5344,7 +6553,7 @@
       </w:rPr>
     </w:lvl>
   </w:abstractNum>
-  <w:abstractNum w:abstractNumId="12" w15:restartNumberingAfterBreak="0">
+  <w:abstractNum w:abstractNumId="13" w15:restartNumberingAfterBreak="0">
     <w:nsid w:val="7BB0636D"/>
     <w:multiLevelType w:val="hybridMultilevel"/>
     <w:tmpl w:val="8F424842"/>
@@ -5437,43 +6646,46 @@
     </w:lvl>
   </w:abstractNum>
   <w:num w:numId="1">
+    <w:abstractNumId w:val="7"/>
+  </w:num>
+  <w:num w:numId="2">
     <w:abstractNumId w:val="6"/>
   </w:num>
-  <w:num w:numId="2">
-    <w:abstractNumId w:val="5"/>
-  </w:num>
   <w:num w:numId="3">
-    <w:abstractNumId w:val="12"/>
+    <w:abstractNumId w:val="13"/>
   </w:num>
   <w:num w:numId="4">
-    <w:abstractNumId w:val="7"/>
+    <w:abstractNumId w:val="8"/>
   </w:num>
   <w:num w:numId="5">
     <w:abstractNumId w:val="1"/>
   </w:num>
   <w:num w:numId="6">
+    <w:abstractNumId w:val="4"/>
+  </w:num>
+  <w:num w:numId="7">
+    <w:abstractNumId w:val="5"/>
+  </w:num>
+  <w:num w:numId="8">
     <w:abstractNumId w:val="3"/>
   </w:num>
-  <w:num w:numId="7">
-    <w:abstractNumId w:val="4"/>
-  </w:num>
-  <w:num w:numId="8">
-    <w:abstractNumId w:val="2"/>
-  </w:num>
   <w:num w:numId="9">
-    <w:abstractNumId w:val="10"/>
+    <w:abstractNumId w:val="11"/>
   </w:num>
   <w:num w:numId="10">
     <w:abstractNumId w:val="0"/>
   </w:num>
   <w:num w:numId="11">
-    <w:abstractNumId w:val="11"/>
+    <w:abstractNumId w:val="12"/>
   </w:num>
   <w:num w:numId="12">
-    <w:abstractNumId w:val="8"/>
+    <w:abstractNumId w:val="9"/>
   </w:num>
   <w:num w:numId="13">
-    <w:abstractNumId w:val="9"/>
+    <w:abstractNumId w:val="10"/>
+  </w:num>
+  <w:num w:numId="14">
+    <w:abstractNumId w:val="2"/>
   </w:num>
 </w:numbering>
 </file>
@@ -5879,6 +7091,7 @@
   <w:style w:type="paragraph" w:default="1" w:styleId="a">
     <w:name w:val="Normal"/>
     <w:qFormat/>
+    <w:rsid w:val="00577097"/>
   </w:style>
   <w:style w:type="paragraph" w:styleId="1">
     <w:name w:val="heading 1"/>

</xml_diff>

<commit_message>
Part 1-d coding finished.
</commit_message>
<xml_diff>
--- a/Homework_2/Homework Report/EE569_hw2_Report.docx
+++ b/Homework_2/Homework Report/EE569_hw2_Report.docx
@@ -77,25 +77,40 @@
         <w:t xml:space="preserve"> Boyang Xiao </w:t>
       </w:r>
       <w:r>
+        <w:t xml:space="preserve"> </w:t>
+      </w:r>
+      <w:r>
         <w:rPr>
           <w:b/>
           <w:bCs/>
         </w:rPr>
-        <w:tab/>
-        <w:t>USC ID:</w:t>
-      </w:r>
-      <w:r>
-        <w:rPr>
-          <w:u w:val="single"/>
-        </w:rPr>
-        <w:t xml:space="preserve"> 3326730274 </w:t>
+        <w:t xml:space="preserve">  </w:t>
       </w:r>
       <w:r>
         <w:rPr>
           <w:b/>
           <w:bCs/>
         </w:rPr>
-        <w:tab/>
+        <w:t>USC ID:</w:t>
+      </w:r>
+      <w:r>
+        <w:rPr>
+          <w:u w:val="single"/>
+        </w:rPr>
+        <w:t xml:space="preserve"> 3326730274 </w:t>
+      </w:r>
+      <w:r>
+        <w:rPr>
+          <w:b/>
+          <w:bCs/>
+        </w:rPr>
+        <w:t xml:space="preserve">   </w:t>
+      </w:r>
+      <w:r>
+        <w:rPr>
+          <w:b/>
+          <w:bCs/>
+        </w:rPr>
         <w:t>Email:</w:t>
       </w:r>
       <w:r>
@@ -318,10 +333,10 @@
             <v:path o:extrusionok="f" gradientshapeok="t" o:connecttype="rect"/>
             <o:lock v:ext="edit" aspectratio="t"/>
           </v:shapetype>
-          <v:shape id="_x0000_i1025" type="#_x0000_t75" alt="" style="width:207.65pt;height:105.5pt;mso-width-percent:0;mso-height-percent:0;mso-width-percent:0;mso-height-percent:0" o:ole="">
+          <v:shape id="_x0000_i1025" type="#_x0000_t75" alt="" style="width:207.5pt;height:105.5pt;mso-width-percent:0;mso-height-percent:0;mso-width-percent:0;mso-height-percent:0" o:ole="">
             <v:imagedata r:id="rId6" o:title=""/>
           </v:shape>
-          <o:OLEObject Type="Embed" ProgID="Visio.Drawing.15" ShapeID="_x0000_i1025" DrawAspect="Content" ObjectID="_1706312570" r:id="rId7"/>
+          <o:OLEObject Type="Embed" ProgID="Visio.Drawing.15" ShapeID="_x0000_i1025" DrawAspect="Content" ObjectID="_1706436681" r:id="rId7"/>
         </w:object>
       </w:r>
     </w:p>
@@ -3568,21 +3583,7 @@
           <w:color w:val="4472C4" w:themeColor="accent1"/>
           <w:u w:val="single"/>
         </w:rPr>
-        <w:t>1.</w:t>
-      </w:r>
-      <w:r>
-        <w:rPr>
-          <w:color w:val="4472C4" w:themeColor="accent1"/>
-          <w:u w:val="single"/>
-        </w:rPr>
-        <w:t>2</w:t>
-      </w:r>
-      <w:r>
-        <w:rPr>
-          <w:color w:val="4472C4" w:themeColor="accent1"/>
-          <w:u w:val="single"/>
-        </w:rPr>
-        <w:t>.2</w:t>
+        <w:t>1.2.2</w:t>
       </w:r>
       <w:r>
         <w:rPr>
@@ -3870,10 +3871,10 @@
       </w:pPr>
       <w:r>
         <w:object w:dxaOrig="16635" w:dyaOrig="6841" w14:anchorId="5C772E6E">
-          <v:shape id="_x0000_i1031" type="#_x0000_t75" style="width:442.9pt;height:181.65pt" o:ole="">
+          <v:shape id="_x0000_i1026" type="#_x0000_t75" style="width:442.5pt;height:181.5pt" o:ole="">
             <v:imagedata r:id="rId22" o:title=""/>
           </v:shape>
-          <o:OLEObject Type="Embed" ProgID="Visio.Drawing.15" ShapeID="_x0000_i1031" DrawAspect="Content" ObjectID="_1706312571" r:id="rId23"/>
+          <o:OLEObject Type="Embed" ProgID="Visio.Drawing.15" ShapeID="_x0000_i1026" DrawAspect="Content" ObjectID="_1706436682" r:id="rId23"/>
         </w:object>
       </w:r>
     </w:p>
@@ -4475,9 +4476,6 @@
         <w:spacing w:before="156" w:after="156"/>
         <w:ind w:leftChars="200"/>
         <w:jc w:val="left"/>
-        <w:rPr>
-          <w:rFonts w:hint="eastAsia"/>
-        </w:rPr>
       </w:pPr>
       <w:r>
         <w:rPr>
@@ -4560,6 +4558,9 @@
         <w:tab/>
       </w:r>
       <w:r>
+        <w:rPr>
+          <w:noProof/>
+        </w:rPr>
         <w:drawing>
           <wp:inline distT="0" distB="0" distL="0" distR="0" wp14:anchorId="6CE41D37" wp14:editId="17E5E5C6">
             <wp:extent cx="2728426" cy="1807794"/>
@@ -4609,7 +4610,6 @@
         <w:spacing w:beforeLines="0" w:before="0" w:afterLines="0" w:after="0"/>
         <w:ind w:firstLine="420"/>
         <w:rPr>
-          <w:rFonts w:hint="eastAsia"/>
           <w:color w:val="595959" w:themeColor="text1" w:themeTint="A6"/>
           <w:sz w:val="18"/>
           <w:szCs w:val="20"/>
@@ -4679,6 +4679,9 @@
         <w:spacing w:beforeLines="0" w:before="0" w:afterLines="0" w:after="0"/>
       </w:pPr>
       <w:r>
+        <w:rPr>
+          <w:noProof/>
+        </w:rPr>
         <w:drawing>
           <wp:inline distT="0" distB="0" distL="0" distR="0" wp14:anchorId="51BA8637" wp14:editId="03EA9B52">
             <wp:extent cx="2728800" cy="1820419"/>
@@ -4726,6 +4729,9 @@
         <w:tab/>
       </w:r>
       <w:r>
+        <w:rPr>
+          <w:noProof/>
+        </w:rPr>
         <w:drawing>
           <wp:inline distT="0" distB="0" distL="0" distR="0" wp14:anchorId="47AD3C22" wp14:editId="68349B4C">
             <wp:extent cx="2728800" cy="1820940"/>
@@ -4775,12 +4781,77 @@
         <w:spacing w:beforeLines="0" w:before="0" w:afterLines="0" w:after="0"/>
         <w:ind w:firstLine="420"/>
         <w:rPr>
+          <w:color w:val="595959" w:themeColor="text1" w:themeTint="A6"/>
+          <w:sz w:val="18"/>
+          <w:szCs w:val="20"/>
+        </w:rPr>
+      </w:pPr>
+      <w:r>
+        <w:rPr>
           <w:rFonts w:hint="eastAsia"/>
           <w:color w:val="595959" w:themeColor="text1" w:themeTint="A6"/>
           <w:sz w:val="18"/>
           <w:szCs w:val="20"/>
         </w:rPr>
-      </w:pPr>
+        <w:t>(c</w:t>
+      </w:r>
+      <w:r>
+        <w:rPr>
+          <w:color w:val="595959" w:themeColor="text1" w:themeTint="A6"/>
+          <w:sz w:val="18"/>
+          <w:szCs w:val="20"/>
+        </w:rPr>
+        <w:t>) Probability edge map for Pig.raw</w:t>
+      </w:r>
+      <w:r>
+        <w:rPr>
+          <w:color w:val="595959" w:themeColor="text1" w:themeTint="A6"/>
+          <w:sz w:val="18"/>
+          <w:szCs w:val="20"/>
+        </w:rPr>
+        <w:tab/>
+      </w:r>
+      <w:r>
+        <w:rPr>
+          <w:color w:val="595959" w:themeColor="text1" w:themeTint="A6"/>
+          <w:sz w:val="18"/>
+          <w:szCs w:val="20"/>
+        </w:rPr>
+        <w:tab/>
+      </w:r>
+      <w:r>
+        <w:rPr>
+          <w:color w:val="595959" w:themeColor="text1" w:themeTint="A6"/>
+          <w:sz w:val="18"/>
+          <w:szCs w:val="20"/>
+        </w:rPr>
+        <w:tab/>
+      </w:r>
+      <w:r>
+        <w:rPr>
+          <w:color w:val="595959" w:themeColor="text1" w:themeTint="A6"/>
+          <w:sz w:val="18"/>
+          <w:szCs w:val="20"/>
+        </w:rPr>
+        <w:tab/>
+      </w:r>
+      <w:r>
+        <w:rPr>
+          <w:color w:val="595959" w:themeColor="text1" w:themeTint="A6"/>
+          <w:sz w:val="18"/>
+          <w:szCs w:val="20"/>
+        </w:rPr>
+        <w:tab/>
+      </w:r>
+      <w:r>
+        <w:rPr>
+          <w:color w:val="595959" w:themeColor="text1" w:themeTint="A6"/>
+          <w:sz w:val="18"/>
+          <w:szCs w:val="20"/>
+        </w:rPr>
+        <w:tab/>
+        <w:t>(</w:t>
+      </w:r>
       <w:r>
         <w:rPr>
           <w:rFonts w:hint="eastAsia"/>
@@ -4788,104 +4859,6 @@
           <w:sz w:val="18"/>
           <w:szCs w:val="20"/>
         </w:rPr>
-        <w:t>(</w:t>
-      </w:r>
-      <w:r>
-        <w:rPr>
-          <w:rFonts w:hint="eastAsia"/>
-          <w:color w:val="595959" w:themeColor="text1" w:themeTint="A6"/>
-          <w:sz w:val="18"/>
-          <w:szCs w:val="20"/>
-        </w:rPr>
-        <w:t>c</w:t>
-      </w:r>
-      <w:r>
-        <w:rPr>
-          <w:color w:val="595959" w:themeColor="text1" w:themeTint="A6"/>
-          <w:sz w:val="18"/>
-          <w:szCs w:val="20"/>
-        </w:rPr>
-        <w:t xml:space="preserve">) Probability edge map for </w:t>
-      </w:r>
-      <w:r>
-        <w:rPr>
-          <w:color w:val="595959" w:themeColor="text1" w:themeTint="A6"/>
-          <w:sz w:val="18"/>
-          <w:szCs w:val="20"/>
-        </w:rPr>
-        <w:t>Pig</w:t>
-      </w:r>
-      <w:r>
-        <w:rPr>
-          <w:color w:val="595959" w:themeColor="text1" w:themeTint="A6"/>
-          <w:sz w:val="18"/>
-          <w:szCs w:val="20"/>
-        </w:rPr>
-        <w:t>.raw</w:t>
-      </w:r>
-      <w:r>
-        <w:rPr>
-          <w:color w:val="595959" w:themeColor="text1" w:themeTint="A6"/>
-          <w:sz w:val="18"/>
-          <w:szCs w:val="20"/>
-        </w:rPr>
-        <w:tab/>
-      </w:r>
-      <w:r>
-        <w:rPr>
-          <w:color w:val="595959" w:themeColor="text1" w:themeTint="A6"/>
-          <w:sz w:val="18"/>
-          <w:szCs w:val="20"/>
-        </w:rPr>
-        <w:tab/>
-      </w:r>
-      <w:r>
-        <w:rPr>
-          <w:color w:val="595959" w:themeColor="text1" w:themeTint="A6"/>
-          <w:sz w:val="18"/>
-          <w:szCs w:val="20"/>
-        </w:rPr>
-        <w:tab/>
-      </w:r>
-      <w:r>
-        <w:rPr>
-          <w:color w:val="595959" w:themeColor="text1" w:themeTint="A6"/>
-          <w:sz w:val="18"/>
-          <w:szCs w:val="20"/>
-        </w:rPr>
-        <w:tab/>
-      </w:r>
-      <w:r>
-        <w:rPr>
-          <w:color w:val="595959" w:themeColor="text1" w:themeTint="A6"/>
-          <w:sz w:val="18"/>
-          <w:szCs w:val="20"/>
-        </w:rPr>
-        <w:tab/>
-      </w:r>
-      <w:r>
-        <w:rPr>
-          <w:color w:val="595959" w:themeColor="text1" w:themeTint="A6"/>
-          <w:sz w:val="18"/>
-          <w:szCs w:val="20"/>
-        </w:rPr>
-        <w:tab/>
-      </w:r>
-      <w:r>
-        <w:rPr>
-          <w:color w:val="595959" w:themeColor="text1" w:themeTint="A6"/>
-          <w:sz w:val="18"/>
-          <w:szCs w:val="20"/>
-        </w:rPr>
-        <w:t>(</w:t>
-      </w:r>
-      <w:r>
-        <w:rPr>
-          <w:rFonts w:hint="eastAsia"/>
-          <w:color w:val="595959" w:themeColor="text1" w:themeTint="A6"/>
-          <w:sz w:val="18"/>
-          <w:szCs w:val="20"/>
-        </w:rPr>
         <w:t>d</w:t>
       </w:r>
       <w:r>
@@ -4894,23 +4867,7 @@
           <w:sz w:val="18"/>
           <w:szCs w:val="20"/>
         </w:rPr>
-        <w:t xml:space="preserve">) Binary edge map for </w:t>
-      </w:r>
-      <w:r>
-        <w:rPr>
-          <w:color w:val="595959" w:themeColor="text1" w:themeTint="A6"/>
-          <w:sz w:val="18"/>
-          <w:szCs w:val="20"/>
-        </w:rPr>
-        <w:t>Pig</w:t>
-      </w:r>
-      <w:r>
-        <w:rPr>
-          <w:color w:val="595959" w:themeColor="text1" w:themeTint="A6"/>
-          <w:sz w:val="18"/>
-          <w:szCs w:val="20"/>
-        </w:rPr>
-        <w:t>.raw</w:t>
+        <w:t>) Binary edge map for Pig.raw</w:t>
       </w:r>
     </w:p>
     <w:p>
@@ -5024,14 +4981,7 @@
           <w:b/>
           <w:bCs/>
         </w:rPr>
-        <w:t xml:space="preserve">Q1: </w:t>
-      </w:r>
-      <w:r>
-        <w:rPr>
-          <w:b/>
-          <w:bCs/>
-        </w:rPr>
-        <w:t>Please digest the SE detection algorithm. Summarize it with a flow chart and explain it in your</w:t>
+        <w:t>Q1: Please digest the SE detection algorithm. Summarize it with a flow chart and explain it in your</w:t>
       </w:r>
       <w:r>
         <w:rPr>
@@ -5123,23 +5073,7 @@
           <w:sz w:val="22"/>
           <w:u w:val="single"/>
         </w:rPr>
-        <w:t>pproaches and proce</w:t>
-      </w:r>
-      <w:r>
-        <w:rPr>
-          <w:color w:val="4472C4" w:themeColor="accent1"/>
-          <w:sz w:val="22"/>
-          <w:u w:val="single"/>
-        </w:rPr>
-        <w:t>d</w:t>
-      </w:r>
-      <w:r>
-        <w:rPr>
-          <w:color w:val="4472C4" w:themeColor="accent1"/>
-          <w:sz w:val="22"/>
-          <w:u w:val="single"/>
-        </w:rPr>
-        <w:t>ures</w:t>
+        <w:t>pproaches and procedures</w:t>
       </w:r>
       <w:r>
         <w:rPr>
@@ -5228,17 +5162,36 @@
       <w:pPr>
         <w:spacing w:before="156" w:after="156"/>
         <w:rPr>
+          <w:color w:val="4472C4" w:themeColor="accent1"/>
+          <w:u w:val="single"/>
+        </w:rPr>
+      </w:pPr>
+      <w:r>
+        <w:rPr>
           <w:rFonts w:hint="eastAsia"/>
         </w:rPr>
-      </w:pPr>
+        <w:t>M</w:t>
+      </w:r>
+      <w:r>
+        <w:t>ode specifications of</w:t>
+      </w:r>
+      <w:r>
+        <w:t xml:space="preserve"> </w:t>
+      </w:r>
       <w:r>
         <w:rPr>
           <w:rFonts w:hint="eastAsia"/>
         </w:rPr>
-        <w:t>M</w:t>
-      </w:r>
-      <w:r>
-        <w:t xml:space="preserve">ode specifications of RF model used in SE detector are in section </w:t>
+        <w:t>the</w:t>
+      </w:r>
+      <w:r>
+        <w:t xml:space="preserve"> RF model used in</w:t>
+      </w:r>
+      <w:r>
+        <w:t xml:space="preserve"> the</w:t>
+      </w:r>
+      <w:r>
+        <w:t xml:space="preserve"> SE detector are in section </w:t>
       </w:r>
       <w:r>
         <w:rPr>
@@ -5304,6 +5257,472 @@
           <w:u w:val="single"/>
         </w:rPr>
         <w:t>.</w:t>
+      </w:r>
+    </w:p>
+    <w:p>
+      <w:pPr>
+        <w:spacing w:before="156" w:after="156"/>
+        <w:rPr>
+          <w:color w:val="4472C4" w:themeColor="accent1"/>
+          <w:u w:val="single"/>
+        </w:rPr>
+      </w:pPr>
+    </w:p>
+    <w:p>
+      <w:pPr>
+        <w:pStyle w:val="2"/>
+        <w:numPr>
+          <w:ilvl w:val="0"/>
+          <w:numId w:val="2"/>
+        </w:numPr>
+        <w:spacing w:beforeLines="100" w:before="312" w:afterLines="100" w:after="312" w:line="240" w:lineRule="auto"/>
+        <w:ind w:leftChars="100" w:left="210"/>
+        <w:rPr>
+          <w:rFonts w:ascii="Arial" w:eastAsiaTheme="minorHAnsi" w:hAnsi="Arial" w:cs="Arial"/>
+          <w:sz w:val="22"/>
+          <w:szCs w:val="22"/>
+        </w:rPr>
+      </w:pPr>
+      <w:r>
+        <w:rPr>
+          <w:rFonts w:ascii="Arial" w:eastAsiaTheme="minorHAnsi" w:hAnsi="Arial" w:cs="Arial"/>
+          <w:sz w:val="22"/>
+          <w:szCs w:val="22"/>
+        </w:rPr>
+        <w:t>Performance Evaluation</w:t>
+      </w:r>
+    </w:p>
+    <w:p>
+      <w:pPr>
+        <w:pStyle w:val="3"/>
+        <w:numPr>
+          <w:ilvl w:val="0"/>
+          <w:numId w:val="15"/>
+        </w:numPr>
+        <w:spacing w:beforeLines="100" w:before="312" w:afterLines="100" w:after="312" w:line="240" w:lineRule="auto"/>
+        <w:rPr>
+          <w:sz w:val="22"/>
+          <w:szCs w:val="22"/>
+        </w:rPr>
+      </w:pPr>
+      <w:r>
+        <w:rPr>
+          <w:sz w:val="22"/>
+          <w:szCs w:val="22"/>
+        </w:rPr>
+        <w:t>Abstract and motivation</w:t>
+      </w:r>
+    </w:p>
+    <w:p>
+      <w:pPr>
+        <w:spacing w:before="156" w:after="156"/>
+      </w:pPr>
+      <w:r>
+        <w:rPr>
+          <w:rFonts w:hint="eastAsia"/>
+        </w:rPr>
+        <w:t>T</w:t>
+      </w:r>
+      <w:r>
+        <w:t>o evaluate a</w:t>
+      </w:r>
+      <w:r>
+        <w:t>n edge detector’s results, simply observing is definitely not enough. Usually, the edge detector’s results should be compared to the edge maps marked by real human beings, which are called the ground truth. There are two typical merits to evaluate the edge detector’s results when compared to the ground truth, which are Precision and Recall.</w:t>
+      </w:r>
+      <w:r>
+        <w:t xml:space="preserve"> The</w:t>
+      </w:r>
+      <w:r>
+        <w:t xml:space="preserve"> Precision value can indicate</w:t>
+      </w:r>
+      <w:r>
+        <w:t xml:space="preserve"> how many edge pixels are real edge pixels among all the edge pixels that are picked by the edge detector</w:t>
+      </w:r>
+      <w:r>
+        <w:t xml:space="preserve">, and </w:t>
+      </w:r>
+      <w:r>
+        <w:t xml:space="preserve">the </w:t>
+      </w:r>
+      <w:r>
+        <w:t xml:space="preserve">Recall value can indicate </w:t>
+      </w:r>
+      <w:r>
+        <w:t xml:space="preserve">how many edge pixels are </w:t>
+      </w:r>
+      <w:r>
+        <w:rPr>
+          <w:rFonts w:hint="eastAsia"/>
+        </w:rPr>
+        <w:t>recognized</w:t>
+      </w:r>
+      <w:r>
+        <w:t xml:space="preserve"> successfully from all the real edge pixels</w:t>
+      </w:r>
+      <w:r>
+        <w:t xml:space="preserve">. To get a better result, Precision and Recall values should all be higher, but these two values are mutually restrained, which means we can only find the optimized trade-off between these two indicators. The F-measure is a formula of the relation between Precision and Recall. To obtain higher </w:t>
+      </w:r>
+      <w:r>
+        <w:rPr>
+          <w:rFonts w:hint="eastAsia"/>
+        </w:rPr>
+        <w:t>P</w:t>
+      </w:r>
+      <w:r>
+        <w:t>recision and Recall, we can simply maximize the F-measure. The specified calculation will be introduced in next section.</w:t>
+      </w:r>
+    </w:p>
+    <w:p>
+      <w:pPr>
+        <w:pStyle w:val="3"/>
+        <w:numPr>
+          <w:ilvl w:val="0"/>
+          <w:numId w:val="15"/>
+        </w:numPr>
+        <w:spacing w:beforeLines="100" w:before="312" w:afterLines="100" w:after="312" w:line="240" w:lineRule="auto"/>
+        <w:rPr>
+          <w:sz w:val="22"/>
+          <w:szCs w:val="22"/>
+        </w:rPr>
+      </w:pPr>
+      <w:r>
+        <w:rPr>
+          <w:rFonts w:hint="eastAsia"/>
+          <w:sz w:val="22"/>
+          <w:szCs w:val="22"/>
+        </w:rPr>
+        <w:lastRenderedPageBreak/>
+        <w:t>A</w:t>
+      </w:r>
+      <w:r>
+        <w:rPr>
+          <w:sz w:val="22"/>
+          <w:szCs w:val="22"/>
+        </w:rPr>
+        <w:t>pproaches and procedures</w:t>
+      </w:r>
+    </w:p>
+    <w:p>
+      <w:pPr>
+        <w:spacing w:before="156" w:after="156"/>
+      </w:pPr>
+      <w:r>
+        <w:rPr>
+          <w:rFonts w:hint="eastAsia"/>
+        </w:rPr>
+        <w:t>T</w:t>
+      </w:r>
+      <w:r>
+        <w:t>he Precision and Recall are calculated as following:</w:t>
+      </w:r>
+    </w:p>
+    <w:p>
+      <w:pPr>
+        <w:spacing w:before="156" w:after="156"/>
+      </w:pPr>
+      <m:oMathPara>
+        <m:oMath>
+          <m:r>
+            <w:rPr>
+              <w:rFonts w:ascii="Cambria Math" w:hAnsi="Cambria Math"/>
+            </w:rPr>
+            <m:t xml:space="preserve">Precision P= </m:t>
+          </m:r>
+          <m:f>
+            <m:fPr>
+              <m:ctrlPr>
+                <w:rPr>
+                  <w:rFonts w:ascii="Cambria Math" w:hAnsi="Cambria Math"/>
+                  <w:i/>
+                </w:rPr>
+              </m:ctrlPr>
+            </m:fPr>
+            <m:num>
+              <m:r>
+                <w:rPr>
+                  <w:rFonts w:ascii="Cambria Math" w:hAnsi="Cambria Math"/>
+                </w:rPr>
+                <m:t>True positives</m:t>
+              </m:r>
+            </m:num>
+            <m:den>
+              <m:r>
+                <w:rPr>
+                  <w:rFonts w:ascii="Cambria Math" w:hAnsi="Cambria Math"/>
+                </w:rPr>
+                <m:t>True positives+False positives</m:t>
+              </m:r>
+            </m:den>
+          </m:f>
+        </m:oMath>
+      </m:oMathPara>
+    </w:p>
+    <w:p>
+      <w:pPr>
+        <w:spacing w:before="156" w:after="156"/>
+      </w:pPr>
+      <m:oMathPara>
+        <m:oMath>
+          <m:r>
+            <w:rPr>
+              <w:rFonts w:ascii="Cambria Math" w:hAnsi="Cambria Math"/>
+            </w:rPr>
+            <m:t>Recall R</m:t>
+          </m:r>
+          <m:r>
+            <w:rPr>
+              <w:rFonts w:ascii="Cambria Math" w:hAnsi="Cambria Math"/>
+            </w:rPr>
+            <m:t xml:space="preserve">= </m:t>
+          </m:r>
+          <m:f>
+            <m:fPr>
+              <m:ctrlPr>
+                <w:rPr>
+                  <w:rFonts w:ascii="Cambria Math" w:hAnsi="Cambria Math"/>
+                  <w:i/>
+                </w:rPr>
+              </m:ctrlPr>
+            </m:fPr>
+            <m:num>
+              <m:r>
+                <w:rPr>
+                  <w:rFonts w:ascii="Cambria Math" w:hAnsi="Cambria Math"/>
+                </w:rPr>
+                <m:t>True positives</m:t>
+              </m:r>
+            </m:num>
+            <m:den>
+              <m:r>
+                <w:rPr>
+                  <w:rFonts w:ascii="Cambria Math" w:hAnsi="Cambria Math"/>
+                </w:rPr>
+                <m:t>True positives+False negetives</m:t>
+              </m:r>
+            </m:den>
+          </m:f>
+        </m:oMath>
+      </m:oMathPara>
+    </w:p>
+    <w:p>
+      <w:pPr>
+        <w:spacing w:before="156" w:after="156"/>
+      </w:pPr>
+      <w:r>
+        <w:rPr>
+          <w:rFonts w:hint="eastAsia"/>
+        </w:rPr>
+        <w:t>T</w:t>
+      </w:r>
+      <w:r>
+        <w:t>he F-measure is calculated as following:</w:t>
+      </w:r>
+    </w:p>
+    <w:p>
+      <w:pPr>
+        <w:spacing w:before="156" w:after="156"/>
+      </w:pPr>
+      <m:oMathPara>
+        <m:oMath>
+          <m:f>
+            <m:fPr>
+              <m:ctrlPr>
+                <w:rPr>
+                  <w:rFonts w:ascii="Cambria Math" w:hAnsi="Cambria Math"/>
+                  <w:i/>
+                </w:rPr>
+              </m:ctrlPr>
+            </m:fPr>
+            <m:num>
+              <m:r>
+                <w:rPr>
+                  <w:rFonts w:ascii="Cambria Math" w:hAnsi="Cambria Math"/>
+                </w:rPr>
+                <m:t>1</m:t>
+              </m:r>
+            </m:num>
+            <m:den>
+              <m:r>
+                <w:rPr>
+                  <w:rFonts w:ascii="Cambria Math" w:hAnsi="Cambria Math"/>
+                </w:rPr>
+                <m:t>F</m:t>
+              </m:r>
+            </m:den>
+          </m:f>
+          <m:r>
+            <w:rPr>
+              <w:rFonts w:ascii="Cambria Math" w:hAnsi="Cambria Math"/>
+            </w:rPr>
+            <m:t xml:space="preserve"> = </m:t>
+          </m:r>
+          <m:f>
+            <m:fPr>
+              <m:ctrlPr>
+                <w:rPr>
+                  <w:rFonts w:ascii="Cambria Math" w:hAnsi="Cambria Math"/>
+                  <w:i/>
+                </w:rPr>
+              </m:ctrlPr>
+            </m:fPr>
+            <m:num>
+              <m:r>
+                <w:rPr>
+                  <w:rFonts w:ascii="Cambria Math" w:hAnsi="Cambria Math"/>
+                </w:rPr>
+                <m:t>1</m:t>
+              </m:r>
+            </m:num>
+            <m:den>
+              <m:r>
+                <w:rPr>
+                  <w:rFonts w:ascii="Cambria Math" w:hAnsi="Cambria Math"/>
+                </w:rPr>
+                <m:t>2</m:t>
+              </m:r>
+            </m:den>
+          </m:f>
+          <m:r>
+            <w:rPr>
+              <w:rFonts w:ascii="Cambria Math" w:hAnsi="Cambria Math"/>
+            </w:rPr>
+            <m:t xml:space="preserve"> </m:t>
+          </m:r>
+          <m:d>
+            <m:dPr>
+              <m:ctrlPr>
+                <w:rPr>
+                  <w:rFonts w:ascii="Cambria Math" w:hAnsi="Cambria Math"/>
+                  <w:i/>
+                </w:rPr>
+              </m:ctrlPr>
+            </m:dPr>
+            <m:e>
+              <m:f>
+                <m:fPr>
+                  <m:ctrlPr>
+                    <w:rPr>
+                      <w:rFonts w:ascii="Cambria Math" w:hAnsi="Cambria Math"/>
+                      <w:i/>
+                    </w:rPr>
+                  </m:ctrlPr>
+                </m:fPr>
+                <m:num>
+                  <m:r>
+                    <w:rPr>
+                      <w:rFonts w:ascii="Cambria Math" w:hAnsi="Cambria Math"/>
+                    </w:rPr>
+                    <m:t>1</m:t>
+                  </m:r>
+                </m:num>
+                <m:den>
+                  <m:r>
+                    <w:rPr>
+                      <w:rFonts w:ascii="Cambria Math" w:hAnsi="Cambria Math"/>
+                    </w:rPr>
+                    <m:t>P</m:t>
+                  </m:r>
+                </m:den>
+              </m:f>
+              <m:r>
+                <w:rPr>
+                  <w:rFonts w:ascii="Cambria Math" w:hAnsi="Cambria Math"/>
+                </w:rPr>
+                <m:t>+</m:t>
+              </m:r>
+              <m:f>
+                <m:fPr>
+                  <m:ctrlPr>
+                    <w:rPr>
+                      <w:rFonts w:ascii="Cambria Math" w:hAnsi="Cambria Math"/>
+                      <w:i/>
+                    </w:rPr>
+                  </m:ctrlPr>
+                </m:fPr>
+                <m:num>
+                  <m:r>
+                    <w:rPr>
+                      <w:rFonts w:ascii="Cambria Math" w:hAnsi="Cambria Math"/>
+                    </w:rPr>
+                    <m:t>1</m:t>
+                  </m:r>
+                </m:num>
+                <m:den>
+                  <m:r>
+                    <w:rPr>
+                      <w:rFonts w:ascii="Cambria Math" w:hAnsi="Cambria Math"/>
+                    </w:rPr>
+                    <m:t>R</m:t>
+                  </m:r>
+                </m:den>
+              </m:f>
+            </m:e>
+          </m:d>
+        </m:oMath>
+      </m:oMathPara>
+    </w:p>
+    <w:p>
+      <w:pPr>
+        <w:spacing w:before="156" w:after="156"/>
+      </w:pPr>
+      <m:oMathPara>
+        <m:oMath>
+          <m:r>
+            <w:rPr>
+              <w:rFonts w:ascii="Cambria Math" w:hAnsi="Cambria Math"/>
+            </w:rPr>
+            <m:t xml:space="preserve">F=2 </m:t>
+          </m:r>
+          <m:f>
+            <m:fPr>
+              <m:ctrlPr>
+                <w:rPr>
+                  <w:rFonts w:ascii="Cambria Math" w:hAnsi="Cambria Math"/>
+                  <w:i/>
+                </w:rPr>
+              </m:ctrlPr>
+            </m:fPr>
+            <m:num>
+              <m:r>
+                <w:rPr>
+                  <w:rFonts w:ascii="Cambria Math" w:hAnsi="Cambria Math"/>
+                </w:rPr>
+                <m:t>P×R</m:t>
+              </m:r>
+            </m:num>
+            <m:den>
+              <m:r>
+                <w:rPr>
+                  <w:rFonts w:ascii="Cambria Math" w:hAnsi="Cambria Math"/>
+                </w:rPr>
+                <m:t>P+R</m:t>
+              </m:r>
+            </m:den>
+          </m:f>
+        </m:oMath>
+      </m:oMathPara>
+    </w:p>
+    <w:p>
+      <w:pPr>
+        <w:spacing w:before="156" w:after="156"/>
+        <w:rPr>
+          <w:rFonts w:hint="eastAsia"/>
+        </w:rPr>
+      </w:pPr>
+      <w:r>
+        <w:t xml:space="preserve">In this part, both Tiger image and Pig </w:t>
+      </w:r>
+      <w:r>
+        <w:t xml:space="preserve">image </w:t>
+      </w:r>
+      <w:r>
+        <w:t xml:space="preserve">are provided 5 ground truth </w:t>
+      </w:r>
+      <w:r>
+        <w:t>image</w:t>
+      </w:r>
+      <w:r>
+        <w:t>s respectively and the evaluation merits mentioned above will be implemented and be applied to the edge maps obtained from the detectors in previous sections. Also, several threshold values will be set to the SE detector to find out the influence to the F-measures when trying different threshold values.</w:t>
       </w:r>
     </w:p>
     <w:sectPr>
@@ -6554,6 +6973,95 @@
     </w:lvl>
   </w:abstractNum>
   <w:abstractNum w:abstractNumId="13" w15:restartNumberingAfterBreak="0">
+    <w:nsid w:val="72AD30A2"/>
+    <w:multiLevelType w:val="hybridMultilevel"/>
+    <w:tmpl w:val="04B4D914"/>
+    <w:lvl w:ilvl="0" w:tplc="A1748208">
+      <w:start w:val="1"/>
+      <w:numFmt w:val="decimal"/>
+      <w:lvlText w:val="1.4.%1."/>
+      <w:lvlJc w:val="left"/>
+      <w:pPr>
+        <w:ind w:left="840" w:hanging="420"/>
+      </w:pPr>
+      <w:rPr>
+        <w:rFonts w:hint="eastAsia"/>
+      </w:rPr>
+    </w:lvl>
+    <w:lvl w:ilvl="1" w:tplc="FFFFFFFF" w:tentative="1">
+      <w:start w:val="1"/>
+      <w:numFmt w:val="lowerLetter"/>
+      <w:lvlText w:val="%2)"/>
+      <w:lvlJc w:val="left"/>
+      <w:pPr>
+        <w:ind w:left="1260" w:hanging="420"/>
+      </w:pPr>
+    </w:lvl>
+    <w:lvl w:ilvl="2" w:tplc="FFFFFFFF" w:tentative="1">
+      <w:start w:val="1"/>
+      <w:numFmt w:val="lowerRoman"/>
+      <w:lvlText w:val="%3."/>
+      <w:lvlJc w:val="right"/>
+      <w:pPr>
+        <w:ind w:left="1680" w:hanging="420"/>
+      </w:pPr>
+    </w:lvl>
+    <w:lvl w:ilvl="3" w:tplc="FFFFFFFF" w:tentative="1">
+      <w:start w:val="1"/>
+      <w:numFmt w:val="decimal"/>
+      <w:lvlText w:val="%4."/>
+      <w:lvlJc w:val="left"/>
+      <w:pPr>
+        <w:ind w:left="2100" w:hanging="420"/>
+      </w:pPr>
+    </w:lvl>
+    <w:lvl w:ilvl="4" w:tplc="FFFFFFFF" w:tentative="1">
+      <w:start w:val="1"/>
+      <w:numFmt w:val="lowerLetter"/>
+      <w:lvlText w:val="%5)"/>
+      <w:lvlJc w:val="left"/>
+      <w:pPr>
+        <w:ind w:left="2520" w:hanging="420"/>
+      </w:pPr>
+    </w:lvl>
+    <w:lvl w:ilvl="5" w:tplc="FFFFFFFF" w:tentative="1">
+      <w:start w:val="1"/>
+      <w:numFmt w:val="lowerRoman"/>
+      <w:lvlText w:val="%6."/>
+      <w:lvlJc w:val="right"/>
+      <w:pPr>
+        <w:ind w:left="2940" w:hanging="420"/>
+      </w:pPr>
+    </w:lvl>
+    <w:lvl w:ilvl="6" w:tplc="FFFFFFFF" w:tentative="1">
+      <w:start w:val="1"/>
+      <w:numFmt w:val="decimal"/>
+      <w:lvlText w:val="%7."/>
+      <w:lvlJc w:val="left"/>
+      <w:pPr>
+        <w:ind w:left="3360" w:hanging="420"/>
+      </w:pPr>
+    </w:lvl>
+    <w:lvl w:ilvl="7" w:tplc="FFFFFFFF" w:tentative="1">
+      <w:start w:val="1"/>
+      <w:numFmt w:val="lowerLetter"/>
+      <w:lvlText w:val="%8)"/>
+      <w:lvlJc w:val="left"/>
+      <w:pPr>
+        <w:ind w:left="3780" w:hanging="420"/>
+      </w:pPr>
+    </w:lvl>
+    <w:lvl w:ilvl="8" w:tplc="FFFFFFFF" w:tentative="1">
+      <w:start w:val="1"/>
+      <w:numFmt w:val="lowerRoman"/>
+      <w:lvlText w:val="%9."/>
+      <w:lvlJc w:val="right"/>
+      <w:pPr>
+        <w:ind w:left="4200" w:hanging="420"/>
+      </w:pPr>
+    </w:lvl>
+  </w:abstractNum>
+  <w:abstractNum w:abstractNumId="14" w15:restartNumberingAfterBreak="0">
     <w:nsid w:val="7BB0636D"/>
     <w:multiLevelType w:val="hybridMultilevel"/>
     <w:tmpl w:val="8F424842"/>
@@ -6652,7 +7160,7 @@
     <w:abstractNumId w:val="6"/>
   </w:num>
   <w:num w:numId="3">
-    <w:abstractNumId w:val="13"/>
+    <w:abstractNumId w:val="14"/>
   </w:num>
   <w:num w:numId="4">
     <w:abstractNumId w:val="8"/>
@@ -6686,6 +7194,9 @@
   </w:num>
   <w:num w:numId="14">
     <w:abstractNumId w:val="2"/>
+  </w:num>
+  <w:num w:numId="15">
+    <w:abstractNumId w:val="13"/>
   </w:num>
 </w:numbering>
 </file>

</xml_diff>